<commit_message>
some editing of documents, but feeling lazy
</commit_message>
<xml_diff>
--- a/A Team Documents/Planning 2015 First Draft.docx
+++ b/A Team Documents/Planning 2015 First Draft.docx
@@ -809,15 +809,7 @@
           <w:szCs w:val="28"/>
         </w:rPr>
         <w:tab/>
-        <w:t>3</w:t>
-      </w:r>
-      <w:r>
-        <w:rPr>
-          <w:rFonts w:ascii="Times New Roman" w:hAnsi="Times New Roman" w:cs="Times New Roman"/>
-          <w:sz w:val="28"/>
-          <w:szCs w:val="28"/>
-        </w:rPr>
-        <w:t>-4</w:t>
+        <w:t>4</w:t>
       </w:r>
     </w:p>
     <w:p>
@@ -942,6 +934,13 @@
           <w:sz w:val="28"/>
           <w:szCs w:val="28"/>
         </w:rPr>
+        <w:t>.</w:t>
+      </w:r>
+      <w:r>
+        <w:rPr>
+          <w:sz w:val="28"/>
+          <w:szCs w:val="28"/>
+        </w:rPr>
         <w:t xml:space="preserve"> </w:t>
       </w:r>
       <w:r>
@@ -982,6 +981,13 @@
           <w:szCs w:val="28"/>
         </w:rPr>
       </w:pPr>
+      <w:r>
+        <w:rPr>
+          <w:sz w:val="28"/>
+          <w:szCs w:val="28"/>
+        </w:rPr>
+        <w:t>.</w:t>
+      </w:r>
       <w:r>
         <w:rPr>
           <w:sz w:val="28"/>
@@ -1065,6 +1071,13 @@
           <w:sz w:val="28"/>
           <w:szCs w:val="28"/>
         </w:rPr>
+        <w:t>.</w:t>
+      </w:r>
+      <w:r>
+        <w:rPr>
+          <w:sz w:val="28"/>
+          <w:szCs w:val="28"/>
+        </w:rPr>
         <w:t xml:space="preserve"> </w:t>
       </w:r>
       <w:r>
@@ -1103,6 +1116,13 @@
           <w:sz w:val="28"/>
           <w:szCs w:val="28"/>
         </w:rPr>
+        <w:t>.</w:t>
+      </w:r>
+      <w:r>
+        <w:rPr>
+          <w:sz w:val="28"/>
+          <w:szCs w:val="28"/>
+        </w:rPr>
         <w:t xml:space="preserve"> Risk Management Plan</w:t>
       </w:r>
       <w:r>
@@ -1111,14 +1131,13 @@
           <w:szCs w:val="28"/>
         </w:rPr>
         <w:tab/>
-        <w:t>5</w:t>
-      </w:r>
-      <w:r>
-        <w:rPr>
-          <w:sz w:val="28"/>
-          <w:szCs w:val="28"/>
-        </w:rPr>
-        <w:t>-6</w:t>
+      </w:r>
+      <w:r>
+        <w:rPr>
+          <w:sz w:val="28"/>
+          <w:szCs w:val="28"/>
+        </w:rPr>
+        <w:t>6</w:t>
       </w:r>
     </w:p>
     <w:p>
@@ -1187,7 +1206,23 @@
           <w:sz w:val="28"/>
           <w:szCs w:val="28"/>
         </w:rPr>
-        <w:t xml:space="preserve"> Task List and Resource Allocation </w:t>
+        <w:t>.</w:t>
+      </w:r>
+      <w:r>
+        <w:rPr>
+          <w:rFonts w:ascii="Times New Roman" w:hAnsi="Times New Roman" w:cs="Times New Roman"/>
+          <w:sz w:val="28"/>
+          <w:szCs w:val="28"/>
+        </w:rPr>
+        <w:t xml:space="preserve"> Task</w:t>
+      </w:r>
+      <w:r>
+        <w:rPr>
+          <w:rFonts w:ascii="Times New Roman" w:hAnsi="Times New Roman" w:cs="Times New Roman"/>
+          <w:sz w:val="28"/>
+          <w:szCs w:val="28"/>
+        </w:rPr>
+        <w:t xml:space="preserve"> List and Resource Allocation </w:t>
       </w:r>
       <w:r>
         <w:rPr>
@@ -1196,7 +1231,7 @@
           <w:szCs w:val="28"/>
         </w:rPr>
         <w:tab/>
-        <w:t>6</w:t>
+        <w:t>7</w:t>
       </w:r>
       <w:r>
         <w:rPr>
@@ -1234,6 +1269,14 @@
           <w:sz w:val="28"/>
           <w:szCs w:val="28"/>
         </w:rPr>
+        <w:t>.</w:t>
+      </w:r>
+      <w:r>
+        <w:rPr>
+          <w:rFonts w:ascii="Times New Roman" w:hAnsi="Times New Roman" w:cs="Times New Roman"/>
+          <w:sz w:val="28"/>
+          <w:szCs w:val="28"/>
+        </w:rPr>
         <w:t xml:space="preserve"> Time Line </w:t>
       </w:r>
       <w:r>
@@ -1243,7 +1286,7 @@
           <w:szCs w:val="28"/>
         </w:rPr>
         <w:tab/>
-        <w:t>7, Appendix A</w:t>
+        <w:t>7, Appendix B</w:t>
       </w:r>
     </w:p>
     <w:p>
@@ -1273,6 +1316,14 @@
           <w:sz w:val="28"/>
           <w:szCs w:val="28"/>
         </w:rPr>
+        <w:t>.</w:t>
+      </w:r>
+      <w:r>
+        <w:rPr>
+          <w:rFonts w:ascii="Times New Roman" w:hAnsi="Times New Roman" w:cs="Times New Roman"/>
+          <w:sz w:val="28"/>
+          <w:szCs w:val="28"/>
+        </w:rPr>
         <w:t xml:space="preserve"> Tas</w:t>
       </w:r>
       <w:r>
@@ -1290,7 +1341,15 @@
           <w:szCs w:val="28"/>
         </w:rPr>
         <w:tab/>
-        <w:t>7, Appendix B</w:t>
+        <w:t>8</w:t>
+      </w:r>
+      <w:r>
+        <w:rPr>
+          <w:rFonts w:ascii="Times New Roman" w:hAnsi="Times New Roman" w:cs="Times New Roman"/>
+          <w:sz w:val="28"/>
+          <w:szCs w:val="28"/>
+        </w:rPr>
+        <w:t>, Appendix C</w:t>
       </w:r>
     </w:p>
     <w:p>
@@ -1320,6 +1379,14 @@
           <w:sz w:val="28"/>
           <w:szCs w:val="28"/>
         </w:rPr>
+        <w:t>.</w:t>
+      </w:r>
+      <w:r>
+        <w:rPr>
+          <w:rFonts w:ascii="Times New Roman" w:hAnsi="Times New Roman" w:cs="Times New Roman"/>
+          <w:sz w:val="28"/>
+          <w:szCs w:val="28"/>
+        </w:rPr>
         <w:t xml:space="preserve"> Objective Grading Sheet </w:t>
       </w:r>
       <w:r>
@@ -1345,7 +1412,7 @@
           <w:sz w:val="28"/>
           <w:szCs w:val="28"/>
         </w:rPr>
-        <w:t>Appendix C</w:t>
+        <w:t>Appendix D</w:t>
       </w:r>
     </w:p>
     <w:p>
@@ -1477,7 +1544,7 @@
           <w:szCs w:val="28"/>
         </w:rPr>
         <w:tab/>
-        <w:t>8</w:t>
+        <w:t>9</w:t>
       </w:r>
     </w:p>
     <w:p>
@@ -1910,23 +1977,23 @@
           <w:sz w:val="28"/>
           <w:szCs w:val="28"/>
         </w:rPr>
-        <w:t xml:space="preserve"> </w:t>
-      </w:r>
-      <w:r>
-        <w:rPr>
-          <w:rFonts w:ascii="Times New Roman" w:hAnsi="Times New Roman" w:cs="Times New Roman"/>
-          <w:sz w:val="28"/>
-          <w:szCs w:val="28"/>
-        </w:rPr>
-        <w:t>The software's current capacity is to efficiently track a drop of liquid through images gathered from a high speed camera as it falls from an injection needle and travels along a ratchet surface.</w:t>
-      </w:r>
-      <w:r>
-        <w:rPr>
-          <w:rFonts w:ascii="Times New Roman" w:hAnsi="Times New Roman" w:cs="Times New Roman"/>
-          <w:sz w:val="28"/>
-          <w:szCs w:val="28"/>
-        </w:rPr>
-        <w:t xml:space="preserve"> We intend to add to this according to the following sections. </w:t>
+        <w:t xml:space="preserve"> The software's current capacity is to efficiently track a drop of liquid</w:t>
+      </w:r>
+      <w:r>
+        <w:rPr>
+          <w:rFonts w:ascii="Times New Roman" w:hAnsi="Times New Roman" w:cs="Times New Roman"/>
+          <w:sz w:val="28"/>
+          <w:szCs w:val="28"/>
+        </w:rPr>
+        <w:t xml:space="preserve"> and record measurements</w:t>
+      </w:r>
+      <w:r>
+        <w:rPr>
+          <w:rFonts w:ascii="Times New Roman" w:hAnsi="Times New Roman" w:cs="Times New Roman"/>
+          <w:sz w:val="28"/>
+          <w:szCs w:val="28"/>
+        </w:rPr>
+        <w:t xml:space="preserve"> through images gathered from a high speed camera as it falls from an injection needle and travels along a ratchet surface. We intend to add to this according to the following sections. </w:t>
       </w:r>
     </w:p>
     <w:p>
@@ -2386,7 +2453,31 @@
           <w:sz w:val="28"/>
           <w:szCs w:val="28"/>
         </w:rPr>
-        <w:t>This document restates the project’s objectives and follows with the project’s organization, resources, potential risks and subsequent plan for management, the schedule and tracking mechanics.</w:t>
+        <w:t>This document restates the project’s objectives</w:t>
+      </w:r>
+      <w:r>
+        <w:rPr>
+          <w:rFonts w:ascii="Times New Roman" w:hAnsi="Times New Roman" w:cs="Times New Roman"/>
+          <w:sz w:val="28"/>
+          <w:szCs w:val="28"/>
+        </w:rPr>
+        <w:t>. Moreover, it</w:t>
+      </w:r>
+      <w:r>
+        <w:rPr>
+          <w:rFonts w:ascii="Times New Roman" w:hAnsi="Times New Roman" w:cs="Times New Roman"/>
+          <w:sz w:val="28"/>
+          <w:szCs w:val="28"/>
+        </w:rPr>
+        <w:t xml:space="preserve"> follows with the project’s organization, resources, potential risks and </w:t>
+      </w:r>
+      <w:r>
+        <w:rPr>
+          <w:rFonts w:ascii="Times New Roman" w:hAnsi="Times New Roman" w:cs="Times New Roman"/>
+          <w:sz w:val="28"/>
+          <w:szCs w:val="28"/>
+        </w:rPr>
+        <w:t>plan for management.</w:t>
       </w:r>
     </w:p>
     <w:p>
@@ -2432,20 +2523,59 @@
     </w:p>
     <w:p>
       <w:pPr>
-        <w:contextualSpacing/>
-        <w:rPr>
-          <w:rFonts w:ascii="Times New Roman" w:hAnsi="Times New Roman" w:cs="Times New Roman"/>
-          <w:sz w:val="28"/>
-          <w:szCs w:val="28"/>
-        </w:rPr>
-      </w:pPr>
-    </w:p>
-    <w:p>
-      <w:pPr>
         <w:ind w:left="1" w:firstLine="0"/>
         <w:contextualSpacing/>
         <w:rPr>
           <w:rFonts w:ascii="Times New Roman" w:hAnsi="Times New Roman" w:cs="Times New Roman"/>
+          <w:b/>
+          <w:sz w:val="32"/>
+          <w:szCs w:val="32"/>
+        </w:rPr>
+      </w:pPr>
+    </w:p>
+    <w:p>
+      <w:pPr>
+        <w:ind w:left="1" w:firstLine="0"/>
+        <w:contextualSpacing/>
+        <w:rPr>
+          <w:rFonts w:ascii="Times New Roman" w:hAnsi="Times New Roman" w:cs="Times New Roman"/>
+          <w:sz w:val="28"/>
+          <w:szCs w:val="28"/>
+        </w:rPr>
+      </w:pPr>
+      <w:r>
+        <w:rPr>
+          <w:rFonts w:ascii="Times New Roman" w:hAnsi="Times New Roman" w:cs="Times New Roman"/>
+          <w:sz w:val="28"/>
+          <w:szCs w:val="28"/>
+        </w:rPr>
+        <w:t xml:space="preserve">The </w:t>
+      </w:r>
+      <w:r>
+        <w:rPr>
+          <w:rFonts w:ascii="Times New Roman" w:hAnsi="Times New Roman" w:cs="Times New Roman"/>
+          <w:sz w:val="28"/>
+          <w:szCs w:val="28"/>
+        </w:rPr>
+        <w:t>project organization describes the framework of members and our process for implementation.</w:t>
+      </w:r>
+    </w:p>
+    <w:p>
+      <w:pPr>
+        <w:contextualSpacing/>
+        <w:rPr>
+          <w:rFonts w:ascii="Times New Roman" w:hAnsi="Times New Roman" w:cs="Times New Roman"/>
+          <w:sz w:val="28"/>
+          <w:szCs w:val="28"/>
+        </w:rPr>
+      </w:pPr>
+    </w:p>
+    <w:p>
+      <w:pPr>
+        <w:ind w:left="1" w:firstLine="0"/>
+        <w:contextualSpacing/>
+        <w:rPr>
+          <w:rFonts w:ascii="Times New Roman" w:hAnsi="Times New Roman" w:cs="Times New Roman"/>
           <w:sz w:val="28"/>
           <w:szCs w:val="28"/>
           <w:u w:val="single"/>
@@ -2539,6 +2669,7 @@
       </w:pPr>
       <w:r>
         <w:rPr>
+          <w:rFonts w:ascii="Times New Roman" w:hAnsi="Times New Roman" w:cs="Times New Roman"/>
           <w:noProof/>
         </w:rPr>
         <w:drawing>
@@ -2604,7 +2735,15 @@
           <w:sz w:val="28"/>
           <w:szCs w:val="28"/>
         </w:rPr>
-        <w:t>Figure 2. The Waterfall Process model, with communication, planning, modeling construction, and deployment stages.</w:t>
+        <w:t>Figure 2 displays t</w:t>
+      </w:r>
+      <w:r>
+        <w:rPr>
+          <w:rFonts w:ascii="Times New Roman" w:hAnsi="Times New Roman" w:cs="Times New Roman"/>
+          <w:sz w:val="28"/>
+          <w:szCs w:val="28"/>
+        </w:rPr>
+        <w:t>he Waterfall Process model, with communication, planning, modeling construction, and deployment stages.</w:t>
       </w:r>
     </w:p>
     <w:p>
@@ -2630,13 +2769,53 @@
           <w:u w:val="single"/>
         </w:rPr>
       </w:pPr>
-      <w:r>
+    </w:p>
+    <w:p>
+      <w:pPr>
+        <w:spacing w:line="288" w:lineRule="auto"/>
+        <w:ind w:left="0" w:firstLine="0"/>
+        <w:contextualSpacing/>
         <w:rPr>
           <w:rFonts w:ascii="Times New Roman" w:hAnsi="Times New Roman" w:cs="Times New Roman"/>
           <w:sz w:val="28"/>
           <w:szCs w:val="28"/>
           <w:u w:val="single"/>
         </w:rPr>
+      </w:pPr>
+    </w:p>
+    <w:p>
+      <w:pPr>
+        <w:spacing w:line="288" w:lineRule="auto"/>
+        <w:ind w:left="0" w:firstLine="0"/>
+        <w:contextualSpacing/>
+        <w:rPr>
+          <w:rFonts w:ascii="Times New Roman" w:hAnsi="Times New Roman" w:cs="Times New Roman"/>
+          <w:sz w:val="28"/>
+          <w:szCs w:val="28"/>
+          <w:u w:val="single"/>
+        </w:rPr>
+      </w:pPr>
+    </w:p>
+    <w:p>
+      <w:pPr>
+        <w:spacing w:line="288" w:lineRule="auto"/>
+        <w:ind w:left="0" w:firstLine="0"/>
+        <w:contextualSpacing/>
+        <w:rPr>
+          <w:rFonts w:ascii="Times New Roman" w:hAnsi="Times New Roman" w:cs="Times New Roman"/>
+          <w:sz w:val="28"/>
+          <w:szCs w:val="28"/>
+          <w:u w:val="single"/>
+        </w:rPr>
+      </w:pPr>
+      <w:r>
+        <w:rPr>
+          <w:rFonts w:ascii="Times New Roman" w:hAnsi="Times New Roman" w:cs="Times New Roman"/>
+          <w:sz w:val="28"/>
+          <w:szCs w:val="28"/>
+          <w:u w:val="single"/>
+        </w:rPr>
+        <w:lastRenderedPageBreak/>
         <w:t xml:space="preserve">2.2 </w:t>
       </w:r>
       <w:r>
@@ -2679,56 +2858,143 @@
           <w:sz w:val="28"/>
           <w:szCs w:val="28"/>
         </w:rPr>
-        <w:t xml:space="preserve">Team organization will be controlled and </w:t>
-      </w:r>
-      <w:r>
-        <w:rPr>
-          <w:rFonts w:ascii="Times New Roman" w:hAnsi="Times New Roman" w:cs="Times New Roman"/>
-          <w:sz w:val="28"/>
-          <w:szCs w:val="28"/>
-        </w:rPr>
-        <w:t>decentralized</w:t>
-      </w:r>
-      <w:r>
-        <w:rPr>
-          <w:rFonts w:ascii="Times New Roman" w:hAnsi="Times New Roman" w:cs="Times New Roman"/>
-          <w:sz w:val="28"/>
-          <w:szCs w:val="28"/>
-        </w:rPr>
-        <w:t xml:space="preserve">. </w:t>
-      </w:r>
-      <w:r>
-        <w:rPr>
-          <w:rFonts w:ascii="Times New Roman" w:hAnsi="Times New Roman" w:cs="Times New Roman"/>
-          <w:sz w:val="28"/>
-          <w:szCs w:val="28"/>
-        </w:rPr>
-        <w:t xml:space="preserve">The team includes James Rowe as project leader, but executive decision making will not be primary to work </w:t>
-      </w:r>
-      <w:r>
-        <w:rPr>
-          <w:rFonts w:ascii="Times New Roman" w:hAnsi="Times New Roman" w:cs="Times New Roman"/>
-          <w:sz w:val="28"/>
-          <w:szCs w:val="28"/>
-        </w:rPr>
-        <w:lastRenderedPageBreak/>
-        <w:t>flow. Everyone in the team inputs their ideas and opinions and decides best paths of actions together</w:t>
-      </w:r>
-      <w:r>
-        <w:rPr>
-          <w:rFonts w:ascii="Times New Roman" w:hAnsi="Times New Roman" w:cs="Times New Roman"/>
-          <w:sz w:val="28"/>
-          <w:szCs w:val="28"/>
-        </w:rPr>
-        <w:t>, with James as the final say</w:t>
-      </w:r>
-      <w:r>
-        <w:rPr>
-          <w:rFonts w:ascii="Times New Roman" w:hAnsi="Times New Roman" w:cs="Times New Roman"/>
-          <w:sz w:val="28"/>
-          <w:szCs w:val="28"/>
-        </w:rPr>
-        <w:t>. Additionally, all members contribute to documentation via primary authoring or editing. Coding will be split based on functionality, with two pairs of partners focusing on a particular set. James/Mando and Anne/Sanan comprise the partners and Hieu will focus on testing and documentation.</w:t>
+        <w:t xml:space="preserve">Team organization will be controlled and decentralized. </w:t>
+      </w:r>
+      <w:r>
+        <w:rPr>
+          <w:rFonts w:ascii="Times New Roman" w:hAnsi="Times New Roman" w:cs="Times New Roman"/>
+          <w:sz w:val="28"/>
+          <w:szCs w:val="28"/>
+        </w:rPr>
+        <w:t xml:space="preserve">The team includes James Rowe as project leader, but executive decision making will not </w:t>
+      </w:r>
+      <w:r>
+        <w:rPr>
+          <w:rFonts w:ascii="Times New Roman" w:hAnsi="Times New Roman" w:cs="Times New Roman"/>
+          <w:sz w:val="28"/>
+          <w:szCs w:val="28"/>
+        </w:rPr>
+        <w:t>be actively exercised</w:t>
+      </w:r>
+      <w:r>
+        <w:rPr>
+          <w:rFonts w:ascii="Times New Roman" w:hAnsi="Times New Roman" w:cs="Times New Roman"/>
+          <w:sz w:val="28"/>
+          <w:szCs w:val="28"/>
+        </w:rPr>
+        <w:t>. Everyone in the team inputs their ideas and opinions and decides best paths of actions together</w:t>
+      </w:r>
+      <w:r>
+        <w:rPr>
+          <w:rFonts w:ascii="Times New Roman" w:hAnsi="Times New Roman" w:cs="Times New Roman"/>
+          <w:sz w:val="28"/>
+          <w:szCs w:val="28"/>
+        </w:rPr>
+        <w:t xml:space="preserve"> with James </w:t>
+      </w:r>
+      <w:r>
+        <w:rPr>
+          <w:rFonts w:ascii="Times New Roman" w:hAnsi="Times New Roman" w:cs="Times New Roman"/>
+          <w:sz w:val="28"/>
+          <w:szCs w:val="28"/>
+        </w:rPr>
+        <w:t>having</w:t>
+      </w:r>
+      <w:r>
+        <w:rPr>
+          <w:rFonts w:ascii="Times New Roman" w:hAnsi="Times New Roman" w:cs="Times New Roman"/>
+          <w:sz w:val="28"/>
+          <w:szCs w:val="28"/>
+        </w:rPr>
+        <w:t xml:space="preserve"> the final say</w:t>
+      </w:r>
+      <w:r>
+        <w:rPr>
+          <w:rFonts w:ascii="Times New Roman" w:hAnsi="Times New Roman" w:cs="Times New Roman"/>
+          <w:sz w:val="28"/>
+          <w:szCs w:val="28"/>
+        </w:rPr>
+        <w:t>. Additionally, all members contribute to documentation via primary authoring or editing. Coding will be split based on functionality, with two pairs of partners focusing on a particular set</w:t>
+      </w:r>
+      <w:r>
+        <w:rPr>
+          <w:rFonts w:ascii="Times New Roman" w:hAnsi="Times New Roman" w:cs="Times New Roman"/>
+          <w:sz w:val="28"/>
+          <w:szCs w:val="28"/>
+        </w:rPr>
+        <w:t xml:space="preserve"> of features. James/Rom</w:t>
+      </w:r>
+      <w:r>
+        <w:rPr>
+          <w:rFonts w:ascii="Times New Roman" w:hAnsi="Times New Roman" w:cs="Times New Roman"/>
+          <w:sz w:val="28"/>
+          <w:szCs w:val="28"/>
+        </w:rPr>
+        <w:t>ando</w:t>
+      </w:r>
+      <w:r>
+        <w:rPr>
+          <w:rFonts w:ascii="Times New Roman" w:hAnsi="Times New Roman" w:cs="Times New Roman"/>
+          <w:sz w:val="28"/>
+          <w:szCs w:val="28"/>
+        </w:rPr>
+        <w:t xml:space="preserve"> Garcia</w:t>
+      </w:r>
+      <w:r>
+        <w:rPr>
+          <w:rFonts w:ascii="Times New Roman" w:hAnsi="Times New Roman" w:cs="Times New Roman"/>
+          <w:sz w:val="28"/>
+          <w:szCs w:val="28"/>
+        </w:rPr>
+        <w:t xml:space="preserve"> and Anne</w:t>
+      </w:r>
+      <w:r>
+        <w:rPr>
+          <w:rFonts w:ascii="Times New Roman" w:hAnsi="Times New Roman" w:cs="Times New Roman"/>
+          <w:sz w:val="28"/>
+          <w:szCs w:val="28"/>
+        </w:rPr>
+        <w:t xml:space="preserve"> Lam</w:t>
+      </w:r>
+      <w:r>
+        <w:rPr>
+          <w:rFonts w:ascii="Times New Roman" w:hAnsi="Times New Roman" w:cs="Times New Roman"/>
+          <w:sz w:val="28"/>
+          <w:szCs w:val="28"/>
+        </w:rPr>
+        <w:t>/Sanan</w:t>
+      </w:r>
+      <w:r>
+        <w:rPr>
+          <w:rFonts w:ascii="Times New Roman" w:hAnsi="Times New Roman" w:cs="Times New Roman"/>
+          <w:sz w:val="28"/>
+          <w:szCs w:val="28"/>
+        </w:rPr>
+        <w:t xml:space="preserve"> Aamir</w:t>
+      </w:r>
+      <w:r>
+        <w:rPr>
+          <w:rFonts w:ascii="Times New Roman" w:hAnsi="Times New Roman" w:cs="Times New Roman"/>
+          <w:sz w:val="28"/>
+          <w:szCs w:val="28"/>
+        </w:rPr>
+        <w:t xml:space="preserve"> comprise the partners and Hieu</w:t>
+      </w:r>
+      <w:r>
+        <w:rPr>
+          <w:rFonts w:ascii="Times New Roman" w:hAnsi="Times New Roman" w:cs="Times New Roman"/>
+          <w:sz w:val="28"/>
+          <w:szCs w:val="28"/>
+        </w:rPr>
+        <w:t xml:space="preserve"> Tran</w:t>
+      </w:r>
+      <w:r>
+        <w:rPr>
+          <w:rFonts w:ascii="Times New Roman" w:hAnsi="Times New Roman" w:cs="Times New Roman"/>
+          <w:sz w:val="28"/>
+          <w:szCs w:val="28"/>
+        </w:rPr>
+        <w:t xml:space="preserve"> will focus on testing and documentation.</w:t>
       </w:r>
     </w:p>
     <w:p>
@@ -2813,17 +3079,6 @@
           <w:rFonts w:ascii="Times New Roman" w:hAnsi="Times New Roman" w:cs="Times New Roman"/>
           <w:sz w:val="28"/>
           <w:szCs w:val="28"/>
-        </w:rPr>
-      </w:pPr>
-    </w:p>
-    <w:p>
-      <w:pPr>
-        <w:ind w:left="0" w:firstLine="0"/>
-        <w:contextualSpacing/>
-        <w:rPr>
-          <w:rFonts w:ascii="Times New Roman" w:hAnsi="Times New Roman" w:cs="Times New Roman"/>
-          <w:sz w:val="28"/>
-          <w:szCs w:val="28"/>
           <w:u w:val="single"/>
         </w:rPr>
       </w:pPr>
@@ -2873,7 +3128,15 @@
           <w:sz w:val="28"/>
           <w:szCs w:val="28"/>
         </w:rPr>
-        <w:t xml:space="preserve"> to all members, or to the leader,</w:t>
+        <w:t xml:space="preserve"> to all members,</w:t>
+      </w:r>
+      <w:r>
+        <w:rPr>
+          <w:rFonts w:ascii="Times New Roman" w:hAnsi="Times New Roman" w:cs="Times New Roman"/>
+          <w:sz w:val="28"/>
+          <w:szCs w:val="28"/>
+        </w:rPr>
+        <w:t xml:space="preserve"> to the leader,</w:t>
       </w:r>
       <w:r>
         <w:rPr>
@@ -2929,7 +3192,15 @@
           <w:sz w:val="28"/>
           <w:szCs w:val="28"/>
         </w:rPr>
-        <w:t>will mark our progress as well.</w:t>
+        <w:t>will mark our progress</w:t>
+      </w:r>
+      <w:r>
+        <w:rPr>
+          <w:rFonts w:ascii="Times New Roman" w:hAnsi="Times New Roman" w:cs="Times New Roman"/>
+          <w:sz w:val="28"/>
+          <w:szCs w:val="28"/>
+        </w:rPr>
+        <w:t>.</w:t>
       </w:r>
       <w:r>
         <w:rPr>
@@ -3090,39 +3361,87 @@
           <w:sz w:val="28"/>
           <w:szCs w:val="28"/>
         </w:rPr>
-        <w:t xml:space="preserve">James Rowe is acting project leader and will perform the supervising role and </w:t>
-      </w:r>
-      <w:r>
-        <w:rPr>
-          <w:rFonts w:ascii="Times New Roman" w:hAnsi="Times New Roman" w:cs="Times New Roman"/>
-          <w:sz w:val="28"/>
-          <w:szCs w:val="28"/>
-        </w:rPr>
-        <w:t xml:space="preserve">give </w:t>
-      </w:r>
-      <w:r>
-        <w:rPr>
-          <w:rFonts w:ascii="Times New Roman" w:hAnsi="Times New Roman" w:cs="Times New Roman"/>
-          <w:sz w:val="28"/>
-          <w:szCs w:val="28"/>
-        </w:rPr>
-        <w:t>final say for split decisions. In addition, he and Mando Garcia will handle implementation of including frame rate in the Excel sheet, plotting the data in Excel with automatic graph generation, designing the User Interface, and handling inconsistent image locations. Anne Lam will do the primary authoring of the documentation with assistance from Hieu Tran, and</w:t>
-      </w:r>
-      <w:r>
-        <w:rPr>
-          <w:rFonts w:ascii="Times New Roman" w:hAnsi="Times New Roman" w:cs="Times New Roman"/>
-          <w:sz w:val="28"/>
-          <w:szCs w:val="28"/>
-        </w:rPr>
-        <w:t xml:space="preserve"> with</w:t>
-      </w:r>
-      <w:r>
-        <w:rPr>
-          <w:rFonts w:ascii="Times New Roman" w:hAnsi="Times New Roman" w:cs="Times New Roman"/>
-          <w:sz w:val="28"/>
-          <w:szCs w:val="28"/>
-        </w:rPr>
-        <w:t xml:space="preserve"> the rest of the team for </w:t>
+        <w:t xml:space="preserve">James Rowe is acting project leader and will </w:t>
+      </w:r>
+      <w:r>
+        <w:rPr>
+          <w:rFonts w:ascii="Times New Roman" w:hAnsi="Times New Roman" w:cs="Times New Roman"/>
+          <w:sz w:val="28"/>
+          <w:szCs w:val="28"/>
+        </w:rPr>
+        <w:t>perform the supervising role while</w:t>
+      </w:r>
+      <w:r>
+        <w:rPr>
+          <w:rFonts w:ascii="Times New Roman" w:hAnsi="Times New Roman" w:cs="Times New Roman"/>
+          <w:sz w:val="28"/>
+          <w:szCs w:val="28"/>
+        </w:rPr>
+        <w:t xml:space="preserve"> </w:t>
+      </w:r>
+      <w:r>
+        <w:rPr>
+          <w:rFonts w:ascii="Times New Roman" w:hAnsi="Times New Roman" w:cs="Times New Roman"/>
+          <w:sz w:val="28"/>
+          <w:szCs w:val="28"/>
+        </w:rPr>
+        <w:t>giving</w:t>
+      </w:r>
+      <w:r>
+        <w:rPr>
+          <w:rFonts w:ascii="Times New Roman" w:hAnsi="Times New Roman" w:cs="Times New Roman"/>
+          <w:sz w:val="28"/>
+          <w:szCs w:val="28"/>
+        </w:rPr>
+        <w:t xml:space="preserve"> </w:t>
+      </w:r>
+      <w:r>
+        <w:rPr>
+          <w:rFonts w:ascii="Times New Roman" w:hAnsi="Times New Roman" w:cs="Times New Roman"/>
+          <w:sz w:val="28"/>
+          <w:szCs w:val="28"/>
+        </w:rPr>
+        <w:t xml:space="preserve">final say for split </w:t>
+      </w:r>
+      <w:r>
+        <w:rPr>
+          <w:rFonts w:ascii="Times New Roman" w:hAnsi="Times New Roman" w:cs="Times New Roman"/>
+          <w:sz w:val="28"/>
+          <w:szCs w:val="28"/>
+        </w:rPr>
+        <w:t>decisions. In addition, he and Ro</w:t>
+      </w:r>
+      <w:r>
+        <w:rPr>
+          <w:rFonts w:ascii="Times New Roman" w:hAnsi="Times New Roman" w:cs="Times New Roman"/>
+          <w:sz w:val="28"/>
+          <w:szCs w:val="28"/>
+        </w:rPr>
+        <w:t>m</w:t>
+      </w:r>
+      <w:r>
+        <w:rPr>
+          <w:rFonts w:ascii="Times New Roman" w:hAnsi="Times New Roman" w:cs="Times New Roman"/>
+          <w:sz w:val="28"/>
+          <w:szCs w:val="28"/>
+        </w:rPr>
+        <w:t xml:space="preserve">ando </w:t>
+      </w:r>
+      <w:r>
+        <w:rPr>
+          <w:rFonts w:ascii="Times New Roman" w:hAnsi="Times New Roman" w:cs="Times New Roman"/>
+          <w:sz w:val="28"/>
+          <w:szCs w:val="28"/>
+        </w:rPr>
+        <w:t xml:space="preserve">will handle implementation of displaying </w:t>
+      </w:r>
+      <w:r>
+        <w:rPr>
+          <w:rFonts w:ascii="Times New Roman" w:hAnsi="Times New Roman" w:cs="Times New Roman"/>
+          <w:sz w:val="28"/>
+          <w:szCs w:val="28"/>
+        </w:rPr>
+        <w:t xml:space="preserve">frame rate in the Excel sheet, plotting the data in </w:t>
       </w:r>
       <w:r>
         <w:rPr>
@@ -3131,15 +3450,111 @@
           <w:szCs w:val="28"/>
         </w:rPr>
         <w:lastRenderedPageBreak/>
-        <w:t xml:space="preserve">editing. Anne and Sanan Aamir will implement </w:t>
-      </w:r>
-      <w:r>
-        <w:rPr>
-          <w:rFonts w:ascii="Times New Roman" w:hAnsi="Times New Roman" w:cs="Times New Roman"/>
-          <w:sz w:val="28"/>
-          <w:szCs w:val="28"/>
-        </w:rPr>
-        <w:t>the utilization of real world units (opposed to just pixels), calculating and outputting net measurements for velocity and acceleration as well as drop volume, and the fine-tuning of resulting locations of the needle and surface. Hieu is responsible for diagrams, testing and any additional needs as they come up.</w:t>
+        <w:t>Excel with automatic graph generation, designing the User Interface, and handling inconsistent image locations. Anne will do the primary authoring of the documentation wit</w:t>
+      </w:r>
+      <w:r>
+        <w:rPr>
+          <w:rFonts w:ascii="Times New Roman" w:hAnsi="Times New Roman" w:cs="Times New Roman"/>
+          <w:sz w:val="28"/>
+          <w:szCs w:val="28"/>
+        </w:rPr>
+        <w:t>h assistance from Hieu, while the rest of the team reviews the documents</w:t>
+      </w:r>
+      <w:r>
+        <w:rPr>
+          <w:rFonts w:ascii="Times New Roman" w:hAnsi="Times New Roman" w:cs="Times New Roman"/>
+          <w:sz w:val="28"/>
+          <w:szCs w:val="28"/>
+        </w:rPr>
+        <w:t xml:space="preserve">. Anne and Sanan will implement </w:t>
+      </w:r>
+      <w:r>
+        <w:rPr>
+          <w:rFonts w:ascii="Times New Roman" w:hAnsi="Times New Roman" w:cs="Times New Roman"/>
+          <w:sz w:val="28"/>
+          <w:szCs w:val="28"/>
+        </w:rPr>
+        <w:t>the</w:t>
+      </w:r>
+      <w:r>
+        <w:rPr>
+          <w:rFonts w:ascii="Times New Roman" w:hAnsi="Times New Roman" w:cs="Times New Roman"/>
+          <w:sz w:val="28"/>
+          <w:szCs w:val="28"/>
+        </w:rPr>
+        <w:t xml:space="preserve"> conversion of pixels to real world units, calculate drop volume and </w:t>
+      </w:r>
+      <w:r>
+        <w:rPr>
+          <w:rFonts w:ascii="Times New Roman" w:hAnsi="Times New Roman" w:cs="Times New Roman"/>
+          <w:sz w:val="28"/>
+          <w:szCs w:val="28"/>
+        </w:rPr>
+        <w:t>ne</w:t>
+      </w:r>
+      <w:r>
+        <w:rPr>
+          <w:rFonts w:ascii="Times New Roman" w:hAnsi="Times New Roman" w:cs="Times New Roman"/>
+          <w:sz w:val="28"/>
+          <w:szCs w:val="28"/>
+        </w:rPr>
+        <w:t>t</w:t>
+      </w:r>
+      <w:r>
+        <w:rPr>
+          <w:rFonts w:ascii="Times New Roman" w:hAnsi="Times New Roman" w:cs="Times New Roman"/>
+          <w:sz w:val="28"/>
+          <w:szCs w:val="28"/>
+        </w:rPr>
+        <w:t xml:space="preserve"> </w:t>
+      </w:r>
+      <w:r>
+        <w:rPr>
+          <w:rFonts w:ascii="Times New Roman" w:hAnsi="Times New Roman" w:cs="Times New Roman"/>
+          <w:sz w:val="28"/>
+          <w:szCs w:val="28"/>
+        </w:rPr>
+        <w:t xml:space="preserve">measurements for </w:t>
+      </w:r>
+      <w:r>
+        <w:rPr>
+          <w:rFonts w:ascii="Times New Roman" w:hAnsi="Times New Roman" w:cs="Times New Roman"/>
+          <w:sz w:val="28"/>
+          <w:szCs w:val="28"/>
+        </w:rPr>
+        <w:t>velocity and acceleration</w:t>
+      </w:r>
+      <w:r>
+        <w:rPr>
+          <w:rFonts w:ascii="Times New Roman" w:hAnsi="Times New Roman" w:cs="Times New Roman"/>
+          <w:sz w:val="28"/>
+          <w:szCs w:val="28"/>
+        </w:rPr>
+        <w:t>,</w:t>
+      </w:r>
+      <w:r>
+        <w:rPr>
+          <w:rFonts w:ascii="Times New Roman" w:hAnsi="Times New Roman" w:cs="Times New Roman"/>
+          <w:sz w:val="28"/>
+          <w:szCs w:val="28"/>
+        </w:rPr>
+        <w:t xml:space="preserve"> </w:t>
+      </w:r>
+      <w:r>
+        <w:rPr>
+          <w:rFonts w:ascii="Times New Roman" w:hAnsi="Times New Roman" w:cs="Times New Roman"/>
+          <w:sz w:val="28"/>
+          <w:szCs w:val="28"/>
+        </w:rPr>
+        <w:t>and fine-tune</w:t>
+      </w:r>
+      <w:r>
+        <w:rPr>
+          <w:rFonts w:ascii="Times New Roman" w:hAnsi="Times New Roman" w:cs="Times New Roman"/>
+          <w:sz w:val="28"/>
+          <w:szCs w:val="28"/>
+        </w:rPr>
+        <w:t xml:space="preserve"> resulting locations of the needle and surface. Hieu is responsible for diagrams, testing and any additional needs as they come up.</w:t>
       </w:r>
     </w:p>
     <w:p>
@@ -3206,7 +3621,7 @@
           <w:sz w:val="28"/>
           <w:szCs w:val="28"/>
         </w:rPr>
-        <w:t>Hardware use involves our personal laptops or desktops from where documentation and code will be written. The experiment’s set-u</w:t>
+        <w:t>Hardware use involves our personal laptops or desktops where documentation and code will be written. The experiment’s set-u</w:t>
       </w:r>
       <w:r>
         <w:rPr>
@@ -3254,7 +3669,15 @@
           <w:sz w:val="28"/>
           <w:szCs w:val="28"/>
         </w:rPr>
-        <w:t xml:space="preserve">Visual Studio and </w:t>
+        <w:t xml:space="preserve">Visual Studio, Git, </w:t>
+      </w:r>
+      <w:r>
+        <w:rPr>
+          <w:rFonts w:ascii="Times New Roman" w:hAnsi="Times New Roman" w:cs="Times New Roman"/>
+          <w:sz w:val="28"/>
+          <w:szCs w:val="28"/>
+        </w:rPr>
+        <w:t xml:space="preserve">and </w:t>
       </w:r>
       <w:r>
         <w:rPr>
@@ -3543,13 +3966,50 @@
           <w:u w:val="single"/>
         </w:rPr>
       </w:pPr>
-      <w:r>
+    </w:p>
+    <w:p>
+      <w:pPr>
+        <w:ind w:left="0" w:firstLine="0"/>
+        <w:contextualSpacing/>
         <w:rPr>
           <w:rFonts w:ascii="Times New Roman" w:hAnsi="Times New Roman" w:cs="Times New Roman"/>
           <w:sz w:val="28"/>
           <w:szCs w:val="28"/>
           <w:u w:val="single"/>
         </w:rPr>
+      </w:pPr>
+    </w:p>
+    <w:p>
+      <w:pPr>
+        <w:ind w:left="0" w:firstLine="0"/>
+        <w:contextualSpacing/>
+        <w:rPr>
+          <w:rFonts w:ascii="Times New Roman" w:hAnsi="Times New Roman" w:cs="Times New Roman"/>
+          <w:sz w:val="28"/>
+          <w:szCs w:val="28"/>
+          <w:u w:val="single"/>
+        </w:rPr>
+      </w:pPr>
+    </w:p>
+    <w:p>
+      <w:pPr>
+        <w:ind w:left="0" w:firstLine="0"/>
+        <w:contextualSpacing/>
+        <w:rPr>
+          <w:rFonts w:ascii="Times New Roman" w:hAnsi="Times New Roman" w:cs="Times New Roman"/>
+          <w:sz w:val="28"/>
+          <w:szCs w:val="28"/>
+          <w:u w:val="single"/>
+        </w:rPr>
+      </w:pPr>
+      <w:r>
+        <w:rPr>
+          <w:rFonts w:ascii="Times New Roman" w:hAnsi="Times New Roman" w:cs="Times New Roman"/>
+          <w:sz w:val="28"/>
+          <w:szCs w:val="28"/>
+          <w:u w:val="single"/>
+        </w:rPr>
+        <w:lastRenderedPageBreak/>
         <w:t xml:space="preserve">4.2 </w:t>
       </w:r>
       <w:r>
@@ -3591,16 +4051,39 @@
           <w:sz w:val="28"/>
           <w:szCs w:val="28"/>
         </w:rPr>
-        <w:t xml:space="preserve">To avoid or alleviate the effects of the previously mentioned risks, the team has identified a few management techniques. These include performing proactive and </w:t>
-      </w:r>
-      <w:r>
-        <w:rPr>
-          <w:rFonts w:ascii="Times New Roman" w:hAnsi="Times New Roman" w:cs="Times New Roman"/>
-          <w:sz w:val="28"/>
-          <w:szCs w:val="28"/>
-        </w:rPr>
-        <w:lastRenderedPageBreak/>
-        <w:t>focused work when given the opportunity in addition to when work is scheduled,  and good organization and constant communication.  Table 1 below organizes our assessment and plan for the potential risks.</w:t>
+        <w:t xml:space="preserve">To avoid or alleviate the effects of the previously mentioned risks, the team has identified a few management techniques. These include performing proactive and focused </w:t>
+      </w:r>
+      <w:r>
+        <w:rPr>
+          <w:rFonts w:ascii="Times New Roman" w:hAnsi="Times New Roman" w:cs="Times New Roman"/>
+          <w:sz w:val="28"/>
+          <w:szCs w:val="28"/>
+        </w:rPr>
+        <w:t xml:space="preserve">work when given the opportunity, </w:t>
+      </w:r>
+      <w:r>
+        <w:rPr>
+          <w:rFonts w:ascii="Times New Roman" w:hAnsi="Times New Roman" w:cs="Times New Roman"/>
+          <w:sz w:val="28"/>
+          <w:szCs w:val="28"/>
+        </w:rPr>
+        <w:t>good organization</w:t>
+      </w:r>
+      <w:r>
+        <w:rPr>
+          <w:rFonts w:ascii="Times New Roman" w:hAnsi="Times New Roman" w:cs="Times New Roman"/>
+          <w:sz w:val="28"/>
+          <w:szCs w:val="28"/>
+        </w:rPr>
+        <w:t>,</w:t>
+      </w:r>
+      <w:r>
+        <w:rPr>
+          <w:rFonts w:ascii="Times New Roman" w:hAnsi="Times New Roman" w:cs="Times New Roman"/>
+          <w:sz w:val="28"/>
+          <w:szCs w:val="28"/>
+        </w:rPr>
+        <w:t xml:space="preserve"> and constant communication.  Table 1 below organizes our assessment and plan for the potential risks.</w:t>
       </w:r>
     </w:p>
     <w:p>
@@ -3622,26 +4105,35 @@
         <w:contextualSpacing/>
         <w:rPr>
           <w:rFonts w:ascii="Times New Roman" w:hAnsi="Times New Roman" w:cs="Times New Roman"/>
-          <w:sz w:val="26"/>
-          <w:szCs w:val="26"/>
+          <w:sz w:val="28"/>
+          <w:szCs w:val="28"/>
         </w:rPr>
       </w:pPr>
       <w:r>
         <w:rPr>
           <w:rFonts w:ascii="Times New Roman" w:hAnsi="Times New Roman" w:cs="Times New Roman"/>
           <w:b/>
-          <w:sz w:val="26"/>
-          <w:szCs w:val="26"/>
-        </w:rPr>
-        <w:t>Table 1.</w:t>
-      </w:r>
-      <w:r>
-        <w:rPr>
-          <w:rFonts w:ascii="Times New Roman" w:hAnsi="Times New Roman" w:cs="Times New Roman"/>
-          <w:sz w:val="26"/>
-          <w:szCs w:val="26"/>
-        </w:rPr>
-        <w:t xml:space="preserve"> Potential obstacles that may risk the successful completion of development.</w:t>
+          <w:sz w:val="28"/>
+          <w:szCs w:val="28"/>
+        </w:rPr>
+        <w:t>Table 1</w:t>
+      </w:r>
+      <w:r>
+        <w:rPr>
+          <w:rFonts w:ascii="Times New Roman" w:hAnsi="Times New Roman" w:cs="Times New Roman"/>
+          <w:b/>
+          <w:sz w:val="28"/>
+          <w:szCs w:val="28"/>
+        </w:rPr>
+        <w:t xml:space="preserve">. </w:t>
+      </w:r>
+      <w:r>
+        <w:rPr>
+          <w:rFonts w:ascii="Times New Roman" w:hAnsi="Times New Roman" w:cs="Times New Roman"/>
+          <w:sz w:val="28"/>
+          <w:szCs w:val="28"/>
+        </w:rPr>
+        <w:t>Potential obstacles that may risk the successful completion of development.</w:t>
       </w:r>
     </w:p>
     <w:p>
@@ -3851,7 +4343,7 @@
                 <w:sz w:val="26"/>
                 <w:szCs w:val="26"/>
               </w:rPr>
-              <w:t>Don’t procrastinate any assignments. Put software engineering first</w:t>
+              <w:t>Prioritize working on the Image Processing project</w:t>
             </w:r>
           </w:p>
         </w:tc>
@@ -3929,7 +4421,39 @@
                 <w:sz w:val="26"/>
                 <w:szCs w:val="26"/>
               </w:rPr>
-              <w:t>Use all available means of communication (email, text, face-to-face)</w:t>
+              <w:t xml:space="preserve">Use </w:t>
+            </w:r>
+            <w:r>
+              <w:rPr>
+                <w:rFonts w:ascii="Times New Roman" w:hAnsi="Times New Roman" w:cs="Times New Roman"/>
+                <w:sz w:val="26"/>
+                <w:szCs w:val="26"/>
+              </w:rPr>
+              <w:t>any</w:t>
+            </w:r>
+            <w:r>
+              <w:rPr>
+                <w:rFonts w:ascii="Times New Roman" w:hAnsi="Times New Roman" w:cs="Times New Roman"/>
+                <w:sz w:val="26"/>
+                <w:szCs w:val="26"/>
+              </w:rPr>
+              <w:t xml:space="preserve"> available means of communication </w:t>
+            </w:r>
+            <w:r>
+              <w:rPr>
+                <w:rFonts w:ascii="Times New Roman" w:hAnsi="Times New Roman" w:cs="Times New Roman"/>
+                <w:sz w:val="26"/>
+                <w:szCs w:val="26"/>
+              </w:rPr>
+              <w:t xml:space="preserve">as issues arise </w:t>
+            </w:r>
+            <w:r>
+              <w:rPr>
+                <w:rFonts w:ascii="Times New Roman" w:hAnsi="Times New Roman" w:cs="Times New Roman"/>
+                <w:sz w:val="26"/>
+                <w:szCs w:val="26"/>
+              </w:rPr>
+              <w:t>(email, text, face-to-face)</w:t>
             </w:r>
           </w:p>
         </w:tc>
@@ -4010,7 +4534,7 @@
                 <w:sz w:val="26"/>
                 <w:szCs w:val="26"/>
               </w:rPr>
-              <w:t>Be organized from the start, equipped with a plan.</w:t>
+              <w:t>Be organized from the start, equipped with a plan</w:t>
             </w:r>
           </w:p>
         </w:tc>
@@ -4166,7 +4690,7 @@
                 <w:sz w:val="26"/>
                 <w:szCs w:val="26"/>
               </w:rPr>
-              <w:t>Do as much work while we can.</w:t>
+              <w:t>Complete as much work as possible before emergencies happen</w:t>
             </w:r>
           </w:p>
         </w:tc>
@@ -4213,6 +4737,837 @@
         <w:ind w:left="0" w:firstLine="0"/>
         <w:rPr>
           <w:rFonts w:ascii="Times New Roman" w:hAnsi="Times New Roman" w:cs="Times New Roman"/>
+          <w:sz w:val="28"/>
+          <w:szCs w:val="28"/>
+        </w:rPr>
+      </w:pPr>
+    </w:p>
+    <w:p>
+      <w:pPr>
+        <w:spacing w:line="288" w:lineRule="auto"/>
+        <w:ind w:left="0" w:firstLine="0"/>
+        <w:rPr>
+          <w:rFonts w:ascii="Times New Roman" w:hAnsi="Times New Roman" w:cs="Times New Roman"/>
+          <w:sz w:val="28"/>
+          <w:szCs w:val="28"/>
+        </w:rPr>
+      </w:pPr>
+      <w:r>
+        <w:rPr>
+          <w:rFonts w:ascii="Times New Roman" w:hAnsi="Times New Roman" w:cs="Times New Roman"/>
+          <w:sz w:val="28"/>
+          <w:szCs w:val="28"/>
+        </w:rPr>
+        <w:t>The schedule provides very detailed task division and</w:t>
+      </w:r>
+      <w:r>
+        <w:rPr>
+          <w:rFonts w:ascii="Times New Roman" w:hAnsi="Times New Roman" w:cs="Times New Roman"/>
+          <w:sz w:val="28"/>
+          <w:szCs w:val="28"/>
+        </w:rPr>
+        <w:t xml:space="preserve"> projected</w:t>
+      </w:r>
+      <w:r>
+        <w:rPr>
+          <w:rFonts w:ascii="Times New Roman" w:hAnsi="Times New Roman" w:cs="Times New Roman"/>
+          <w:sz w:val="28"/>
+          <w:szCs w:val="28"/>
+        </w:rPr>
+        <w:t xml:space="preserve"> timing</w:t>
+      </w:r>
+      <w:r>
+        <w:rPr>
+          <w:rFonts w:ascii="Times New Roman" w:hAnsi="Times New Roman" w:cs="Times New Roman"/>
+          <w:sz w:val="28"/>
+          <w:szCs w:val="28"/>
+        </w:rPr>
+        <w:t xml:space="preserve"> of completion</w:t>
+      </w:r>
+      <w:r>
+        <w:rPr>
+          <w:rFonts w:ascii="Times New Roman" w:hAnsi="Times New Roman" w:cs="Times New Roman"/>
+          <w:sz w:val="28"/>
+          <w:szCs w:val="28"/>
+        </w:rPr>
+        <w:t xml:space="preserve">. </w:t>
+      </w:r>
+    </w:p>
+    <w:p>
+      <w:pPr>
+        <w:spacing w:line="288" w:lineRule="auto"/>
+        <w:ind w:left="0" w:firstLine="0"/>
+        <w:rPr>
+          <w:rFonts w:ascii="Times New Roman" w:hAnsi="Times New Roman" w:cs="Times New Roman"/>
+          <w:sz w:val="28"/>
+          <w:szCs w:val="28"/>
+        </w:rPr>
+      </w:pPr>
+    </w:p>
+    <w:p>
+      <w:pPr>
+        <w:spacing w:line="288" w:lineRule="auto"/>
+        <w:ind w:left="0" w:firstLine="0"/>
+        <w:rPr>
+          <w:rFonts w:ascii="Times New Roman" w:hAnsi="Times New Roman" w:cs="Times New Roman"/>
+          <w:sz w:val="28"/>
+          <w:szCs w:val="28"/>
+          <w:u w:val="single"/>
+        </w:rPr>
+      </w:pPr>
+      <w:r>
+        <w:rPr>
+          <w:rFonts w:ascii="Times New Roman" w:hAnsi="Times New Roman" w:cs="Times New Roman"/>
+          <w:sz w:val="28"/>
+          <w:szCs w:val="28"/>
+          <w:u w:val="single"/>
+        </w:rPr>
+        <w:lastRenderedPageBreak/>
+        <w:t>5.1 Task List</w:t>
+      </w:r>
+      <w:r>
+        <w:rPr>
+          <w:rFonts w:ascii="Times New Roman" w:hAnsi="Times New Roman" w:cs="Times New Roman"/>
+          <w:sz w:val="28"/>
+          <w:szCs w:val="28"/>
+          <w:u w:val="single"/>
+        </w:rPr>
+        <w:t xml:space="preserve"> and Resource Allocation</w:t>
+      </w:r>
+    </w:p>
+    <w:p>
+      <w:pPr>
+        <w:spacing w:line="288" w:lineRule="auto"/>
+        <w:ind w:left="0" w:firstLine="0"/>
+        <w:rPr>
+          <w:rFonts w:ascii="Times New Roman" w:hAnsi="Times New Roman" w:cs="Times New Roman"/>
+          <w:sz w:val="28"/>
+          <w:szCs w:val="28"/>
+          <w:u w:val="single"/>
+        </w:rPr>
+      </w:pPr>
+    </w:p>
+    <w:p>
+      <w:pPr>
+        <w:spacing w:line="288" w:lineRule="auto"/>
+        <w:ind w:left="0" w:firstLine="0"/>
+        <w:rPr>
+          <w:rFonts w:ascii="Times New Roman" w:hAnsi="Times New Roman" w:cs="Times New Roman"/>
+          <w:sz w:val="28"/>
+          <w:szCs w:val="28"/>
+        </w:rPr>
+      </w:pPr>
+      <w:r>
+        <w:rPr>
+          <w:rFonts w:ascii="Times New Roman" w:hAnsi="Times New Roman" w:cs="Times New Roman"/>
+          <w:sz w:val="28"/>
+          <w:szCs w:val="28"/>
+        </w:rPr>
+        <w:t>The task list</w:t>
+      </w:r>
+      <w:r>
+        <w:rPr>
+          <w:rFonts w:ascii="Times New Roman" w:hAnsi="Times New Roman" w:cs="Times New Roman"/>
+          <w:sz w:val="28"/>
+          <w:szCs w:val="28"/>
+        </w:rPr>
+        <w:t xml:space="preserve"> </w:t>
+      </w:r>
+      <w:r>
+        <w:rPr>
+          <w:rFonts w:ascii="Times New Roman" w:hAnsi="Times New Roman" w:cs="Times New Roman"/>
+          <w:sz w:val="28"/>
+          <w:szCs w:val="28"/>
+        </w:rPr>
+        <w:t xml:space="preserve">below </w:t>
+      </w:r>
+      <w:r>
+        <w:rPr>
+          <w:rFonts w:ascii="Times New Roman" w:hAnsi="Times New Roman" w:cs="Times New Roman"/>
+          <w:sz w:val="28"/>
+          <w:szCs w:val="28"/>
+        </w:rPr>
+        <w:t xml:space="preserve">enumerates the individual aspects of the project that can be sorted independently and identified as a single function. </w:t>
+      </w:r>
+      <w:r>
+        <w:rPr>
+          <w:rFonts w:ascii="Times New Roman" w:hAnsi="Times New Roman" w:cs="Times New Roman"/>
+          <w:sz w:val="28"/>
+          <w:szCs w:val="28"/>
+        </w:rPr>
+        <w:t>This list</w:t>
+      </w:r>
+      <w:r>
+        <w:rPr>
+          <w:rFonts w:ascii="Times New Roman" w:hAnsi="Times New Roman" w:cs="Times New Roman"/>
+          <w:sz w:val="28"/>
+          <w:szCs w:val="28"/>
+        </w:rPr>
+        <w:t xml:space="preserve"> allows fo</w:t>
+      </w:r>
+      <w:r>
+        <w:rPr>
+          <w:rFonts w:ascii="Times New Roman" w:hAnsi="Times New Roman" w:cs="Times New Roman"/>
+          <w:sz w:val="28"/>
+          <w:szCs w:val="28"/>
+        </w:rPr>
+        <w:t>r precise distribution of work for the</w:t>
+      </w:r>
+      <w:r>
+        <w:rPr>
+          <w:rFonts w:ascii="Times New Roman" w:hAnsi="Times New Roman" w:cs="Times New Roman"/>
+          <w:sz w:val="28"/>
+          <w:szCs w:val="28"/>
+        </w:rPr>
+        <w:t xml:space="preserve"> resources</w:t>
+      </w:r>
+      <w:r>
+        <w:rPr>
+          <w:rFonts w:ascii="Times New Roman" w:hAnsi="Times New Roman" w:cs="Times New Roman"/>
+          <w:sz w:val="28"/>
+          <w:szCs w:val="28"/>
+        </w:rPr>
+        <w:t xml:space="preserve"> (team members)</w:t>
+      </w:r>
+      <w:r>
+        <w:rPr>
+          <w:rFonts w:ascii="Times New Roman" w:hAnsi="Times New Roman" w:cs="Times New Roman"/>
+          <w:sz w:val="28"/>
+          <w:szCs w:val="28"/>
+        </w:rPr>
+        <w:t xml:space="preserve"> </w:t>
+      </w:r>
+      <w:r>
+        <w:rPr>
+          <w:rFonts w:ascii="Times New Roman" w:hAnsi="Times New Roman" w:cs="Times New Roman"/>
+          <w:sz w:val="28"/>
+          <w:szCs w:val="28"/>
+        </w:rPr>
+        <w:t>who</w:t>
+      </w:r>
+      <w:r>
+        <w:rPr>
+          <w:rFonts w:ascii="Times New Roman" w:hAnsi="Times New Roman" w:cs="Times New Roman"/>
+          <w:sz w:val="28"/>
+          <w:szCs w:val="28"/>
+        </w:rPr>
+        <w:t xml:space="preserve"> complete the</w:t>
+      </w:r>
+      <w:r>
+        <w:rPr>
+          <w:rFonts w:ascii="Times New Roman" w:hAnsi="Times New Roman" w:cs="Times New Roman"/>
+          <w:sz w:val="28"/>
+          <w:szCs w:val="28"/>
+        </w:rPr>
+        <w:t xml:space="preserve"> tasks. This information is given in Appendix A, attached at the end of the document. </w:t>
+      </w:r>
+    </w:p>
+    <w:p>
+      <w:pPr>
+        <w:spacing w:line="288" w:lineRule="auto"/>
+        <w:ind w:left="0" w:firstLine="0"/>
+        <w:rPr>
+          <w:rFonts w:ascii="Times New Roman" w:hAnsi="Times New Roman" w:cs="Times New Roman"/>
+          <w:sz w:val="28"/>
+          <w:szCs w:val="28"/>
+        </w:rPr>
+      </w:pPr>
+    </w:p>
+    <w:p>
+      <w:pPr>
+        <w:spacing w:line="288" w:lineRule="auto"/>
+        <w:ind w:left="0" w:firstLine="0"/>
+        <w:rPr>
+          <w:rFonts w:ascii="Times New Roman" w:hAnsi="Times New Roman" w:cs="Times New Roman"/>
+          <w:sz w:val="28"/>
+          <w:szCs w:val="28"/>
+        </w:rPr>
+      </w:pPr>
+      <w:r>
+        <w:rPr>
+          <w:rFonts w:ascii="Times New Roman" w:hAnsi="Times New Roman" w:cs="Times New Roman"/>
+          <w:sz w:val="28"/>
+          <w:szCs w:val="28"/>
+        </w:rPr>
+        <w:t>1. Initial Client Meeting</w:t>
+      </w:r>
+    </w:p>
+    <w:p>
+      <w:pPr>
+        <w:spacing w:line="288" w:lineRule="auto"/>
+        <w:ind w:left="0" w:firstLine="0"/>
+        <w:rPr>
+          <w:rFonts w:ascii="Times New Roman" w:hAnsi="Times New Roman" w:cs="Times New Roman"/>
+          <w:sz w:val="28"/>
+          <w:szCs w:val="28"/>
+        </w:rPr>
+      </w:pPr>
+      <w:r>
+        <w:rPr>
+          <w:rFonts w:ascii="Times New Roman" w:hAnsi="Times New Roman" w:cs="Times New Roman"/>
+          <w:sz w:val="28"/>
+          <w:szCs w:val="28"/>
+        </w:rPr>
+        <w:t>2. First Draft Document Requirement</w:t>
+      </w:r>
+    </w:p>
+    <w:p>
+      <w:pPr>
+        <w:spacing w:line="288" w:lineRule="auto"/>
+        <w:ind w:left="0" w:firstLine="0"/>
+        <w:rPr>
+          <w:rFonts w:ascii="Times New Roman" w:hAnsi="Times New Roman" w:cs="Times New Roman"/>
+          <w:sz w:val="28"/>
+          <w:szCs w:val="28"/>
+        </w:rPr>
+      </w:pPr>
+      <w:r>
+        <w:rPr>
+          <w:rFonts w:ascii="Times New Roman" w:hAnsi="Times New Roman" w:cs="Times New Roman"/>
+          <w:sz w:val="28"/>
+          <w:szCs w:val="28"/>
+        </w:rPr>
+        <w:t>3. Final Draft Document Requirement</w:t>
+      </w:r>
+    </w:p>
+    <w:p>
+      <w:pPr>
+        <w:spacing w:line="288" w:lineRule="auto"/>
+        <w:ind w:left="0" w:firstLine="0"/>
+        <w:rPr>
+          <w:rFonts w:ascii="Times New Roman" w:hAnsi="Times New Roman" w:cs="Times New Roman"/>
+          <w:sz w:val="28"/>
+          <w:szCs w:val="28"/>
+        </w:rPr>
+      </w:pPr>
+      <w:r>
+        <w:rPr>
+          <w:rFonts w:ascii="Times New Roman" w:hAnsi="Times New Roman" w:cs="Times New Roman"/>
+          <w:sz w:val="28"/>
+          <w:szCs w:val="28"/>
+        </w:rPr>
+        <w:t>4. First Draft Project Planning</w:t>
+      </w:r>
+    </w:p>
+    <w:p>
+      <w:pPr>
+        <w:spacing w:line="288" w:lineRule="auto"/>
+        <w:ind w:left="0" w:firstLine="0"/>
+        <w:rPr>
+          <w:rFonts w:ascii="Times New Roman" w:hAnsi="Times New Roman" w:cs="Times New Roman"/>
+          <w:sz w:val="28"/>
+          <w:szCs w:val="28"/>
+        </w:rPr>
+      </w:pPr>
+      <w:r>
+        <w:rPr>
+          <w:rFonts w:ascii="Times New Roman" w:hAnsi="Times New Roman" w:cs="Times New Roman"/>
+          <w:sz w:val="28"/>
+          <w:szCs w:val="28"/>
+        </w:rPr>
+        <w:t>5. Final Draft Project Planning</w:t>
+      </w:r>
+    </w:p>
+    <w:p>
+      <w:pPr>
+        <w:spacing w:line="288" w:lineRule="auto"/>
+        <w:ind w:left="0" w:firstLine="0"/>
+        <w:rPr>
+          <w:rFonts w:ascii="Times New Roman" w:hAnsi="Times New Roman" w:cs="Times New Roman"/>
+          <w:sz w:val="28"/>
+          <w:szCs w:val="28"/>
+        </w:rPr>
+      </w:pPr>
+      <w:r>
+        <w:rPr>
+          <w:rFonts w:ascii="Times New Roman" w:hAnsi="Times New Roman" w:cs="Times New Roman"/>
+          <w:sz w:val="28"/>
+          <w:szCs w:val="28"/>
+        </w:rPr>
+        <w:t>6. Design User Interface</w:t>
+      </w:r>
+    </w:p>
+    <w:p>
+      <w:pPr>
+        <w:spacing w:line="288" w:lineRule="auto"/>
+        <w:ind w:left="0" w:firstLine="0"/>
+        <w:rPr>
+          <w:rFonts w:ascii="Times New Roman" w:hAnsi="Times New Roman" w:cs="Times New Roman"/>
+          <w:sz w:val="28"/>
+          <w:szCs w:val="28"/>
+        </w:rPr>
+      </w:pPr>
+      <w:r>
+        <w:rPr>
+          <w:rFonts w:ascii="Times New Roman" w:hAnsi="Times New Roman" w:cs="Times New Roman"/>
+          <w:sz w:val="28"/>
+          <w:szCs w:val="28"/>
+        </w:rPr>
+        <w:t>7. Coding Stage</w:t>
+      </w:r>
+    </w:p>
+    <w:p>
+      <w:pPr>
+        <w:spacing w:line="288" w:lineRule="auto"/>
+        <w:ind w:left="0" w:firstLine="0"/>
+        <w:rPr>
+          <w:rFonts w:ascii="Times New Roman" w:hAnsi="Times New Roman" w:cs="Times New Roman"/>
+          <w:sz w:val="28"/>
+          <w:szCs w:val="28"/>
+        </w:rPr>
+      </w:pPr>
+      <w:r>
+        <w:rPr>
+          <w:rFonts w:ascii="Times New Roman" w:hAnsi="Times New Roman" w:cs="Times New Roman"/>
+          <w:sz w:val="28"/>
+          <w:szCs w:val="28"/>
+        </w:rPr>
+        <w:t>8. First Draft Testing Document</w:t>
+      </w:r>
+    </w:p>
+    <w:p>
+      <w:pPr>
+        <w:spacing w:line="288" w:lineRule="auto"/>
+        <w:ind w:left="0" w:firstLine="0"/>
+        <w:rPr>
+          <w:rFonts w:ascii="Times New Roman" w:hAnsi="Times New Roman" w:cs="Times New Roman"/>
+          <w:sz w:val="28"/>
+          <w:szCs w:val="28"/>
+        </w:rPr>
+      </w:pPr>
+      <w:r>
+        <w:rPr>
+          <w:rFonts w:ascii="Times New Roman" w:hAnsi="Times New Roman" w:cs="Times New Roman"/>
+          <w:sz w:val="28"/>
+          <w:szCs w:val="28"/>
+        </w:rPr>
+        <w:t>9. Final Draft Testing Document</w:t>
+      </w:r>
+    </w:p>
+    <w:p>
+      <w:pPr>
+        <w:spacing w:line="288" w:lineRule="auto"/>
+        <w:ind w:left="0" w:firstLine="0"/>
+        <w:rPr>
+          <w:rFonts w:ascii="Times New Roman" w:hAnsi="Times New Roman" w:cs="Times New Roman"/>
+          <w:sz w:val="28"/>
+          <w:szCs w:val="28"/>
+        </w:rPr>
+      </w:pPr>
+      <w:r>
+        <w:rPr>
+          <w:rFonts w:ascii="Times New Roman" w:hAnsi="Times New Roman" w:cs="Times New Roman"/>
+          <w:sz w:val="28"/>
+          <w:szCs w:val="28"/>
+        </w:rPr>
+        <w:t xml:space="preserve">10. Testing Stage </w:t>
+      </w:r>
+    </w:p>
+    <w:p>
+      <w:pPr>
+        <w:spacing w:line="288" w:lineRule="auto"/>
+        <w:ind w:left="0" w:firstLine="0"/>
+        <w:rPr>
+          <w:rFonts w:ascii="Times New Roman" w:hAnsi="Times New Roman" w:cs="Times New Roman"/>
+          <w:sz w:val="28"/>
+          <w:szCs w:val="28"/>
+        </w:rPr>
+      </w:pPr>
+      <w:r>
+        <w:rPr>
+          <w:rFonts w:ascii="Times New Roman" w:hAnsi="Times New Roman" w:cs="Times New Roman"/>
+          <w:sz w:val="28"/>
+          <w:szCs w:val="28"/>
+        </w:rPr>
+        <w:t>11. Deliver Prototype to Client</w:t>
+      </w:r>
+    </w:p>
+    <w:p>
+      <w:pPr>
+        <w:spacing w:line="288" w:lineRule="auto"/>
+        <w:ind w:left="0" w:firstLine="0"/>
+        <w:rPr>
+          <w:rFonts w:ascii="Times New Roman" w:hAnsi="Times New Roman" w:cs="Times New Roman"/>
+          <w:sz w:val="28"/>
+          <w:szCs w:val="28"/>
+        </w:rPr>
+      </w:pPr>
+      <w:r>
+        <w:rPr>
+          <w:rFonts w:ascii="Times New Roman" w:hAnsi="Times New Roman" w:cs="Times New Roman"/>
+          <w:sz w:val="28"/>
+          <w:szCs w:val="28"/>
+        </w:rPr>
+        <w:t>12. First Draft User Manual</w:t>
+      </w:r>
+    </w:p>
+    <w:p>
+      <w:pPr>
+        <w:spacing w:line="288" w:lineRule="auto"/>
+        <w:ind w:left="0" w:firstLine="0"/>
+        <w:rPr>
+          <w:rFonts w:ascii="Times New Roman" w:hAnsi="Times New Roman" w:cs="Times New Roman"/>
+          <w:sz w:val="28"/>
+          <w:szCs w:val="28"/>
+        </w:rPr>
+      </w:pPr>
+      <w:r>
+        <w:rPr>
+          <w:rFonts w:ascii="Times New Roman" w:hAnsi="Times New Roman" w:cs="Times New Roman"/>
+          <w:sz w:val="28"/>
+          <w:szCs w:val="28"/>
+        </w:rPr>
+        <w:t>13. Final Draft User Manual</w:t>
+      </w:r>
+    </w:p>
+    <w:p>
+      <w:pPr>
+        <w:spacing w:line="288" w:lineRule="auto"/>
+        <w:ind w:left="0" w:firstLine="0"/>
+        <w:rPr>
+          <w:rFonts w:ascii="Times New Roman" w:hAnsi="Times New Roman" w:cs="Times New Roman"/>
+          <w:sz w:val="28"/>
+          <w:szCs w:val="28"/>
+        </w:rPr>
+      </w:pPr>
+      <w:r>
+        <w:rPr>
+          <w:rFonts w:ascii="Times New Roman" w:hAnsi="Times New Roman" w:cs="Times New Roman"/>
+          <w:sz w:val="28"/>
+          <w:szCs w:val="28"/>
+        </w:rPr>
+        <w:t>14. Coding Stage 2</w:t>
+      </w:r>
+    </w:p>
+    <w:p>
+      <w:pPr>
+        <w:spacing w:line="288" w:lineRule="auto"/>
+        <w:ind w:left="0" w:firstLine="0"/>
+        <w:rPr>
+          <w:rFonts w:ascii="Times New Roman" w:hAnsi="Times New Roman" w:cs="Times New Roman"/>
+          <w:sz w:val="28"/>
+          <w:szCs w:val="28"/>
+        </w:rPr>
+      </w:pPr>
+      <w:r>
+        <w:rPr>
+          <w:rFonts w:ascii="Times New Roman" w:hAnsi="Times New Roman" w:cs="Times New Roman"/>
+          <w:sz w:val="28"/>
+          <w:szCs w:val="28"/>
+        </w:rPr>
+        <w:t>15. Testing Stage 2</w:t>
+      </w:r>
+    </w:p>
+    <w:p>
+      <w:pPr>
+        <w:spacing w:line="288" w:lineRule="auto"/>
+        <w:ind w:left="0" w:firstLine="0"/>
+        <w:rPr>
+          <w:rFonts w:ascii="Times New Roman" w:hAnsi="Times New Roman" w:cs="Times New Roman"/>
+          <w:sz w:val="28"/>
+          <w:szCs w:val="28"/>
+        </w:rPr>
+      </w:pPr>
+      <w:r>
+        <w:rPr>
+          <w:rFonts w:ascii="Times New Roman" w:hAnsi="Times New Roman" w:cs="Times New Roman"/>
+          <w:sz w:val="28"/>
+          <w:szCs w:val="28"/>
+        </w:rPr>
+        <w:t>16. Final Product Presentation</w:t>
+      </w:r>
+    </w:p>
+    <w:p>
+      <w:pPr>
+        <w:spacing w:line="288" w:lineRule="auto"/>
+        <w:ind w:left="0" w:firstLine="0"/>
+        <w:rPr>
+          <w:rFonts w:ascii="Times New Roman" w:hAnsi="Times New Roman" w:cs="Times New Roman"/>
+          <w:sz w:val="28"/>
+          <w:szCs w:val="28"/>
+        </w:rPr>
+      </w:pPr>
+    </w:p>
+    <w:p>
+      <w:pPr>
+        <w:spacing w:line="288" w:lineRule="auto"/>
+        <w:ind w:left="0" w:firstLine="0"/>
+        <w:rPr>
+          <w:rFonts w:ascii="Times New Roman" w:hAnsi="Times New Roman" w:cs="Times New Roman"/>
+          <w:sz w:val="28"/>
+          <w:szCs w:val="28"/>
+          <w:u w:val="single"/>
+        </w:rPr>
+      </w:pPr>
+      <w:r>
+        <w:rPr>
+          <w:rFonts w:ascii="Times New Roman" w:hAnsi="Times New Roman" w:cs="Times New Roman"/>
+          <w:sz w:val="28"/>
+          <w:szCs w:val="28"/>
+          <w:u w:val="single"/>
+        </w:rPr>
+        <w:t>5.2 Time Line</w:t>
+      </w:r>
+    </w:p>
+    <w:p>
+      <w:pPr>
+        <w:spacing w:line="288" w:lineRule="auto"/>
+        <w:ind w:left="0" w:firstLine="0"/>
+        <w:rPr>
+          <w:rFonts w:ascii="Times New Roman" w:hAnsi="Times New Roman" w:cs="Times New Roman"/>
+          <w:sz w:val="28"/>
+          <w:szCs w:val="28"/>
+          <w:u w:val="single"/>
+        </w:rPr>
+      </w:pPr>
+    </w:p>
+    <w:p>
+      <w:pPr>
+        <w:spacing w:line="288" w:lineRule="auto"/>
+        <w:ind w:left="0" w:firstLine="0"/>
+        <w:rPr>
+          <w:rFonts w:ascii="Times New Roman" w:hAnsi="Times New Roman" w:cs="Times New Roman"/>
+          <w:sz w:val="28"/>
+          <w:szCs w:val="28"/>
+        </w:rPr>
+      </w:pPr>
+      <w:r>
+        <w:rPr>
+          <w:rFonts w:ascii="Times New Roman" w:hAnsi="Times New Roman" w:cs="Times New Roman"/>
+          <w:sz w:val="28"/>
+          <w:szCs w:val="28"/>
+        </w:rPr>
+        <w:t xml:space="preserve">The time line </w:t>
+      </w:r>
+      <w:r>
+        <w:rPr>
+          <w:rFonts w:ascii="Times New Roman" w:hAnsi="Times New Roman" w:cs="Times New Roman"/>
+          <w:sz w:val="28"/>
+          <w:szCs w:val="28"/>
+        </w:rPr>
+        <w:t>illustrates</w:t>
+      </w:r>
+      <w:r>
+        <w:rPr>
+          <w:rFonts w:ascii="Times New Roman" w:hAnsi="Times New Roman" w:cs="Times New Roman"/>
+          <w:sz w:val="28"/>
+          <w:szCs w:val="28"/>
+        </w:rPr>
+        <w:t xml:space="preserve"> when each task should be started and completed</w:t>
+      </w:r>
+      <w:r>
+        <w:rPr>
+          <w:rFonts w:ascii="Times New Roman" w:hAnsi="Times New Roman" w:cs="Times New Roman"/>
+          <w:sz w:val="28"/>
+          <w:szCs w:val="28"/>
+        </w:rPr>
+        <w:t xml:space="preserve">. Some tasks will be done concurrently, </w:t>
+      </w:r>
+      <w:r>
+        <w:rPr>
+          <w:rFonts w:ascii="Times New Roman" w:hAnsi="Times New Roman" w:cs="Times New Roman"/>
+          <w:sz w:val="28"/>
+          <w:szCs w:val="28"/>
+        </w:rPr>
+        <w:t xml:space="preserve">while </w:t>
+      </w:r>
+      <w:r>
+        <w:rPr>
+          <w:rFonts w:ascii="Times New Roman" w:hAnsi="Times New Roman" w:cs="Times New Roman"/>
+          <w:sz w:val="28"/>
+          <w:szCs w:val="28"/>
+        </w:rPr>
+        <w:t>others are dependent on the completion of previous tasks. This infor</w:t>
+      </w:r>
+      <w:r>
+        <w:rPr>
+          <w:rFonts w:ascii="Times New Roman" w:hAnsi="Times New Roman" w:cs="Times New Roman"/>
+          <w:sz w:val="28"/>
+          <w:szCs w:val="28"/>
+        </w:rPr>
+        <w:t>mation is detailed in Appendix B</w:t>
+      </w:r>
+      <w:r>
+        <w:rPr>
+          <w:rFonts w:ascii="Times New Roman" w:hAnsi="Times New Roman" w:cs="Times New Roman"/>
+          <w:sz w:val="28"/>
+          <w:szCs w:val="28"/>
+        </w:rPr>
+        <w:t>.</w:t>
+      </w:r>
+    </w:p>
+    <w:p>
+      <w:pPr>
+        <w:spacing w:line="288" w:lineRule="auto"/>
+        <w:ind w:left="0" w:firstLine="0"/>
+        <w:rPr>
+          <w:rFonts w:ascii="Times New Roman" w:hAnsi="Times New Roman" w:cs="Times New Roman"/>
+          <w:sz w:val="28"/>
+          <w:szCs w:val="28"/>
+        </w:rPr>
+      </w:pPr>
+    </w:p>
+    <w:p>
+      <w:pPr>
+        <w:spacing w:line="288" w:lineRule="auto"/>
+        <w:ind w:left="0" w:firstLine="0"/>
+        <w:rPr>
+          <w:rFonts w:ascii="Times New Roman" w:hAnsi="Times New Roman" w:cs="Times New Roman"/>
+          <w:sz w:val="28"/>
+          <w:szCs w:val="28"/>
+          <w:u w:val="single"/>
+        </w:rPr>
+      </w:pPr>
+    </w:p>
+    <w:p>
+      <w:pPr>
+        <w:spacing w:line="288" w:lineRule="auto"/>
+        <w:ind w:left="0" w:firstLine="0"/>
+        <w:rPr>
+          <w:rFonts w:ascii="Times New Roman" w:hAnsi="Times New Roman" w:cs="Times New Roman"/>
+          <w:sz w:val="28"/>
+          <w:szCs w:val="28"/>
+          <w:u w:val="single"/>
+        </w:rPr>
+      </w:pPr>
+    </w:p>
+    <w:p>
+      <w:pPr>
+        <w:spacing w:line="288" w:lineRule="auto"/>
+        <w:ind w:left="0" w:firstLine="0"/>
+        <w:rPr>
+          <w:rFonts w:ascii="Times New Roman" w:hAnsi="Times New Roman" w:cs="Times New Roman"/>
+          <w:sz w:val="28"/>
+          <w:szCs w:val="28"/>
+          <w:u w:val="single"/>
+        </w:rPr>
+      </w:pPr>
+    </w:p>
+    <w:p>
+      <w:pPr>
+        <w:spacing w:line="288" w:lineRule="auto"/>
+        <w:ind w:left="0" w:firstLine="0"/>
+        <w:rPr>
+          <w:rFonts w:ascii="Times New Roman" w:hAnsi="Times New Roman" w:cs="Times New Roman"/>
+          <w:sz w:val="28"/>
+          <w:szCs w:val="28"/>
+          <w:u w:val="single"/>
+        </w:rPr>
+      </w:pPr>
+      <w:r>
+        <w:rPr>
+          <w:rFonts w:ascii="Times New Roman" w:hAnsi="Times New Roman" w:cs="Times New Roman"/>
+          <w:sz w:val="28"/>
+          <w:szCs w:val="28"/>
+          <w:u w:val="single"/>
+        </w:rPr>
+        <w:lastRenderedPageBreak/>
+        <w:t>5.3 Task Network Diagram</w:t>
+      </w:r>
+    </w:p>
+    <w:p>
+      <w:pPr>
+        <w:spacing w:line="288" w:lineRule="auto"/>
+        <w:ind w:left="0" w:firstLine="0"/>
+        <w:rPr>
+          <w:rFonts w:ascii="Times New Roman" w:hAnsi="Times New Roman" w:cs="Times New Roman"/>
+          <w:sz w:val="28"/>
+          <w:szCs w:val="28"/>
+          <w:u w:val="single"/>
+        </w:rPr>
+      </w:pPr>
+    </w:p>
+    <w:p>
+      <w:pPr>
+        <w:spacing w:line="288" w:lineRule="auto"/>
+        <w:ind w:left="0" w:firstLine="0"/>
+        <w:rPr>
+          <w:rFonts w:ascii="Times New Roman" w:hAnsi="Times New Roman" w:cs="Times New Roman"/>
+          <w:sz w:val="28"/>
+          <w:szCs w:val="28"/>
+        </w:rPr>
+      </w:pPr>
+      <w:r>
+        <w:rPr>
+          <w:rFonts w:ascii="Times New Roman" w:hAnsi="Times New Roman" w:cs="Times New Roman"/>
+          <w:sz w:val="28"/>
+          <w:szCs w:val="28"/>
+        </w:rPr>
+        <w:t xml:space="preserve">The task network diagram illustrates the flow of the task schedule, detailing the pertinent dates and durations of each task.  Note the critical path here, which outlines the list of tasks from start to finish that influence the most time, and </w:t>
+      </w:r>
+      <w:r>
+        <w:rPr>
+          <w:rFonts w:ascii="Times New Roman" w:hAnsi="Times New Roman" w:cs="Times New Roman"/>
+          <w:sz w:val="28"/>
+          <w:szCs w:val="28"/>
+        </w:rPr>
+        <w:t xml:space="preserve">if </w:t>
+      </w:r>
+      <w:r>
+        <w:rPr>
+          <w:rFonts w:ascii="Times New Roman" w:hAnsi="Times New Roman" w:cs="Times New Roman"/>
+          <w:sz w:val="28"/>
+          <w:szCs w:val="28"/>
+        </w:rPr>
+        <w:t>any task on the path take longer than prescribed, deployment would be delayed.</w:t>
+      </w:r>
+      <w:r>
+        <w:rPr>
+          <w:rFonts w:ascii="Times New Roman" w:hAnsi="Times New Roman" w:cs="Times New Roman"/>
+          <w:sz w:val="28"/>
+          <w:szCs w:val="28"/>
+        </w:rPr>
+        <w:t xml:space="preserve"> Find this diagram in Appendix C</w:t>
+      </w:r>
+      <w:r>
+        <w:rPr>
+          <w:rFonts w:ascii="Times New Roman" w:hAnsi="Times New Roman" w:cs="Times New Roman"/>
+          <w:sz w:val="28"/>
+          <w:szCs w:val="28"/>
+        </w:rPr>
+        <w:t>.</w:t>
+      </w:r>
+    </w:p>
+    <w:p>
+      <w:pPr>
+        <w:spacing w:line="288" w:lineRule="auto"/>
+        <w:ind w:left="0" w:firstLine="0"/>
+        <w:rPr>
+          <w:rFonts w:ascii="Times New Roman" w:hAnsi="Times New Roman" w:cs="Times New Roman"/>
+          <w:sz w:val="28"/>
+          <w:szCs w:val="28"/>
+          <w:u w:val="single"/>
+        </w:rPr>
+      </w:pPr>
+    </w:p>
+    <w:p>
+      <w:pPr>
+        <w:spacing w:line="288" w:lineRule="auto"/>
+        <w:ind w:left="0" w:firstLine="0"/>
+        <w:rPr>
+          <w:rFonts w:ascii="Times New Roman" w:hAnsi="Times New Roman" w:cs="Times New Roman"/>
+          <w:sz w:val="28"/>
+          <w:szCs w:val="28"/>
+          <w:u w:val="single"/>
+        </w:rPr>
+      </w:pPr>
+      <w:r>
+        <w:rPr>
+          <w:rFonts w:ascii="Times New Roman" w:hAnsi="Times New Roman" w:cs="Times New Roman"/>
+          <w:sz w:val="28"/>
+          <w:szCs w:val="28"/>
+          <w:u w:val="single"/>
+        </w:rPr>
+        <w:t>5.4 Objective Grading Sheet</w:t>
+      </w:r>
+    </w:p>
+    <w:p>
+      <w:pPr>
+        <w:spacing w:line="288" w:lineRule="auto"/>
+        <w:ind w:left="0" w:firstLine="0"/>
+        <w:contextualSpacing/>
+        <w:rPr>
+          <w:rFonts w:ascii="Times New Roman" w:hAnsi="Times New Roman" w:cs="Times New Roman"/>
           <w:b/>
           <w:sz w:val="32"/>
           <w:szCs w:val="32"/>
@@ -4223,41 +5578,79 @@
       <w:pPr>
         <w:spacing w:line="288" w:lineRule="auto"/>
         <w:ind w:left="0" w:firstLine="0"/>
-        <w:rPr>
-          <w:rFonts w:ascii="Times New Roman" w:hAnsi="Times New Roman" w:cs="Times New Roman"/>
-          <w:sz w:val="28"/>
-          <w:szCs w:val="28"/>
-          <w:u w:val="single"/>
-        </w:rPr>
-      </w:pPr>
-      <w:r>
-        <w:rPr>
-          <w:rFonts w:ascii="Times New Roman" w:hAnsi="Times New Roman" w:cs="Times New Roman"/>
-          <w:sz w:val="28"/>
-          <w:szCs w:val="28"/>
-          <w:u w:val="single"/>
-        </w:rPr>
-        <w:t>5.1 Task List</w:t>
-      </w:r>
-      <w:r>
-        <w:rPr>
-          <w:rFonts w:ascii="Times New Roman" w:hAnsi="Times New Roman" w:cs="Times New Roman"/>
-          <w:sz w:val="28"/>
-          <w:szCs w:val="28"/>
-          <w:u w:val="single"/>
-        </w:rPr>
-        <w:t xml:space="preserve"> and Resource Allocation</w:t>
+        <w:contextualSpacing/>
+        <w:rPr>
+          <w:rFonts w:ascii="Times New Roman" w:hAnsi="Times New Roman" w:cs="Times New Roman"/>
+          <w:sz w:val="28"/>
+          <w:szCs w:val="28"/>
+        </w:rPr>
+      </w:pPr>
+      <w:r>
+        <w:rPr>
+          <w:rFonts w:ascii="Times New Roman" w:hAnsi="Times New Roman" w:cs="Times New Roman"/>
+          <w:sz w:val="28"/>
+          <w:szCs w:val="28"/>
+        </w:rPr>
+        <w:t xml:space="preserve">The objective grading sheet organizes the division of labor between the team members in terms of </w:t>
+      </w:r>
+      <w:r>
+        <w:rPr>
+          <w:rFonts w:ascii="Times New Roman" w:hAnsi="Times New Roman" w:cs="Times New Roman"/>
+          <w:sz w:val="28"/>
+          <w:szCs w:val="28"/>
+        </w:rPr>
+        <w:t>effort distribution</w:t>
+      </w:r>
+      <w:r>
+        <w:rPr>
+          <w:rFonts w:ascii="Times New Roman" w:hAnsi="Times New Roman" w:cs="Times New Roman"/>
+          <w:sz w:val="28"/>
+          <w:szCs w:val="28"/>
+        </w:rPr>
+        <w:t xml:space="preserve"> a</w:t>
+      </w:r>
+      <w:r>
+        <w:rPr>
+          <w:rFonts w:ascii="Times New Roman" w:hAnsi="Times New Roman" w:cs="Times New Roman"/>
+          <w:sz w:val="28"/>
+          <w:szCs w:val="28"/>
+        </w:rPr>
+        <w:t>mong the various</w:t>
+      </w:r>
+      <w:r>
+        <w:rPr>
+          <w:rFonts w:ascii="Times New Roman" w:hAnsi="Times New Roman" w:cs="Times New Roman"/>
+          <w:sz w:val="28"/>
+          <w:szCs w:val="28"/>
+        </w:rPr>
+        <w:t xml:space="preserve"> aspects of the project</w:t>
+      </w:r>
+      <w:r>
+        <w:rPr>
+          <w:rFonts w:ascii="Times New Roman" w:hAnsi="Times New Roman" w:cs="Times New Roman"/>
+          <w:sz w:val="28"/>
+          <w:szCs w:val="28"/>
+        </w:rPr>
+        <w:t>. See Appendix D</w:t>
+      </w:r>
+      <w:r>
+        <w:rPr>
+          <w:rFonts w:ascii="Times New Roman" w:hAnsi="Times New Roman" w:cs="Times New Roman"/>
+          <w:sz w:val="28"/>
+          <w:szCs w:val="28"/>
+        </w:rPr>
+        <w:t xml:space="preserve">. </w:t>
       </w:r>
     </w:p>
     <w:p>
       <w:pPr>
         <w:spacing w:line="288" w:lineRule="auto"/>
         <w:ind w:left="0" w:firstLine="0"/>
-        <w:rPr>
-          <w:rFonts w:ascii="Times New Roman" w:hAnsi="Times New Roman" w:cs="Times New Roman"/>
-          <w:sz w:val="28"/>
-          <w:szCs w:val="28"/>
-          <w:u w:val="single"/>
+        <w:contextualSpacing/>
+        <w:rPr>
+          <w:rFonts w:ascii="Times New Roman" w:hAnsi="Times New Roman" w:cs="Times New Roman"/>
+          <w:sz w:val="28"/>
+          <w:szCs w:val="28"/>
         </w:rPr>
       </w:pPr>
     </w:p>
@@ -4265,609 +5658,6 @@
       <w:pPr>
         <w:spacing w:line="288" w:lineRule="auto"/>
         <w:ind w:left="0" w:firstLine="0"/>
-        <w:rPr>
-          <w:rFonts w:ascii="Times New Roman" w:hAnsi="Times New Roman" w:cs="Times New Roman"/>
-          <w:sz w:val="28"/>
-          <w:szCs w:val="28"/>
-        </w:rPr>
-      </w:pPr>
-      <w:r>
-        <w:rPr>
-          <w:rFonts w:ascii="Times New Roman" w:hAnsi="Times New Roman" w:cs="Times New Roman"/>
-          <w:sz w:val="28"/>
-          <w:szCs w:val="28"/>
-        </w:rPr>
-        <w:t>The task list</w:t>
-      </w:r>
-      <w:r>
-        <w:rPr>
-          <w:rFonts w:ascii="Times New Roman" w:hAnsi="Times New Roman" w:cs="Times New Roman"/>
-          <w:sz w:val="28"/>
-          <w:szCs w:val="28"/>
-        </w:rPr>
-        <w:t xml:space="preserve"> enumerates the individual aspects of the project that can be sorted independently and identified as a single function. Doing this allows for precise distribution of work. Additionally, resources</w:t>
-      </w:r>
-      <w:r>
-        <w:rPr>
-          <w:rFonts w:ascii="Times New Roman" w:hAnsi="Times New Roman" w:cs="Times New Roman"/>
-          <w:sz w:val="28"/>
-          <w:szCs w:val="28"/>
-        </w:rPr>
-        <w:t xml:space="preserve"> (team members)</w:t>
-      </w:r>
-      <w:r>
-        <w:rPr>
-          <w:rFonts w:ascii="Times New Roman" w:hAnsi="Times New Roman" w:cs="Times New Roman"/>
-          <w:sz w:val="28"/>
-          <w:szCs w:val="28"/>
-        </w:rPr>
-        <w:t xml:space="preserve"> must be allocated to help achieve completion of tasks. This information is given in Appendix A, attached at the end of the document. </w:t>
-      </w:r>
-    </w:p>
-    <w:p>
-      <w:pPr>
-        <w:spacing w:line="288" w:lineRule="auto"/>
-        <w:ind w:left="0" w:firstLine="0"/>
-        <w:rPr>
-          <w:rFonts w:ascii="Times New Roman" w:hAnsi="Times New Roman" w:cs="Times New Roman"/>
-          <w:sz w:val="28"/>
-          <w:szCs w:val="28"/>
-        </w:rPr>
-      </w:pPr>
-    </w:p>
-    <w:p>
-      <w:pPr>
-        <w:spacing w:line="288" w:lineRule="auto"/>
-        <w:ind w:left="0" w:firstLine="0"/>
-        <w:rPr>
-          <w:rFonts w:ascii="Times New Roman" w:hAnsi="Times New Roman" w:cs="Times New Roman"/>
-          <w:sz w:val="28"/>
-          <w:szCs w:val="28"/>
-        </w:rPr>
-      </w:pPr>
-      <w:r>
-        <w:rPr>
-          <w:rFonts w:ascii="Times New Roman" w:hAnsi="Times New Roman" w:cs="Times New Roman"/>
-          <w:sz w:val="28"/>
-          <w:szCs w:val="28"/>
-        </w:rPr>
-        <w:lastRenderedPageBreak/>
-        <w:t>1. Initial Client Meeting</w:t>
-      </w:r>
-    </w:p>
-    <w:p>
-      <w:pPr>
-        <w:spacing w:line="288" w:lineRule="auto"/>
-        <w:ind w:left="0" w:firstLine="0"/>
-        <w:rPr>
-          <w:rFonts w:ascii="Times New Roman" w:hAnsi="Times New Roman" w:cs="Times New Roman"/>
-          <w:sz w:val="28"/>
-          <w:szCs w:val="28"/>
-        </w:rPr>
-      </w:pPr>
-      <w:r>
-        <w:rPr>
-          <w:rFonts w:ascii="Times New Roman" w:hAnsi="Times New Roman" w:cs="Times New Roman"/>
-          <w:sz w:val="28"/>
-          <w:szCs w:val="28"/>
-        </w:rPr>
-        <w:t>2. First Draft Document Requirement</w:t>
-      </w:r>
-    </w:p>
-    <w:p>
-      <w:pPr>
-        <w:spacing w:line="288" w:lineRule="auto"/>
-        <w:ind w:left="0" w:firstLine="0"/>
-        <w:rPr>
-          <w:rFonts w:ascii="Times New Roman" w:hAnsi="Times New Roman" w:cs="Times New Roman"/>
-          <w:sz w:val="28"/>
-          <w:szCs w:val="28"/>
-        </w:rPr>
-      </w:pPr>
-      <w:r>
-        <w:rPr>
-          <w:rFonts w:ascii="Times New Roman" w:hAnsi="Times New Roman" w:cs="Times New Roman"/>
-          <w:sz w:val="28"/>
-          <w:szCs w:val="28"/>
-        </w:rPr>
-        <w:t>3. Final Draft Document Requirement</w:t>
-      </w:r>
-    </w:p>
-    <w:p>
-      <w:pPr>
-        <w:spacing w:line="288" w:lineRule="auto"/>
-        <w:ind w:left="0" w:firstLine="0"/>
-        <w:rPr>
-          <w:rFonts w:ascii="Times New Roman" w:hAnsi="Times New Roman" w:cs="Times New Roman"/>
-          <w:sz w:val="28"/>
-          <w:szCs w:val="28"/>
-        </w:rPr>
-      </w:pPr>
-      <w:r>
-        <w:rPr>
-          <w:rFonts w:ascii="Times New Roman" w:hAnsi="Times New Roman" w:cs="Times New Roman"/>
-          <w:sz w:val="28"/>
-          <w:szCs w:val="28"/>
-        </w:rPr>
-        <w:t>4. First Draft Project Planning</w:t>
-      </w:r>
-    </w:p>
-    <w:p>
-      <w:pPr>
-        <w:spacing w:line="288" w:lineRule="auto"/>
-        <w:ind w:left="0" w:firstLine="0"/>
-        <w:rPr>
-          <w:rFonts w:ascii="Times New Roman" w:hAnsi="Times New Roman" w:cs="Times New Roman"/>
-          <w:sz w:val="28"/>
-          <w:szCs w:val="28"/>
-        </w:rPr>
-      </w:pPr>
-      <w:r>
-        <w:rPr>
-          <w:rFonts w:ascii="Times New Roman" w:hAnsi="Times New Roman" w:cs="Times New Roman"/>
-          <w:sz w:val="28"/>
-          <w:szCs w:val="28"/>
-        </w:rPr>
-        <w:t>5. Final Draft Project Planning</w:t>
-      </w:r>
-    </w:p>
-    <w:p>
-      <w:pPr>
-        <w:spacing w:line="288" w:lineRule="auto"/>
-        <w:ind w:left="0" w:firstLine="0"/>
-        <w:rPr>
-          <w:rFonts w:ascii="Times New Roman" w:hAnsi="Times New Roman" w:cs="Times New Roman"/>
-          <w:sz w:val="28"/>
-          <w:szCs w:val="28"/>
-        </w:rPr>
-      </w:pPr>
-      <w:r>
-        <w:rPr>
-          <w:rFonts w:ascii="Times New Roman" w:hAnsi="Times New Roman" w:cs="Times New Roman"/>
-          <w:sz w:val="28"/>
-          <w:szCs w:val="28"/>
-        </w:rPr>
-        <w:t>6. Design User Interface</w:t>
-      </w:r>
-    </w:p>
-    <w:p>
-      <w:pPr>
-        <w:spacing w:line="288" w:lineRule="auto"/>
-        <w:ind w:left="0" w:firstLine="0"/>
-        <w:rPr>
-          <w:rFonts w:ascii="Times New Roman" w:hAnsi="Times New Roman" w:cs="Times New Roman"/>
-          <w:sz w:val="28"/>
-          <w:szCs w:val="28"/>
-        </w:rPr>
-      </w:pPr>
-      <w:r>
-        <w:rPr>
-          <w:rFonts w:ascii="Times New Roman" w:hAnsi="Times New Roman" w:cs="Times New Roman"/>
-          <w:sz w:val="28"/>
-          <w:szCs w:val="28"/>
-        </w:rPr>
-        <w:t>7. Coding Stage</w:t>
-      </w:r>
-    </w:p>
-    <w:p>
-      <w:pPr>
-        <w:spacing w:line="288" w:lineRule="auto"/>
-        <w:ind w:left="0" w:firstLine="0"/>
-        <w:rPr>
-          <w:rFonts w:ascii="Times New Roman" w:hAnsi="Times New Roman" w:cs="Times New Roman"/>
-          <w:sz w:val="28"/>
-          <w:szCs w:val="28"/>
-        </w:rPr>
-      </w:pPr>
-      <w:r>
-        <w:rPr>
-          <w:rFonts w:ascii="Times New Roman" w:hAnsi="Times New Roman" w:cs="Times New Roman"/>
-          <w:sz w:val="28"/>
-          <w:szCs w:val="28"/>
-        </w:rPr>
-        <w:t>8. First Draft Testing Document</w:t>
-      </w:r>
-    </w:p>
-    <w:p>
-      <w:pPr>
-        <w:spacing w:line="288" w:lineRule="auto"/>
-        <w:ind w:left="0" w:firstLine="0"/>
-        <w:rPr>
-          <w:rFonts w:ascii="Times New Roman" w:hAnsi="Times New Roman" w:cs="Times New Roman"/>
-          <w:sz w:val="28"/>
-          <w:szCs w:val="28"/>
-        </w:rPr>
-      </w:pPr>
-      <w:r>
-        <w:rPr>
-          <w:rFonts w:ascii="Times New Roman" w:hAnsi="Times New Roman" w:cs="Times New Roman"/>
-          <w:sz w:val="28"/>
-          <w:szCs w:val="28"/>
-        </w:rPr>
-        <w:t>9. Final Draft Testing Document</w:t>
-      </w:r>
-    </w:p>
-    <w:p>
-      <w:pPr>
-        <w:spacing w:line="288" w:lineRule="auto"/>
-        <w:ind w:left="0" w:firstLine="0"/>
-        <w:rPr>
-          <w:rFonts w:ascii="Times New Roman" w:hAnsi="Times New Roman" w:cs="Times New Roman"/>
-          <w:sz w:val="28"/>
-          <w:szCs w:val="28"/>
-        </w:rPr>
-      </w:pPr>
-      <w:r>
-        <w:rPr>
-          <w:rFonts w:ascii="Times New Roman" w:hAnsi="Times New Roman" w:cs="Times New Roman"/>
-          <w:sz w:val="28"/>
-          <w:szCs w:val="28"/>
-        </w:rPr>
-        <w:t xml:space="preserve">10. Testing Stage </w:t>
-      </w:r>
-    </w:p>
-    <w:p>
-      <w:pPr>
-        <w:spacing w:line="288" w:lineRule="auto"/>
-        <w:ind w:left="0" w:firstLine="0"/>
-        <w:rPr>
-          <w:rFonts w:ascii="Times New Roman" w:hAnsi="Times New Roman" w:cs="Times New Roman"/>
-          <w:sz w:val="28"/>
-          <w:szCs w:val="28"/>
-        </w:rPr>
-      </w:pPr>
-      <w:r>
-        <w:rPr>
-          <w:rFonts w:ascii="Times New Roman" w:hAnsi="Times New Roman" w:cs="Times New Roman"/>
-          <w:sz w:val="28"/>
-          <w:szCs w:val="28"/>
-        </w:rPr>
-        <w:t>11. Deliver Prototype to Client</w:t>
-      </w:r>
-    </w:p>
-    <w:p>
-      <w:pPr>
-        <w:spacing w:line="288" w:lineRule="auto"/>
-        <w:ind w:left="0" w:firstLine="0"/>
-        <w:rPr>
-          <w:rFonts w:ascii="Times New Roman" w:hAnsi="Times New Roman" w:cs="Times New Roman"/>
-          <w:sz w:val="28"/>
-          <w:szCs w:val="28"/>
-        </w:rPr>
-      </w:pPr>
-      <w:r>
-        <w:rPr>
-          <w:rFonts w:ascii="Times New Roman" w:hAnsi="Times New Roman" w:cs="Times New Roman"/>
-          <w:sz w:val="28"/>
-          <w:szCs w:val="28"/>
-        </w:rPr>
-        <w:t>12. First Draft User Manual</w:t>
-      </w:r>
-    </w:p>
-    <w:p>
-      <w:pPr>
-        <w:spacing w:line="288" w:lineRule="auto"/>
-        <w:ind w:left="0" w:firstLine="0"/>
-        <w:rPr>
-          <w:rFonts w:ascii="Times New Roman" w:hAnsi="Times New Roman" w:cs="Times New Roman"/>
-          <w:sz w:val="28"/>
-          <w:szCs w:val="28"/>
-        </w:rPr>
-      </w:pPr>
-      <w:r>
-        <w:rPr>
-          <w:rFonts w:ascii="Times New Roman" w:hAnsi="Times New Roman" w:cs="Times New Roman"/>
-          <w:sz w:val="28"/>
-          <w:szCs w:val="28"/>
-        </w:rPr>
-        <w:t>13. Final Draft User Manual</w:t>
-      </w:r>
-    </w:p>
-    <w:p>
-      <w:pPr>
-        <w:spacing w:line="288" w:lineRule="auto"/>
-        <w:ind w:left="0" w:firstLine="0"/>
-        <w:rPr>
-          <w:rFonts w:ascii="Times New Roman" w:hAnsi="Times New Roman" w:cs="Times New Roman"/>
-          <w:sz w:val="28"/>
-          <w:szCs w:val="28"/>
-        </w:rPr>
-      </w:pPr>
-      <w:r>
-        <w:rPr>
-          <w:rFonts w:ascii="Times New Roman" w:hAnsi="Times New Roman" w:cs="Times New Roman"/>
-          <w:sz w:val="28"/>
-          <w:szCs w:val="28"/>
-        </w:rPr>
-        <w:t>14</w:t>
-      </w:r>
-      <w:r>
-        <w:rPr>
-          <w:rFonts w:ascii="Times New Roman" w:hAnsi="Times New Roman" w:cs="Times New Roman"/>
-          <w:sz w:val="28"/>
-          <w:szCs w:val="28"/>
-        </w:rPr>
-        <w:t xml:space="preserve">. </w:t>
-      </w:r>
-      <w:r>
-        <w:rPr>
-          <w:rFonts w:ascii="Times New Roman" w:hAnsi="Times New Roman" w:cs="Times New Roman"/>
-          <w:sz w:val="28"/>
-          <w:szCs w:val="28"/>
-        </w:rPr>
-        <w:t>Coding Stage 2</w:t>
-      </w:r>
-    </w:p>
-    <w:p>
-      <w:pPr>
-        <w:spacing w:line="288" w:lineRule="auto"/>
-        <w:ind w:left="0" w:firstLine="0"/>
-        <w:rPr>
-          <w:rFonts w:ascii="Times New Roman" w:hAnsi="Times New Roman" w:cs="Times New Roman"/>
-          <w:sz w:val="28"/>
-          <w:szCs w:val="28"/>
-        </w:rPr>
-      </w:pPr>
-      <w:r>
-        <w:rPr>
-          <w:rFonts w:ascii="Times New Roman" w:hAnsi="Times New Roman" w:cs="Times New Roman"/>
-          <w:sz w:val="28"/>
-          <w:szCs w:val="28"/>
-        </w:rPr>
-        <w:t>15. Testing Stage 2</w:t>
-      </w:r>
-    </w:p>
-    <w:p>
-      <w:pPr>
-        <w:spacing w:line="288" w:lineRule="auto"/>
-        <w:ind w:left="0" w:firstLine="0"/>
-        <w:rPr>
-          <w:rFonts w:ascii="Times New Roman" w:hAnsi="Times New Roman" w:cs="Times New Roman"/>
-          <w:sz w:val="28"/>
-          <w:szCs w:val="28"/>
-        </w:rPr>
-      </w:pPr>
-      <w:r>
-        <w:rPr>
-          <w:rFonts w:ascii="Times New Roman" w:hAnsi="Times New Roman" w:cs="Times New Roman"/>
-          <w:sz w:val="28"/>
-          <w:szCs w:val="28"/>
-        </w:rPr>
-        <w:t>16. Final Product Presentation</w:t>
-      </w:r>
-    </w:p>
-    <w:p>
-      <w:pPr>
-        <w:spacing w:line="288" w:lineRule="auto"/>
-        <w:ind w:left="0" w:firstLine="0"/>
-        <w:rPr>
-          <w:rFonts w:ascii="Times New Roman" w:hAnsi="Times New Roman" w:cs="Times New Roman"/>
-          <w:sz w:val="28"/>
-          <w:szCs w:val="28"/>
-        </w:rPr>
-      </w:pPr>
-    </w:p>
-    <w:p>
-      <w:pPr>
-        <w:spacing w:line="288" w:lineRule="auto"/>
-        <w:ind w:left="0" w:firstLine="0"/>
-        <w:rPr>
-          <w:rFonts w:ascii="Times New Roman" w:hAnsi="Times New Roman" w:cs="Times New Roman"/>
-          <w:sz w:val="28"/>
-          <w:szCs w:val="28"/>
-          <w:u w:val="single"/>
-        </w:rPr>
-      </w:pPr>
-      <w:r>
-        <w:rPr>
-          <w:rFonts w:ascii="Times New Roman" w:hAnsi="Times New Roman" w:cs="Times New Roman"/>
-          <w:sz w:val="28"/>
-          <w:szCs w:val="28"/>
-          <w:u w:val="single"/>
-        </w:rPr>
-        <w:t>5.2 Time Line</w:t>
-      </w:r>
-    </w:p>
-    <w:p>
-      <w:pPr>
-        <w:spacing w:line="288" w:lineRule="auto"/>
-        <w:ind w:left="0" w:firstLine="0"/>
-        <w:rPr>
-          <w:rFonts w:ascii="Times New Roman" w:hAnsi="Times New Roman" w:cs="Times New Roman"/>
-          <w:sz w:val="28"/>
-          <w:szCs w:val="28"/>
-          <w:u w:val="single"/>
-        </w:rPr>
-      </w:pPr>
-    </w:p>
-    <w:p>
-      <w:pPr>
-        <w:spacing w:line="288" w:lineRule="auto"/>
-        <w:ind w:left="0" w:firstLine="0"/>
-        <w:rPr>
-          <w:rFonts w:ascii="Times New Roman" w:hAnsi="Times New Roman" w:cs="Times New Roman"/>
-          <w:sz w:val="28"/>
-          <w:szCs w:val="28"/>
-        </w:rPr>
-      </w:pPr>
-      <w:r>
-        <w:rPr>
-          <w:rFonts w:ascii="Times New Roman" w:hAnsi="Times New Roman" w:cs="Times New Roman"/>
-          <w:sz w:val="28"/>
-          <w:szCs w:val="28"/>
-        </w:rPr>
-        <w:t xml:space="preserve">The time line </w:t>
-      </w:r>
-      <w:r>
-        <w:rPr>
-          <w:rFonts w:ascii="Times New Roman" w:hAnsi="Times New Roman" w:cs="Times New Roman"/>
-          <w:sz w:val="28"/>
-          <w:szCs w:val="28"/>
-        </w:rPr>
-        <w:t>illustrates</w:t>
-      </w:r>
-      <w:r>
-        <w:rPr>
-          <w:rFonts w:ascii="Times New Roman" w:hAnsi="Times New Roman" w:cs="Times New Roman"/>
-          <w:sz w:val="28"/>
-          <w:szCs w:val="28"/>
-        </w:rPr>
-        <w:t xml:space="preserve"> when each task should be started and completed</w:t>
-      </w:r>
-      <w:r>
-        <w:rPr>
-          <w:rFonts w:ascii="Times New Roman" w:hAnsi="Times New Roman" w:cs="Times New Roman"/>
-          <w:sz w:val="28"/>
-          <w:szCs w:val="28"/>
-        </w:rPr>
-        <w:t>. Some tasks will be done concurrently, others are dependent on the completion of previous tasks. This infor</w:t>
-      </w:r>
-      <w:r>
-        <w:rPr>
-          <w:rFonts w:ascii="Times New Roman" w:hAnsi="Times New Roman" w:cs="Times New Roman"/>
-          <w:sz w:val="28"/>
-          <w:szCs w:val="28"/>
-        </w:rPr>
-        <w:t>mation is detailed in Appendix A</w:t>
-      </w:r>
-      <w:r>
-        <w:rPr>
-          <w:rFonts w:ascii="Times New Roman" w:hAnsi="Times New Roman" w:cs="Times New Roman"/>
-          <w:sz w:val="28"/>
-          <w:szCs w:val="28"/>
-        </w:rPr>
-        <w:t>, also attached at the end of the document.</w:t>
-      </w:r>
-    </w:p>
-    <w:p>
-      <w:pPr>
-        <w:spacing w:line="288" w:lineRule="auto"/>
-        <w:ind w:left="0" w:firstLine="0"/>
-        <w:rPr>
-          <w:rFonts w:ascii="Times New Roman" w:hAnsi="Times New Roman" w:cs="Times New Roman"/>
-          <w:sz w:val="28"/>
-          <w:szCs w:val="28"/>
-        </w:rPr>
-      </w:pPr>
-    </w:p>
-    <w:p>
-      <w:pPr>
-        <w:spacing w:line="288" w:lineRule="auto"/>
-        <w:ind w:left="0" w:firstLine="0"/>
-        <w:rPr>
-          <w:rFonts w:ascii="Times New Roman" w:hAnsi="Times New Roman" w:cs="Times New Roman"/>
-          <w:sz w:val="28"/>
-          <w:szCs w:val="28"/>
-          <w:u w:val="single"/>
-        </w:rPr>
-      </w:pPr>
-      <w:r>
-        <w:rPr>
-          <w:rFonts w:ascii="Times New Roman" w:hAnsi="Times New Roman" w:cs="Times New Roman"/>
-          <w:sz w:val="28"/>
-          <w:szCs w:val="28"/>
-          <w:u w:val="single"/>
-        </w:rPr>
-        <w:t>5.3 Task Network Diagram</w:t>
-      </w:r>
-    </w:p>
-    <w:p>
-      <w:pPr>
-        <w:spacing w:line="288" w:lineRule="auto"/>
-        <w:ind w:left="0" w:firstLine="0"/>
-        <w:rPr>
-          <w:rFonts w:ascii="Times New Roman" w:hAnsi="Times New Roman" w:cs="Times New Roman"/>
-          <w:sz w:val="28"/>
-          <w:szCs w:val="28"/>
-          <w:u w:val="single"/>
-        </w:rPr>
-      </w:pPr>
-    </w:p>
-    <w:p>
-      <w:pPr>
-        <w:spacing w:line="288" w:lineRule="auto"/>
-        <w:ind w:left="0" w:firstLine="0"/>
-        <w:rPr>
-          <w:rFonts w:ascii="Times New Roman" w:hAnsi="Times New Roman" w:cs="Times New Roman"/>
-          <w:sz w:val="28"/>
-          <w:szCs w:val="28"/>
-        </w:rPr>
-      </w:pPr>
-      <w:r>
-        <w:rPr>
-          <w:rFonts w:ascii="Times New Roman" w:hAnsi="Times New Roman" w:cs="Times New Roman"/>
-          <w:sz w:val="28"/>
-          <w:szCs w:val="28"/>
-        </w:rPr>
-        <w:t>The task network diagram illustrates the flow of the task schedule, detailing the pertinent dates and durations of each task.  Note the critical path here, which outlines the list of tasks from start to finish that influence the most time, and where should any task on the path take longer than prescribed, deployment would be delayed.</w:t>
-      </w:r>
-      <w:r>
-        <w:rPr>
-          <w:rFonts w:ascii="Times New Roman" w:hAnsi="Times New Roman" w:cs="Times New Roman"/>
-          <w:sz w:val="28"/>
-          <w:szCs w:val="28"/>
-        </w:rPr>
-        <w:t xml:space="preserve"> Find this diagram in Appendix B</w:t>
-      </w:r>
-      <w:r>
-        <w:rPr>
-          <w:rFonts w:ascii="Times New Roman" w:hAnsi="Times New Roman" w:cs="Times New Roman"/>
-          <w:sz w:val="28"/>
-          <w:szCs w:val="28"/>
-        </w:rPr>
-        <w:t>.</w:t>
-      </w:r>
-    </w:p>
-    <w:p>
-      <w:pPr>
-        <w:spacing w:line="288" w:lineRule="auto"/>
-        <w:ind w:left="0" w:firstLine="0"/>
-        <w:rPr>
-          <w:rFonts w:ascii="Times New Roman" w:hAnsi="Times New Roman" w:cs="Times New Roman"/>
-          <w:sz w:val="28"/>
-          <w:szCs w:val="28"/>
-        </w:rPr>
-      </w:pPr>
-    </w:p>
-    <w:p>
-      <w:pPr>
-        <w:spacing w:line="288" w:lineRule="auto"/>
-        <w:ind w:left="0" w:firstLine="0"/>
-        <w:rPr>
-          <w:rFonts w:ascii="Times New Roman" w:hAnsi="Times New Roman" w:cs="Times New Roman"/>
-          <w:sz w:val="28"/>
-          <w:szCs w:val="28"/>
-          <w:u w:val="single"/>
-        </w:rPr>
-      </w:pPr>
-    </w:p>
-    <w:p>
-      <w:pPr>
-        <w:spacing w:line="288" w:lineRule="auto"/>
-        <w:ind w:left="0" w:firstLine="0"/>
-        <w:rPr>
-          <w:rFonts w:ascii="Times New Roman" w:hAnsi="Times New Roman" w:cs="Times New Roman"/>
-          <w:sz w:val="28"/>
-          <w:szCs w:val="28"/>
-          <w:u w:val="single"/>
-        </w:rPr>
-      </w:pPr>
-      <w:r>
-        <w:rPr>
-          <w:rFonts w:ascii="Times New Roman" w:hAnsi="Times New Roman" w:cs="Times New Roman"/>
-          <w:sz w:val="28"/>
-          <w:szCs w:val="28"/>
-          <w:u w:val="single"/>
-        </w:rPr>
-        <w:lastRenderedPageBreak/>
-        <w:t>5.4 Objective Grading Sheet</w:t>
-      </w:r>
-    </w:p>
-    <w:p>
-      <w:pPr>
-        <w:spacing w:line="288" w:lineRule="auto"/>
-        <w:ind w:left="0" w:firstLine="0"/>
-        <w:contextualSpacing/>
         <w:rPr>
           <w:rFonts w:ascii="Times New Roman" w:hAnsi="Times New Roman" w:cs="Times New Roman"/>
           <w:b/>
@@ -4875,125 +5665,27 @@
           <w:szCs w:val="32"/>
         </w:rPr>
       </w:pPr>
-    </w:p>
-    <w:p>
-      <w:pPr>
-        <w:spacing w:line="288" w:lineRule="auto"/>
-        <w:ind w:left="0" w:firstLine="0"/>
-        <w:contextualSpacing/>
-        <w:rPr>
-          <w:rFonts w:ascii="Times New Roman" w:hAnsi="Times New Roman" w:cs="Times New Roman"/>
-          <w:sz w:val="28"/>
-          <w:szCs w:val="28"/>
-        </w:rPr>
-      </w:pPr>
-      <w:r>
-        <w:rPr>
-          <w:rFonts w:ascii="Times New Roman" w:hAnsi="Times New Roman" w:cs="Times New Roman"/>
-          <w:sz w:val="28"/>
-          <w:szCs w:val="28"/>
-        </w:rPr>
-        <w:t xml:space="preserve">The objective grading sheet organizes the division of labor between the team members in terms of </w:t>
-      </w:r>
-      <w:r>
-        <w:rPr>
-          <w:rFonts w:ascii="Times New Roman" w:hAnsi="Times New Roman" w:cs="Times New Roman"/>
-          <w:sz w:val="28"/>
-          <w:szCs w:val="28"/>
-        </w:rPr>
-        <w:t>effort distribution</w:t>
-      </w:r>
-      <w:r>
-        <w:rPr>
-          <w:rFonts w:ascii="Times New Roman" w:hAnsi="Times New Roman" w:cs="Times New Roman"/>
-          <w:sz w:val="28"/>
-          <w:szCs w:val="28"/>
-        </w:rPr>
-        <w:t xml:space="preserve"> a</w:t>
-      </w:r>
-      <w:r>
-        <w:rPr>
-          <w:rFonts w:ascii="Times New Roman" w:hAnsi="Times New Roman" w:cs="Times New Roman"/>
-          <w:sz w:val="28"/>
-          <w:szCs w:val="28"/>
-        </w:rPr>
-        <w:t>mong the various</w:t>
-      </w:r>
-      <w:r>
-        <w:rPr>
-          <w:rFonts w:ascii="Times New Roman" w:hAnsi="Times New Roman" w:cs="Times New Roman"/>
-          <w:sz w:val="28"/>
-          <w:szCs w:val="28"/>
-        </w:rPr>
-        <w:t xml:space="preserve"> aspects of the project</w:t>
-      </w:r>
-      <w:r>
-        <w:rPr>
-          <w:rFonts w:ascii="Times New Roman" w:hAnsi="Times New Roman" w:cs="Times New Roman"/>
-          <w:sz w:val="28"/>
-          <w:szCs w:val="28"/>
-        </w:rPr>
-        <w:t>. See Appendix C</w:t>
-      </w:r>
-      <w:r>
-        <w:rPr>
-          <w:rFonts w:ascii="Times New Roman" w:hAnsi="Times New Roman" w:cs="Times New Roman"/>
-          <w:sz w:val="28"/>
-          <w:szCs w:val="28"/>
-        </w:rPr>
-        <w:t xml:space="preserve">. </w:t>
-      </w:r>
-    </w:p>
-    <w:p>
-      <w:pPr>
-        <w:spacing w:line="288" w:lineRule="auto"/>
-        <w:ind w:left="0" w:firstLine="0"/>
-        <w:contextualSpacing/>
-        <w:rPr>
-          <w:rFonts w:ascii="Times New Roman" w:hAnsi="Times New Roman" w:cs="Times New Roman"/>
-          <w:sz w:val="28"/>
-          <w:szCs w:val="28"/>
-        </w:rPr>
-      </w:pPr>
-    </w:p>
-    <w:p>
-      <w:pPr>
-        <w:spacing w:line="288" w:lineRule="auto"/>
-        <w:ind w:left="0" w:firstLine="0"/>
+      <w:r>
         <w:rPr>
           <w:rFonts w:ascii="Times New Roman" w:hAnsi="Times New Roman" w:cs="Times New Roman"/>
           <w:b/>
           <w:sz w:val="32"/>
           <w:szCs w:val="32"/>
         </w:rPr>
-      </w:pPr>
-      <w:r>
+        <w:t xml:space="preserve">6. Tracking and Control Mechanics </w:t>
+      </w:r>
+    </w:p>
+    <w:p>
+      <w:pPr>
+        <w:spacing w:line="288" w:lineRule="auto"/>
+        <w:ind w:left="0" w:firstLine="0"/>
         <w:rPr>
           <w:rFonts w:ascii="Times New Roman" w:hAnsi="Times New Roman" w:cs="Times New Roman"/>
           <w:b/>
           <w:sz w:val="32"/>
           <w:szCs w:val="32"/>
         </w:rPr>
-        <w:t xml:space="preserve">6. </w:t>
-      </w:r>
-      <w:r>
-        <w:rPr>
-          <w:rFonts w:ascii="Times New Roman" w:hAnsi="Times New Roman" w:cs="Times New Roman"/>
-          <w:b/>
-          <w:sz w:val="32"/>
-          <w:szCs w:val="32"/>
-        </w:rPr>
-        <w:t>Tracking and Control Mechanics</w:t>
-      </w:r>
-      <w:r>
-        <w:rPr>
-          <w:rFonts w:ascii="Times New Roman" w:hAnsi="Times New Roman" w:cs="Times New Roman"/>
-          <w:b/>
-          <w:sz w:val="32"/>
-          <w:szCs w:val="32"/>
-        </w:rPr>
-        <w:t xml:space="preserve"> </w:t>
-      </w:r>
+      </w:pPr>
     </w:p>
     <w:p>
       <w:pPr>
@@ -5001,11 +5693,18 @@
         <w:ind w:left="0" w:firstLine="0"/>
         <w:rPr>
           <w:rFonts w:ascii="Times New Roman" w:hAnsi="Times New Roman" w:cs="Times New Roman"/>
-          <w:b/>
-          <w:sz w:val="32"/>
-          <w:szCs w:val="32"/>
-        </w:rPr>
-      </w:pPr>
+          <w:sz w:val="28"/>
+          <w:szCs w:val="28"/>
+        </w:rPr>
+      </w:pPr>
+      <w:r>
+        <w:rPr>
+          <w:rFonts w:ascii="Times New Roman" w:hAnsi="Times New Roman" w:cs="Times New Roman"/>
+          <w:sz w:val="28"/>
+          <w:szCs w:val="28"/>
+        </w:rPr>
+        <w:t xml:space="preserve">Tracking of work will be done with regular status meetings in which team members report progress and problems. Additionally, all documents will be scrutinized in review meetings. </w:t>
+      </w:r>
     </w:p>
     <w:p>
       <w:pPr>
@@ -5017,14 +5716,6 @@
           <w:szCs w:val="28"/>
         </w:rPr>
       </w:pPr>
-      <w:r>
-        <w:rPr>
-          <w:rFonts w:ascii="Times New Roman" w:hAnsi="Times New Roman" w:cs="Times New Roman"/>
-          <w:sz w:val="28"/>
-          <w:szCs w:val="28"/>
-        </w:rPr>
-        <w:t xml:space="preserve">Tracking of work will be done with regular status meetings in which team members report progress and problems. Additionally, all documents will be scrutinized in review meetings. </w:t>
-      </w:r>
     </w:p>
     <w:p>
       <w:pPr>
@@ -5036,24 +5727,29 @@
           <w:szCs w:val="28"/>
         </w:rPr>
       </w:pPr>
-    </w:p>
-    <w:p>
-      <w:pPr>
-        <w:spacing w:line="288" w:lineRule="auto"/>
-        <w:ind w:left="0" w:firstLine="0"/>
-        <w:rPr>
-          <w:rFonts w:ascii="Times New Roman" w:hAnsi="Times New Roman" w:cs="Times New Roman"/>
-          <w:sz w:val="28"/>
-          <w:szCs w:val="28"/>
-        </w:rPr>
-      </w:pPr>
-      <w:r>
-        <w:rPr>
-          <w:rFonts w:ascii="Times New Roman" w:hAnsi="Times New Roman" w:cs="Times New Roman"/>
-          <w:sz w:val="28"/>
-          <w:szCs w:val="28"/>
-        </w:rPr>
-        <w:t>Control by the team leader will involve ensuring tasks are completed by their designated due dates. Overall, little control should be required as team members recognize the importance of pulling their weight. Should problems arise, the leader may possible reassign resources and redefine the schedule.</w:t>
+      <w:r>
+        <w:rPr>
+          <w:rFonts w:ascii="Times New Roman" w:hAnsi="Times New Roman" w:cs="Times New Roman"/>
+          <w:sz w:val="28"/>
+          <w:szCs w:val="28"/>
+        </w:rPr>
+        <w:t>Control by the team leader will involve ensuring tasks are completed by their designated due dates. Overall, little control should be required as team members recognize the importance of pulling their weight. Should problem</w:t>
+      </w:r>
+      <w:r>
+        <w:rPr>
+          <w:rFonts w:ascii="Times New Roman" w:hAnsi="Times New Roman" w:cs="Times New Roman"/>
+          <w:sz w:val="28"/>
+          <w:szCs w:val="28"/>
+        </w:rPr>
+        <w:t>s arise, the leader may</w:t>
+      </w:r>
+      <w:r>
+        <w:rPr>
+          <w:rFonts w:ascii="Times New Roman" w:hAnsi="Times New Roman" w:cs="Times New Roman"/>
+          <w:sz w:val="28"/>
+          <w:szCs w:val="28"/>
+        </w:rPr>
+        <w:t xml:space="preserve"> reassign resources and redefine the schedule.</w:t>
       </w:r>
     </w:p>
     <w:p>
@@ -5232,7 +5928,7 @@
                 <w:sz w:val="26"/>
                 <w:szCs w:val="26"/>
               </w:rPr>
-              <w:t>A</w:t>
+              <w:t xml:space="preserve">A sequential design </w:t>
             </w:r>
             <w:r>
               <w:rPr>
@@ -5240,7 +5936,31 @@
                 <w:sz w:val="26"/>
                 <w:szCs w:val="26"/>
               </w:rPr>
-              <w:t xml:space="preserve"> sequential design process, used in software development processes, in which progress is seen as flowing steadily downwards (like a </w:t>
+              <w:t>process, in software development</w:t>
+            </w:r>
+            <w:r>
+              <w:rPr>
+                <w:rFonts w:ascii="Times New Roman" w:hAnsi="Times New Roman" w:cs="Times New Roman"/>
+                <w:sz w:val="26"/>
+                <w:szCs w:val="26"/>
+              </w:rPr>
+              <w:t>, in whi</w:t>
+            </w:r>
+            <w:r>
+              <w:rPr>
+                <w:rFonts w:ascii="Times New Roman" w:hAnsi="Times New Roman" w:cs="Times New Roman"/>
+                <w:sz w:val="26"/>
+                <w:szCs w:val="26"/>
+              </w:rPr>
+              <w:t>ch progress is seen as flowing</w:t>
+            </w:r>
+            <w:r>
+              <w:rPr>
+                <w:rFonts w:ascii="Times New Roman" w:hAnsi="Times New Roman" w:cs="Times New Roman"/>
+                <w:sz w:val="26"/>
+                <w:szCs w:val="26"/>
+              </w:rPr>
+              <w:t xml:space="preserve"> downwards (like a </w:t>
             </w:r>
             <w:r>
               <w:rPr>
@@ -5274,7 +5994,23 @@
                 <w:sz w:val="26"/>
                 <w:szCs w:val="26"/>
               </w:rPr>
-              <w:t>, Analysis, Design, Construction, Testing, Production/Implementation and Maintenance.</w:t>
+              <w:t>, Analysis, Design, Con</w:t>
+            </w:r>
+            <w:r>
+              <w:rPr>
+                <w:rFonts w:ascii="Times New Roman" w:hAnsi="Times New Roman" w:cs="Times New Roman"/>
+                <w:sz w:val="26"/>
+                <w:szCs w:val="26"/>
+              </w:rPr>
+              <w:t>struction, Testing, Production</w:t>
+            </w:r>
+            <w:r>
+              <w:rPr>
+                <w:rFonts w:ascii="Times New Roman" w:hAnsi="Times New Roman" w:cs="Times New Roman"/>
+                <w:sz w:val="26"/>
+                <w:szCs w:val="26"/>
+              </w:rPr>
+              <w:t xml:space="preserve"> and Maintenance.</w:t>
             </w:r>
           </w:p>
         </w:tc>
@@ -5305,6 +6041,7 @@
           <w:sz w:val="32"/>
           <w:szCs w:val="32"/>
         </w:rPr>
+        <w:lastRenderedPageBreak/>
         <w:t>8. References</w:t>
       </w:r>
     </w:p>
@@ -5382,7 +6119,6 @@
           <w:sz w:val="28"/>
           <w:szCs w:val="28"/>
         </w:rPr>
-        <w:lastRenderedPageBreak/>
         <w:t>Appendix A – Task Network Diagram</w:t>
       </w:r>
     </w:p>
@@ -5418,22 +6154,15 @@
       <w:r>
         <w:rPr>
           <w:rFonts w:ascii="Times New Roman" w:hAnsi="Times New Roman" w:cs="Times New Roman"/>
+          <w:noProof/>
           <w:sz w:val="28"/>
           <w:szCs w:val="28"/>
         </w:rPr>
         <w:drawing>
-          <wp:anchor distT="0" distB="0" distL="114300" distR="114300" simplePos="0" relativeHeight="251659264" behindDoc="0" locked="0" layoutInCell="1" allowOverlap="1">
-            <wp:simplePos x="0" y="0"/>
-            <wp:positionH relativeFrom="column">
-              <wp:align>left</wp:align>
-            </wp:positionH>
-            <wp:positionV relativeFrom="paragraph">
-              <wp:align>top</wp:align>
-            </wp:positionV>
-            <wp:extent cx="5943600" cy="4605655"/>
-            <wp:effectExtent l="0" t="0" r="0" b="0"/>
-            <wp:wrapSquare wrapText="bothSides"/>
-            <wp:docPr id="6" name="Picture 1"/>
+          <wp:inline distT="0" distB="0" distL="0" distR="0">
+            <wp:extent cx="5943600" cy="3367267"/>
+            <wp:effectExtent l="19050" t="0" r="0" b="0"/>
+            <wp:docPr id="4" name="Picture 4"/>
             <wp:cNvGraphicFramePr>
               <a:graphicFrameLocks xmlns:a="http://schemas.openxmlformats.org/drawingml/2006/main" noChangeAspect="1"/>
             </wp:cNvGraphicFramePr>
@@ -5441,102 +6170,100 @@
               <a:graphicData uri="http://schemas.openxmlformats.org/drawingml/2006/picture">
                 <pic:pic xmlns:pic="http://schemas.openxmlformats.org/drawingml/2006/picture">
                   <pic:nvPicPr>
-                    <pic:cNvPr id="1" name=""/>
-                    <pic:cNvPicPr/>
+                    <pic:cNvPr id="0" name="Picture 4"/>
+                    <pic:cNvPicPr>
+                      <a:picLocks noChangeAspect="1" noChangeArrowheads="1"/>
+                    </pic:cNvPicPr>
                   </pic:nvPicPr>
                   <pic:blipFill>
-                    <a:blip r:embed="rId10">
-                      <a:extLst>
-                        <a:ext uri="{28A0092B-C50C-407E-A947-70E740481C1C}">
-                          <a14:useLocalDpi xmlns:a14="http://schemas.microsoft.com/office/drawing/2010/main" xmlns:wps="http://schemas.microsoft.com/office/word/2010/wordprocessingShape" xmlns:wpi="http://schemas.microsoft.com/office/word/2010/wordprocessingInk" xmlns:wpg="http://schemas.microsoft.com/office/word/2010/wordprocessingGroup" xmlns:w14="http://schemas.microsoft.com/office/word/2010/wordml" xmlns:w="http://schemas.openxmlformats.org/wordprocessingml/2006/main" xmlns:w10="urn:schemas-microsoft-com:office:word" xmlns:wp14="http://schemas.microsoft.com/office/word/2010/wordprocessingDrawing" xmlns:v="urn:schemas-microsoft-com:vml" xmlns:o="urn:schemas-microsoft-com:office:office" xmlns:mv="urn:schemas-microsoft-com:mac:vml" xmlns:mc="http://schemas.openxmlformats.org/markup-compatibility/2006" xmlns:mo="http://schemas.microsoft.com/office/mac/office/2008/main" xmlns:wpc="http://schemas.microsoft.com/office/word/2010/wordprocessingCanvas" xmlns="" val="0"/>
-                        </a:ext>
-                      </a:extLst>
-                    </a:blip>
+                    <a:blip r:embed="rId10"/>
+                    <a:srcRect/>
                     <a:stretch>
                       <a:fillRect/>
                     </a:stretch>
                   </pic:blipFill>
-                  <pic:spPr>
+                  <pic:spPr bwMode="auto">
                     <a:xfrm>
                       <a:off x="0" y="0"/>
-                      <a:ext cx="5943600" cy="4605655"/>
+                      <a:ext cx="5943600" cy="3367267"/>
                     </a:xfrm>
                     <a:prstGeom prst="rect">
                       <a:avLst/>
                     </a:prstGeom>
+                    <a:noFill/>
+                    <a:ln w="9525">
+                      <a:noFill/>
+                      <a:miter lim="800000"/>
+                      <a:headEnd/>
+                      <a:tailEnd/>
+                    </a:ln>
                   </pic:spPr>
                 </pic:pic>
               </a:graphicData>
             </a:graphic>
-          </wp:anchor>
+          </wp:inline>
         </w:drawing>
       </w:r>
-      <w:r>
-        <w:rPr>
-          <w:rFonts w:ascii="Times New Roman" w:hAnsi="Times New Roman" w:cs="Times New Roman"/>
-          <w:sz w:val="28"/>
-          <w:szCs w:val="28"/>
-        </w:rPr>
-        <w:br/>
-      </w:r>
-      <w:r>
-        <w:rPr>
-          <w:rFonts w:ascii="Times New Roman" w:hAnsi="Times New Roman" w:cs="Times New Roman"/>
-          <w:sz w:val="28"/>
-          <w:szCs w:val="28"/>
-        </w:rPr>
-        <w:br w:type="page"/>
-      </w:r>
-    </w:p>
-    <w:p>
-      <w:pPr>
-        <w:ind w:left="0" w:firstLine="0"/>
-        <w:rPr>
-          <w:rFonts w:ascii="Times New Roman" w:hAnsi="Times New Roman" w:cs="Times New Roman"/>
-          <w:sz w:val="28"/>
-          <w:szCs w:val="28"/>
-        </w:rPr>
-      </w:pPr>
-      <w:r>
-        <w:rPr>
-          <w:rFonts w:ascii="Times New Roman" w:hAnsi="Times New Roman" w:cs="Times New Roman"/>
-          <w:sz w:val="28"/>
-          <w:szCs w:val="28"/>
-        </w:rPr>
-        <w:lastRenderedPageBreak/>
-        <w:t>Appendix B – Network Diagram</w:t>
-      </w:r>
-    </w:p>
-    <w:p>
-      <w:pPr>
-        <w:ind w:left="0" w:firstLine="0"/>
-        <w:rPr>
-          <w:rFonts w:ascii="Times New Roman" w:hAnsi="Times New Roman" w:cs="Times New Roman"/>
-          <w:sz w:val="28"/>
-          <w:szCs w:val="28"/>
-        </w:rPr>
-      </w:pPr>
-    </w:p>
-    <w:p>
-      <w:pPr>
-        <w:ind w:left="0" w:firstLine="0"/>
-        <w:rPr>
-          <w:rFonts w:ascii="Times New Roman" w:hAnsi="Times New Roman" w:cs="Times New Roman"/>
-          <w:sz w:val="28"/>
-          <w:szCs w:val="28"/>
-        </w:rPr>
-      </w:pPr>
-      <w:r>
-        <w:rPr>
-          <w:rFonts w:ascii="Times New Roman" w:hAnsi="Times New Roman" w:cs="Times New Roman"/>
+    </w:p>
+    <w:p>
+      <w:pPr>
+        <w:ind w:left="0" w:firstLine="0"/>
+        <w:rPr>
+          <w:rFonts w:ascii="Times New Roman" w:hAnsi="Times New Roman" w:cs="Times New Roman"/>
+          <w:sz w:val="28"/>
+          <w:szCs w:val="28"/>
+        </w:rPr>
+      </w:pPr>
+    </w:p>
+    <w:p>
+      <w:pPr>
+        <w:ind w:left="0" w:firstLine="0"/>
+        <w:rPr>
+          <w:rFonts w:ascii="Times New Roman" w:hAnsi="Times New Roman" w:cs="Times New Roman"/>
+          <w:sz w:val="28"/>
+          <w:szCs w:val="28"/>
+        </w:rPr>
+      </w:pPr>
+      <w:r>
+        <w:rPr>
+          <w:rFonts w:ascii="Times New Roman" w:hAnsi="Times New Roman" w:cs="Times New Roman"/>
+          <w:sz w:val="28"/>
+          <w:szCs w:val="28"/>
+        </w:rPr>
+        <w:t>Appendix B - Time Line</w:t>
+      </w:r>
+    </w:p>
+    <w:p>
+      <w:pPr>
+        <w:ind w:left="0" w:firstLine="0"/>
+        <w:rPr>
+          <w:rFonts w:ascii="Times New Roman" w:hAnsi="Times New Roman" w:cs="Times New Roman"/>
+          <w:sz w:val="28"/>
+          <w:szCs w:val="28"/>
+        </w:rPr>
+      </w:pPr>
+    </w:p>
+    <w:p>
+      <w:pPr>
+        <w:ind w:left="0" w:firstLine="0"/>
+        <w:rPr>
+          <w:rFonts w:ascii="Times New Roman" w:hAnsi="Times New Roman" w:cs="Times New Roman"/>
+          <w:sz w:val="28"/>
+          <w:szCs w:val="28"/>
+        </w:rPr>
+      </w:pPr>
+      <w:r>
+        <w:rPr>
+          <w:rFonts w:ascii="Times New Roman" w:hAnsi="Times New Roman" w:cs="Times New Roman"/>
+          <w:noProof/>
           <w:sz w:val="28"/>
           <w:szCs w:val="28"/>
         </w:rPr>
         <w:drawing>
           <wp:inline distT="0" distB="0" distL="0" distR="0">
-            <wp:extent cx="5829300" cy="4517902"/>
-            <wp:effectExtent l="0" t="0" r="0" b="0"/>
-            <wp:docPr id="7" name="Picture 2"/>
+            <wp:extent cx="5931902" cy="1775638"/>
+            <wp:effectExtent l="19050" t="0" r="0" b="0"/>
+            <wp:docPr id="3" name="Picture 7"/>
             <wp:cNvGraphicFramePr>
               <a:graphicFrameLocks xmlns:a="http://schemas.openxmlformats.org/drawingml/2006/main" noChangeAspect="1"/>
             </wp:cNvGraphicFramePr>
@@ -5544,23 +6271,33 @@
               <a:graphicData uri="http://schemas.openxmlformats.org/drawingml/2006/picture">
                 <pic:pic xmlns:pic="http://schemas.openxmlformats.org/drawingml/2006/picture">
                   <pic:nvPicPr>
-                    <pic:cNvPr id="1" name=""/>
-                    <pic:cNvPicPr/>
+                    <pic:cNvPr id="0" name="Picture 7"/>
+                    <pic:cNvPicPr>
+                      <a:picLocks noChangeAspect="1" noChangeArrowheads="1"/>
+                    </pic:cNvPicPr>
                   </pic:nvPicPr>
                   <pic:blipFill>
                     <a:blip r:embed="rId11"/>
+                    <a:srcRect/>
                     <a:stretch>
                       <a:fillRect/>
                     </a:stretch>
                   </pic:blipFill>
-                  <pic:spPr>
+                  <pic:spPr bwMode="auto">
                     <a:xfrm>
                       <a:off x="0" y="0"/>
-                      <a:ext cx="5830050" cy="4518483"/>
+                      <a:ext cx="5943600" cy="1779140"/>
                     </a:xfrm>
                     <a:prstGeom prst="rect">
                       <a:avLst/>
                     </a:prstGeom>
+                    <a:noFill/>
+                    <a:ln w="9525">
+                      <a:noFill/>
+                      <a:miter lim="800000"/>
+                      <a:headEnd/>
+                      <a:tailEnd/>
+                    </a:ln>
                   </pic:spPr>
                 </pic:pic>
               </a:graphicData>
@@ -5578,156 +6315,6 @@
           <w:szCs w:val="28"/>
         </w:rPr>
       </w:pPr>
-    </w:p>
-    <w:p>
-      <w:pPr>
-        <w:ind w:left="0" w:firstLine="0"/>
-        <w:rPr>
-          <w:rFonts w:ascii="Times New Roman" w:hAnsi="Times New Roman" w:cs="Times New Roman"/>
-          <w:sz w:val="28"/>
-          <w:szCs w:val="28"/>
-        </w:rPr>
-      </w:pPr>
-    </w:p>
-    <w:p>
-      <w:pPr>
-        <w:ind w:left="0" w:firstLine="0"/>
-        <w:rPr>
-          <w:rFonts w:ascii="Times New Roman" w:hAnsi="Times New Roman" w:cs="Times New Roman"/>
-          <w:sz w:val="28"/>
-          <w:szCs w:val="28"/>
-        </w:rPr>
-      </w:pPr>
-    </w:p>
-    <w:p>
-      <w:pPr>
-        <w:ind w:left="0" w:firstLine="0"/>
-        <w:rPr>
-          <w:rFonts w:ascii="Times New Roman" w:hAnsi="Times New Roman" w:cs="Times New Roman"/>
-          <w:sz w:val="28"/>
-          <w:szCs w:val="28"/>
-        </w:rPr>
-      </w:pPr>
-    </w:p>
-    <w:p>
-      <w:pPr>
-        <w:ind w:left="0" w:firstLine="0"/>
-        <w:rPr>
-          <w:rFonts w:ascii="Times New Roman" w:hAnsi="Times New Roman" w:cs="Times New Roman"/>
-          <w:sz w:val="28"/>
-          <w:szCs w:val="28"/>
-        </w:rPr>
-      </w:pPr>
-    </w:p>
-    <w:p>
-      <w:pPr>
-        <w:ind w:left="0" w:firstLine="0"/>
-        <w:rPr>
-          <w:rFonts w:ascii="Times New Roman" w:hAnsi="Times New Roman" w:cs="Times New Roman"/>
-          <w:sz w:val="28"/>
-          <w:szCs w:val="28"/>
-        </w:rPr>
-      </w:pPr>
-    </w:p>
-    <w:p>
-      <w:pPr>
-        <w:ind w:left="0" w:firstLine="0"/>
-        <w:rPr>
-          <w:rFonts w:ascii="Times New Roman" w:hAnsi="Times New Roman" w:cs="Times New Roman"/>
-          <w:sz w:val="28"/>
-          <w:szCs w:val="28"/>
-        </w:rPr>
-      </w:pPr>
-    </w:p>
-    <w:p>
-      <w:pPr>
-        <w:ind w:left="0" w:firstLine="0"/>
-        <w:rPr>
-          <w:rFonts w:ascii="Times New Roman" w:hAnsi="Times New Roman" w:cs="Times New Roman"/>
-          <w:sz w:val="28"/>
-          <w:szCs w:val="28"/>
-        </w:rPr>
-      </w:pPr>
-    </w:p>
-    <w:p>
-      <w:pPr>
-        <w:ind w:left="0" w:firstLine="0"/>
-        <w:rPr>
-          <w:rFonts w:ascii="Times New Roman" w:hAnsi="Times New Roman" w:cs="Times New Roman"/>
-          <w:sz w:val="28"/>
-          <w:szCs w:val="28"/>
-        </w:rPr>
-      </w:pPr>
-    </w:p>
-    <w:p>
-      <w:pPr>
-        <w:ind w:left="0" w:firstLine="0"/>
-        <w:rPr>
-          <w:rFonts w:ascii="Times New Roman" w:hAnsi="Times New Roman" w:cs="Times New Roman"/>
-          <w:sz w:val="28"/>
-          <w:szCs w:val="28"/>
-        </w:rPr>
-      </w:pPr>
-    </w:p>
-    <w:p>
-      <w:pPr>
-        <w:ind w:left="0" w:firstLine="0"/>
-        <w:rPr>
-          <w:rFonts w:ascii="Times New Roman" w:hAnsi="Times New Roman" w:cs="Times New Roman"/>
-          <w:sz w:val="28"/>
-          <w:szCs w:val="28"/>
-        </w:rPr>
-      </w:pPr>
-    </w:p>
-    <w:p>
-      <w:pPr>
-        <w:ind w:left="0" w:firstLine="0"/>
-        <w:rPr>
-          <w:rFonts w:ascii="Times New Roman" w:hAnsi="Times New Roman" w:cs="Times New Roman"/>
-          <w:sz w:val="28"/>
-          <w:szCs w:val="28"/>
-        </w:rPr>
-      </w:pPr>
-    </w:p>
-    <w:p>
-      <w:pPr>
-        <w:ind w:left="0" w:firstLine="0"/>
-        <w:rPr>
-          <w:rFonts w:ascii="Times New Roman" w:hAnsi="Times New Roman" w:cs="Times New Roman"/>
-          <w:sz w:val="28"/>
-          <w:szCs w:val="28"/>
-        </w:rPr>
-      </w:pPr>
-    </w:p>
-    <w:p>
-      <w:pPr>
-        <w:ind w:left="0" w:firstLine="0"/>
-        <w:rPr>
-          <w:rFonts w:ascii="Times New Roman" w:hAnsi="Times New Roman" w:cs="Times New Roman"/>
-          <w:sz w:val="28"/>
-          <w:szCs w:val="28"/>
-        </w:rPr>
-      </w:pPr>
-    </w:p>
-    <w:p>
-      <w:pPr>
-        <w:ind w:left="0" w:firstLine="0"/>
-        <w:rPr>
-          <w:rFonts w:ascii="Times New Roman" w:hAnsi="Times New Roman" w:cs="Times New Roman"/>
-          <w:sz w:val="28"/>
-          <w:szCs w:val="28"/>
-        </w:rPr>
-      </w:pPr>
-    </w:p>
-    <w:p>
-      <w:pPr>
-        <w:ind w:left="0" w:firstLine="0"/>
-        <w:rPr>
-          <w:rFonts w:ascii="Times New Roman" w:hAnsi="Times New Roman" w:cs="Times New Roman"/>
-          <w:sz w:val="28"/>
-          <w:szCs w:val="28"/>
-        </w:rPr>
-      </w:pPr>
       <w:r>
         <w:rPr>
           <w:rFonts w:ascii="Times New Roman" w:hAnsi="Times New Roman" w:cs="Times New Roman"/>
@@ -5735,39 +6322,74 @@
           <w:szCs w:val="28"/>
         </w:rPr>
         <w:lastRenderedPageBreak/>
-        <w:t>Appendix B – Network Diagram</w:t>
-      </w:r>
-    </w:p>
-    <w:p>
-      <w:pPr>
-        <w:ind w:left="0" w:firstLine="0"/>
-        <w:rPr>
-          <w:rFonts w:ascii="Times New Roman" w:hAnsi="Times New Roman" w:cs="Times New Roman"/>
-          <w:sz w:val="28"/>
-          <w:szCs w:val="28"/>
-        </w:rPr>
-      </w:pPr>
-    </w:p>
-    <w:p>
-      <w:pPr>
-        <w:ind w:left="0" w:firstLine="0"/>
-        <w:rPr>
-          <w:rFonts w:ascii="Times New Roman" w:hAnsi="Times New Roman" w:cs="Times New Roman"/>
-          <w:sz w:val="28"/>
-          <w:szCs w:val="28"/>
-        </w:rPr>
-      </w:pPr>
-      <w:r>
-        <w:rPr>
-          <w:rFonts w:ascii="Times New Roman" w:hAnsi="Times New Roman" w:cs="Times New Roman"/>
+        <w:t>Appen</w:t>
+      </w:r>
+      <w:r>
+        <w:rPr>
+          <w:rFonts w:ascii="Times New Roman" w:hAnsi="Times New Roman" w:cs="Times New Roman"/>
+          <w:sz w:val="28"/>
+          <w:szCs w:val="28"/>
+        </w:rPr>
+        <w:t>dix C</w:t>
+      </w:r>
+      <w:r>
+        <w:rPr>
+          <w:rFonts w:ascii="Times New Roman" w:hAnsi="Times New Roman" w:cs="Times New Roman"/>
+          <w:sz w:val="28"/>
+          <w:szCs w:val="28"/>
+        </w:rPr>
+        <w:t xml:space="preserve"> – Network Diagram</w:t>
+      </w:r>
+      <w:r>
+        <w:rPr>
+          <w:rFonts w:ascii="Times New Roman" w:hAnsi="Times New Roman" w:cs="Times New Roman"/>
+          <w:sz w:val="28"/>
+          <w:szCs w:val="28"/>
+        </w:rPr>
+        <w:t xml:space="preserve"> (1 of 2)</w:t>
+      </w:r>
+    </w:p>
+    <w:p>
+      <w:pPr>
+        <w:ind w:left="0" w:firstLine="0"/>
+        <w:rPr>
+          <w:rFonts w:ascii="Times New Roman" w:hAnsi="Times New Roman" w:cs="Times New Roman"/>
+          <w:sz w:val="28"/>
+          <w:szCs w:val="28"/>
+        </w:rPr>
+      </w:pPr>
+    </w:p>
+    <w:p>
+      <w:pPr>
+        <w:ind w:left="0" w:firstLine="0"/>
+        <w:rPr>
+          <w:rFonts w:ascii="Times New Roman" w:hAnsi="Times New Roman" w:cs="Times New Roman"/>
+          <w:sz w:val="28"/>
+          <w:szCs w:val="28"/>
+        </w:rPr>
+      </w:pPr>
+    </w:p>
+    <w:p>
+      <w:pPr>
+        <w:ind w:left="0" w:firstLine="0"/>
+        <w:rPr>
+          <w:rFonts w:ascii="Times New Roman" w:hAnsi="Times New Roman" w:cs="Times New Roman"/>
+          <w:sz w:val="28"/>
+          <w:szCs w:val="28"/>
+        </w:rPr>
+      </w:pPr>
+      <w:r>
+        <w:rPr>
+          <w:rFonts w:ascii="Times New Roman" w:hAnsi="Times New Roman" w:cs="Times New Roman"/>
+          <w:noProof/>
           <w:sz w:val="28"/>
           <w:szCs w:val="28"/>
         </w:rPr>
         <w:drawing>
           <wp:inline distT="0" distB="0" distL="0" distR="0">
-            <wp:extent cx="5816339" cy="4507606"/>
+            <wp:extent cx="5829300" cy="4517902"/>
             <wp:effectExtent l="0" t="0" r="0" b="0"/>
-            <wp:docPr id="8" name="Picture 4"/>
+            <wp:docPr id="7" name="Picture 2"/>
             <wp:cNvGraphicFramePr>
               <a:graphicFrameLocks xmlns:a="http://schemas.openxmlformats.org/drawingml/2006/main" noChangeAspect="1"/>
             </wp:cNvGraphicFramePr>
@@ -5787,6 +6409,244 @@
                   <pic:spPr>
                     <a:xfrm>
                       <a:off x="0" y="0"/>
+                      <a:ext cx="5830050" cy="4518483"/>
+                    </a:xfrm>
+                    <a:prstGeom prst="rect">
+                      <a:avLst/>
+                    </a:prstGeom>
+                  </pic:spPr>
+                </pic:pic>
+              </a:graphicData>
+            </a:graphic>
+          </wp:inline>
+        </w:drawing>
+      </w:r>
+    </w:p>
+    <w:p>
+      <w:pPr>
+        <w:ind w:left="0" w:firstLine="0"/>
+        <w:rPr>
+          <w:rFonts w:ascii="Times New Roman" w:hAnsi="Times New Roman" w:cs="Times New Roman"/>
+          <w:sz w:val="28"/>
+          <w:szCs w:val="28"/>
+        </w:rPr>
+      </w:pPr>
+    </w:p>
+    <w:p>
+      <w:pPr>
+        <w:ind w:left="0" w:firstLine="0"/>
+        <w:rPr>
+          <w:rFonts w:ascii="Times New Roman" w:hAnsi="Times New Roman" w:cs="Times New Roman"/>
+          <w:sz w:val="28"/>
+          <w:szCs w:val="28"/>
+        </w:rPr>
+      </w:pPr>
+    </w:p>
+    <w:p>
+      <w:pPr>
+        <w:ind w:left="0" w:firstLine="0"/>
+        <w:rPr>
+          <w:rFonts w:ascii="Times New Roman" w:hAnsi="Times New Roman" w:cs="Times New Roman"/>
+          <w:sz w:val="28"/>
+          <w:szCs w:val="28"/>
+        </w:rPr>
+      </w:pPr>
+    </w:p>
+    <w:p>
+      <w:pPr>
+        <w:ind w:left="0" w:firstLine="0"/>
+        <w:rPr>
+          <w:rFonts w:ascii="Times New Roman" w:hAnsi="Times New Roman" w:cs="Times New Roman"/>
+          <w:sz w:val="28"/>
+          <w:szCs w:val="28"/>
+        </w:rPr>
+      </w:pPr>
+    </w:p>
+    <w:p>
+      <w:pPr>
+        <w:ind w:left="0" w:firstLine="0"/>
+        <w:rPr>
+          <w:rFonts w:ascii="Times New Roman" w:hAnsi="Times New Roman" w:cs="Times New Roman"/>
+          <w:sz w:val="28"/>
+          <w:szCs w:val="28"/>
+        </w:rPr>
+      </w:pPr>
+    </w:p>
+    <w:p>
+      <w:pPr>
+        <w:ind w:left="0" w:firstLine="0"/>
+        <w:rPr>
+          <w:rFonts w:ascii="Times New Roman" w:hAnsi="Times New Roman" w:cs="Times New Roman"/>
+          <w:sz w:val="28"/>
+          <w:szCs w:val="28"/>
+        </w:rPr>
+      </w:pPr>
+    </w:p>
+    <w:p>
+      <w:pPr>
+        <w:ind w:left="0" w:firstLine="0"/>
+        <w:rPr>
+          <w:rFonts w:ascii="Times New Roman" w:hAnsi="Times New Roman" w:cs="Times New Roman"/>
+          <w:sz w:val="28"/>
+          <w:szCs w:val="28"/>
+        </w:rPr>
+      </w:pPr>
+    </w:p>
+    <w:p>
+      <w:pPr>
+        <w:ind w:left="0" w:firstLine="0"/>
+        <w:rPr>
+          <w:rFonts w:ascii="Times New Roman" w:hAnsi="Times New Roman" w:cs="Times New Roman"/>
+          <w:sz w:val="28"/>
+          <w:szCs w:val="28"/>
+        </w:rPr>
+      </w:pPr>
+    </w:p>
+    <w:p>
+      <w:pPr>
+        <w:ind w:left="0" w:firstLine="0"/>
+        <w:rPr>
+          <w:rFonts w:ascii="Times New Roman" w:hAnsi="Times New Roman" w:cs="Times New Roman"/>
+          <w:sz w:val="28"/>
+          <w:szCs w:val="28"/>
+        </w:rPr>
+      </w:pPr>
+    </w:p>
+    <w:p>
+      <w:pPr>
+        <w:ind w:left="0" w:firstLine="0"/>
+        <w:rPr>
+          <w:rFonts w:ascii="Times New Roman" w:hAnsi="Times New Roman" w:cs="Times New Roman"/>
+          <w:sz w:val="28"/>
+          <w:szCs w:val="28"/>
+        </w:rPr>
+      </w:pPr>
+    </w:p>
+    <w:p>
+      <w:pPr>
+        <w:ind w:left="0" w:firstLine="0"/>
+        <w:rPr>
+          <w:rFonts w:ascii="Times New Roman" w:hAnsi="Times New Roman" w:cs="Times New Roman"/>
+          <w:sz w:val="28"/>
+          <w:szCs w:val="28"/>
+        </w:rPr>
+      </w:pPr>
+    </w:p>
+    <w:p>
+      <w:pPr>
+        <w:ind w:left="0" w:firstLine="0"/>
+        <w:rPr>
+          <w:rFonts w:ascii="Times New Roman" w:hAnsi="Times New Roman" w:cs="Times New Roman"/>
+          <w:sz w:val="28"/>
+          <w:szCs w:val="28"/>
+        </w:rPr>
+      </w:pPr>
+    </w:p>
+    <w:p>
+      <w:pPr>
+        <w:ind w:left="0" w:firstLine="0"/>
+        <w:rPr>
+          <w:rFonts w:ascii="Times New Roman" w:hAnsi="Times New Roman" w:cs="Times New Roman"/>
+          <w:sz w:val="28"/>
+          <w:szCs w:val="28"/>
+        </w:rPr>
+      </w:pPr>
+    </w:p>
+    <w:p>
+      <w:pPr>
+        <w:ind w:left="0" w:firstLine="0"/>
+        <w:rPr>
+          <w:rFonts w:ascii="Times New Roman" w:hAnsi="Times New Roman" w:cs="Times New Roman"/>
+          <w:sz w:val="28"/>
+          <w:szCs w:val="28"/>
+        </w:rPr>
+      </w:pPr>
+    </w:p>
+    <w:p>
+      <w:pPr>
+        <w:ind w:left="0" w:firstLine="0"/>
+        <w:rPr>
+          <w:rFonts w:ascii="Times New Roman" w:hAnsi="Times New Roman" w:cs="Times New Roman"/>
+          <w:sz w:val="28"/>
+          <w:szCs w:val="28"/>
+        </w:rPr>
+      </w:pPr>
+      <w:r>
+        <w:rPr>
+          <w:rFonts w:ascii="Times New Roman" w:hAnsi="Times New Roman" w:cs="Times New Roman"/>
+          <w:sz w:val="28"/>
+          <w:szCs w:val="28"/>
+        </w:rPr>
+        <w:lastRenderedPageBreak/>
+        <w:t>Appendix C</w:t>
+      </w:r>
+      <w:r>
+        <w:rPr>
+          <w:rFonts w:ascii="Times New Roman" w:hAnsi="Times New Roman" w:cs="Times New Roman"/>
+          <w:sz w:val="28"/>
+          <w:szCs w:val="28"/>
+        </w:rPr>
+        <w:t xml:space="preserve"> – Network Diagram</w:t>
+      </w:r>
+      <w:r>
+        <w:rPr>
+          <w:rFonts w:ascii="Times New Roman" w:hAnsi="Times New Roman" w:cs="Times New Roman"/>
+          <w:sz w:val="28"/>
+          <w:szCs w:val="28"/>
+        </w:rPr>
+        <w:t xml:space="preserve"> (2 of 2)</w:t>
+      </w:r>
+    </w:p>
+    <w:p>
+      <w:pPr>
+        <w:ind w:left="0" w:firstLine="0"/>
+        <w:rPr>
+          <w:rFonts w:ascii="Times New Roman" w:hAnsi="Times New Roman" w:cs="Times New Roman"/>
+          <w:sz w:val="28"/>
+          <w:szCs w:val="28"/>
+        </w:rPr>
+      </w:pPr>
+    </w:p>
+    <w:p>
+      <w:pPr>
+        <w:ind w:left="0" w:firstLine="0"/>
+        <w:rPr>
+          <w:rFonts w:ascii="Times New Roman" w:hAnsi="Times New Roman" w:cs="Times New Roman"/>
+          <w:sz w:val="28"/>
+          <w:szCs w:val="28"/>
+        </w:rPr>
+      </w:pPr>
+      <w:r>
+        <w:rPr>
+          <w:rFonts w:ascii="Times New Roman" w:hAnsi="Times New Roman" w:cs="Times New Roman"/>
+          <w:noProof/>
+          <w:sz w:val="28"/>
+          <w:szCs w:val="28"/>
+        </w:rPr>
+        <w:drawing>
+          <wp:inline distT="0" distB="0" distL="0" distR="0">
+            <wp:extent cx="5816339" cy="4507606"/>
+            <wp:effectExtent l="0" t="0" r="0" b="0"/>
+            <wp:docPr id="8" name="Picture 4"/>
+            <wp:cNvGraphicFramePr>
+              <a:graphicFrameLocks xmlns:a="http://schemas.openxmlformats.org/drawingml/2006/main" noChangeAspect="1"/>
+            </wp:cNvGraphicFramePr>
+            <a:graphic xmlns:a="http://schemas.openxmlformats.org/drawingml/2006/main">
+              <a:graphicData uri="http://schemas.openxmlformats.org/drawingml/2006/picture">
+                <pic:pic xmlns:pic="http://schemas.openxmlformats.org/drawingml/2006/picture">
+                  <pic:nvPicPr>
+                    <pic:cNvPr id="1" name=""/>
+                    <pic:cNvPicPr/>
+                  </pic:nvPicPr>
+                  <pic:blipFill>
+                    <a:blip r:embed="rId13"/>
+                    <a:stretch>
+                      <a:fillRect/>
+                    </a:stretch>
+                  </pic:blipFill>
+                  <pic:spPr>
+                    <a:xfrm>
+                      <a:off x="0" y="0"/>
                       <a:ext cx="5817676" cy="4508642"/>
                     </a:xfrm>
                     <a:prstGeom prst="rect">
@@ -5822,8 +6682,8 @@
       </w:pPr>
     </w:p>
     <w:sectPr>
-      <w:headerReference w:type="default" r:id="rId13"/>
-      <w:footerReference w:type="default" r:id="rId14"/>
+      <w:headerReference w:type="default" r:id="rId14"/>
+      <w:footerReference w:type="default" r:id="rId15"/>
       <w:pgSz w:w="12240" w:h="15840"/>
       <w:pgMar w:top="1440" w:right="1440" w:bottom="1440" w:left="1440" w:header="720" w:footer="720" w:gutter="0"/>
       <w:pgNumType w:start="0"/>
@@ -5875,7 +6735,7 @@
             <w:rPr>
               <w:noProof/>
             </w:rPr>
-            <w:t>9</w:t>
+            <w:t>8</w:t>
           </w:r>
         </w:fldSimple>
       </w:p>
@@ -6039,7 +6899,7 @@
               <w:rFonts w:ascii="Calibri" w:hAnsi="Calibri"/>
               <w:noProof/>
             </w:rPr>
-            <w:t>9</w:t>
+            <w:t>8</w:t>
           </w:r>
           <w:r>
             <w:rPr>
@@ -7569,6 +8429,7 @@
   <w:style w:type="character" w:default="1" w:styleId="DefaultParagraphFont">
     <w:name w:val="Default Paragraph Font"/>
     <w:uiPriority w:val="1"/>
+    <w:semiHidden/>
     <w:unhideWhenUsed/>
   </w:style>
   <w:style w:type="table" w:default="1" w:styleId="TableNormal">

</xml_diff>

<commit_message>
copied some glossary components
</commit_message>
<xml_diff>
--- a/A Team Documents/Planning 2015 First Draft.docx
+++ b/A Team Documents/Planning 2015 First Draft.docx
@@ -1505,7 +1505,7 @@
           <w:sz w:val="28"/>
           <w:szCs w:val="28"/>
         </w:rPr>
-        <w:t>8</w:t>
+        <w:t>9</w:t>
       </w:r>
     </w:p>
     <w:p>
@@ -5776,13 +5776,92 @@
           <w:szCs w:val="32"/>
         </w:rPr>
       </w:pPr>
-      <w:r>
+    </w:p>
+    <w:p>
+      <w:pPr>
+        <w:spacing w:line="288" w:lineRule="auto"/>
+        <w:ind w:left="0" w:firstLine="0"/>
+        <w:contextualSpacing/>
         <w:rPr>
           <w:rFonts w:ascii="Times New Roman" w:hAnsi="Times New Roman" w:cs="Times New Roman"/>
           <w:b/>
           <w:sz w:val="32"/>
           <w:szCs w:val="32"/>
         </w:rPr>
+      </w:pPr>
+    </w:p>
+    <w:p>
+      <w:pPr>
+        <w:spacing w:line="288" w:lineRule="auto"/>
+        <w:ind w:left="0" w:firstLine="0"/>
+        <w:contextualSpacing/>
+        <w:rPr>
+          <w:rFonts w:ascii="Times New Roman" w:hAnsi="Times New Roman" w:cs="Times New Roman"/>
+          <w:b/>
+          <w:sz w:val="32"/>
+          <w:szCs w:val="32"/>
+        </w:rPr>
+      </w:pPr>
+    </w:p>
+    <w:p>
+      <w:pPr>
+        <w:spacing w:line="288" w:lineRule="auto"/>
+        <w:ind w:left="0" w:firstLine="0"/>
+        <w:contextualSpacing/>
+        <w:rPr>
+          <w:rFonts w:ascii="Times New Roman" w:hAnsi="Times New Roman" w:cs="Times New Roman"/>
+          <w:b/>
+          <w:sz w:val="32"/>
+          <w:szCs w:val="32"/>
+        </w:rPr>
+      </w:pPr>
+    </w:p>
+    <w:p>
+      <w:pPr>
+        <w:spacing w:line="288" w:lineRule="auto"/>
+        <w:ind w:left="0" w:firstLine="0"/>
+        <w:contextualSpacing/>
+        <w:rPr>
+          <w:rFonts w:ascii="Times New Roman" w:hAnsi="Times New Roman" w:cs="Times New Roman"/>
+          <w:b/>
+          <w:sz w:val="32"/>
+          <w:szCs w:val="32"/>
+        </w:rPr>
+      </w:pPr>
+    </w:p>
+    <w:p>
+      <w:pPr>
+        <w:spacing w:line="288" w:lineRule="auto"/>
+        <w:ind w:left="0" w:firstLine="0"/>
+        <w:contextualSpacing/>
+        <w:rPr>
+          <w:rFonts w:ascii="Times New Roman" w:hAnsi="Times New Roman" w:cs="Times New Roman"/>
+          <w:b/>
+          <w:sz w:val="32"/>
+          <w:szCs w:val="32"/>
+        </w:rPr>
+      </w:pPr>
+    </w:p>
+    <w:p>
+      <w:pPr>
+        <w:spacing w:line="288" w:lineRule="auto"/>
+        <w:ind w:left="0" w:firstLine="0"/>
+        <w:contextualSpacing/>
+        <w:rPr>
+          <w:rFonts w:ascii="Times New Roman" w:hAnsi="Times New Roman" w:cs="Times New Roman"/>
+          <w:b/>
+          <w:sz w:val="32"/>
+          <w:szCs w:val="32"/>
+        </w:rPr>
+      </w:pPr>
+      <w:r>
+        <w:rPr>
+          <w:rFonts w:ascii="Times New Roman" w:hAnsi="Times New Roman" w:cs="Times New Roman"/>
+          <w:b/>
+          <w:sz w:val="32"/>
+          <w:szCs w:val="32"/>
+        </w:rPr>
+        <w:lastRenderedPageBreak/>
         <w:t>7</w:t>
       </w:r>
       <w:r>
@@ -5874,6 +5953,173 @@
                 <w:szCs w:val="28"/>
               </w:rPr>
               <w:t>Definition</w:t>
+            </w:r>
+          </w:p>
+        </w:tc>
+      </w:tr>
+      <w:tr>
+        <w:tc>
+          <w:tcPr>
+            <w:tcW w:w="2718" w:type="dxa"/>
+          </w:tcPr>
+          <w:p>
+            <w:pPr>
+              <w:spacing w:line="288" w:lineRule="auto"/>
+              <w:ind w:left="0" w:firstLine="0"/>
+              <w:contextualSpacing/>
+              <w:jc w:val="center"/>
+              <w:rPr>
+                <w:rFonts w:ascii="Times New Roman" w:hAnsi="Times New Roman" w:cs="Times New Roman"/>
+                <w:b/>
+                <w:sz w:val="26"/>
+                <w:szCs w:val="26"/>
+              </w:rPr>
+            </w:pPr>
+            <w:r>
+              <w:rPr>
+                <w:rFonts w:ascii="Times New Roman" w:hAnsi="Times New Roman" w:cs="Times New Roman"/>
+                <w:b/>
+                <w:sz w:val="26"/>
+                <w:szCs w:val="26"/>
+              </w:rPr>
+              <w:t>Ratchet surface</w:t>
+            </w:r>
+          </w:p>
+        </w:tc>
+        <w:tc>
+          <w:tcPr>
+            <w:tcW w:w="6858" w:type="dxa"/>
+          </w:tcPr>
+          <w:p>
+            <w:pPr>
+              <w:spacing w:line="288" w:lineRule="auto"/>
+              <w:ind w:left="0" w:firstLine="0"/>
+              <w:contextualSpacing/>
+              <w:rPr>
+                <w:rFonts w:ascii="Times New Roman" w:hAnsi="Times New Roman" w:cs="Times New Roman"/>
+                <w:sz w:val="26"/>
+                <w:szCs w:val="26"/>
+              </w:rPr>
+            </w:pPr>
+            <w:r>
+              <w:rPr>
+                <w:rFonts w:ascii="Times New Roman" w:hAnsi="Times New Roman" w:cs="Times New Roman"/>
+                <w:sz w:val="26"/>
+                <w:szCs w:val="26"/>
+              </w:rPr>
+              <w:t>A surface that is asymmetrical and periodic.</w:t>
+            </w:r>
+          </w:p>
+        </w:tc>
+      </w:tr>
+      <w:tr>
+        <w:tc>
+          <w:tcPr>
+            <w:tcW w:w="2718" w:type="dxa"/>
+          </w:tcPr>
+          <w:p>
+            <w:pPr>
+              <w:spacing w:line="288" w:lineRule="auto"/>
+              <w:ind w:left="0" w:firstLine="0"/>
+              <w:contextualSpacing/>
+              <w:jc w:val="center"/>
+              <w:rPr>
+                <w:rFonts w:ascii="Times New Roman" w:hAnsi="Times New Roman" w:cs="Times New Roman"/>
+                <w:b/>
+                <w:sz w:val="26"/>
+                <w:szCs w:val="26"/>
+              </w:rPr>
+            </w:pPr>
+            <w:r>
+              <w:rPr>
+                <w:rFonts w:ascii="Times New Roman" w:hAnsi="Times New Roman" w:cs="Times New Roman"/>
+                <w:b/>
+                <w:sz w:val="26"/>
+                <w:szCs w:val="26"/>
+              </w:rPr>
+              <w:t>Leidenfrost-Ratchet System</w:t>
+            </w:r>
+          </w:p>
+        </w:tc>
+        <w:tc>
+          <w:tcPr>
+            <w:tcW w:w="6858" w:type="dxa"/>
+          </w:tcPr>
+          <w:p>
+            <w:pPr>
+              <w:spacing w:line="288" w:lineRule="auto"/>
+              <w:ind w:left="0" w:firstLine="0"/>
+              <w:contextualSpacing/>
+              <w:rPr>
+                <w:rFonts w:ascii="Times New Roman" w:hAnsi="Times New Roman" w:cs="Times New Roman"/>
+                <w:sz w:val="26"/>
+                <w:szCs w:val="26"/>
+              </w:rPr>
+            </w:pPr>
+            <w:r>
+              <w:rPr>
+                <w:rFonts w:ascii="Times New Roman" w:hAnsi="Times New Roman" w:cs="Times New Roman"/>
+                <w:sz w:val="26"/>
+                <w:szCs w:val="26"/>
+              </w:rPr>
+              <w:t>A system involving a ratchet surface heated to a fluid's Leidenfrost point will allow a droplet of that fluid to spontaneous accelerate along that surface, even if it means traveling up slope.</w:t>
+            </w:r>
+          </w:p>
+        </w:tc>
+      </w:tr>
+      <w:tr>
+        <w:tc>
+          <w:tcPr>
+            <w:tcW w:w="2718" w:type="dxa"/>
+          </w:tcPr>
+          <w:p>
+            <w:pPr>
+              <w:spacing w:line="288" w:lineRule="auto"/>
+              <w:ind w:left="0" w:firstLine="0"/>
+              <w:contextualSpacing/>
+              <w:jc w:val="center"/>
+              <w:rPr>
+                <w:rFonts w:ascii="Times New Roman" w:hAnsi="Times New Roman" w:cs="Times New Roman"/>
+                <w:b/>
+                <w:bCs/>
+                <w:sz w:val="26"/>
+                <w:szCs w:val="26"/>
+              </w:rPr>
+            </w:pPr>
+            <w:r>
+              <w:rPr>
+                <w:rFonts w:ascii="Times New Roman" w:hAnsi="Times New Roman" w:cs="Times New Roman"/>
+                <w:b/>
+                <w:bCs/>
+                <w:sz w:val="26"/>
+                <w:szCs w:val="26"/>
+              </w:rPr>
+              <w:t>Droplet</w:t>
+            </w:r>
+          </w:p>
+        </w:tc>
+        <w:tc>
+          <w:tcPr>
+            <w:tcW w:w="6858" w:type="dxa"/>
+          </w:tcPr>
+          <w:p>
+            <w:pPr>
+              <w:spacing w:line="288" w:lineRule="auto"/>
+              <w:ind w:left="0" w:firstLine="0"/>
+              <w:contextualSpacing/>
+              <w:rPr>
+                <w:rFonts w:ascii="Times New Roman" w:hAnsi="Times New Roman" w:cs="Times New Roman"/>
+                <w:sz w:val="26"/>
+                <w:szCs w:val="26"/>
+              </w:rPr>
+            </w:pPr>
+            <w:r>
+              <w:rPr>
+                <w:rFonts w:ascii="Times New Roman" w:hAnsi="Times New Roman" w:cs="Times New Roman"/>
+                <w:sz w:val="26"/>
+                <w:szCs w:val="26"/>
+              </w:rPr>
+              <w:t>A very small drop of a liquid.</w:t>
             </w:r>
           </w:p>
         </w:tc>
@@ -6041,7 +6287,6 @@
           <w:sz w:val="32"/>
           <w:szCs w:val="32"/>
         </w:rPr>
-        <w:lastRenderedPageBreak/>
         <w:t>8. References</w:t>
       </w:r>
     </w:p>
@@ -6113,12 +6358,163 @@
           <w:szCs w:val="28"/>
         </w:rPr>
       </w:pPr>
-      <w:r>
-        <w:rPr>
-          <w:rFonts w:ascii="Times New Roman" w:hAnsi="Times New Roman" w:cs="Times New Roman"/>
-          <w:sz w:val="28"/>
-          <w:szCs w:val="28"/>
-        </w:rPr>
+    </w:p>
+    <w:p>
+      <w:pPr>
+        <w:ind w:left="0" w:firstLine="0"/>
+        <w:rPr>
+          <w:rFonts w:ascii="Times New Roman" w:hAnsi="Times New Roman" w:cs="Times New Roman"/>
+          <w:sz w:val="28"/>
+          <w:szCs w:val="28"/>
+        </w:rPr>
+      </w:pPr>
+    </w:p>
+    <w:p>
+      <w:pPr>
+        <w:ind w:left="0" w:firstLine="0"/>
+        <w:rPr>
+          <w:rFonts w:ascii="Times New Roman" w:hAnsi="Times New Roman" w:cs="Times New Roman"/>
+          <w:sz w:val="28"/>
+          <w:szCs w:val="28"/>
+        </w:rPr>
+      </w:pPr>
+    </w:p>
+    <w:p>
+      <w:pPr>
+        <w:ind w:left="0" w:firstLine="0"/>
+        <w:rPr>
+          <w:rFonts w:ascii="Times New Roman" w:hAnsi="Times New Roman" w:cs="Times New Roman"/>
+          <w:sz w:val="28"/>
+          <w:szCs w:val="28"/>
+        </w:rPr>
+      </w:pPr>
+    </w:p>
+    <w:p>
+      <w:pPr>
+        <w:ind w:left="0" w:firstLine="0"/>
+        <w:rPr>
+          <w:rFonts w:ascii="Times New Roman" w:hAnsi="Times New Roman" w:cs="Times New Roman"/>
+          <w:sz w:val="28"/>
+          <w:szCs w:val="28"/>
+        </w:rPr>
+      </w:pPr>
+    </w:p>
+    <w:p>
+      <w:pPr>
+        <w:ind w:left="0" w:firstLine="0"/>
+        <w:rPr>
+          <w:rFonts w:ascii="Times New Roman" w:hAnsi="Times New Roman" w:cs="Times New Roman"/>
+          <w:sz w:val="28"/>
+          <w:szCs w:val="28"/>
+        </w:rPr>
+      </w:pPr>
+    </w:p>
+    <w:p>
+      <w:pPr>
+        <w:ind w:left="0" w:firstLine="0"/>
+        <w:rPr>
+          <w:rFonts w:ascii="Times New Roman" w:hAnsi="Times New Roman" w:cs="Times New Roman"/>
+          <w:sz w:val="28"/>
+          <w:szCs w:val="28"/>
+        </w:rPr>
+      </w:pPr>
+    </w:p>
+    <w:p>
+      <w:pPr>
+        <w:ind w:left="0" w:firstLine="0"/>
+        <w:rPr>
+          <w:rFonts w:ascii="Times New Roman" w:hAnsi="Times New Roman" w:cs="Times New Roman"/>
+          <w:sz w:val="28"/>
+          <w:szCs w:val="28"/>
+        </w:rPr>
+      </w:pPr>
+    </w:p>
+    <w:p>
+      <w:pPr>
+        <w:ind w:left="0" w:firstLine="0"/>
+        <w:rPr>
+          <w:rFonts w:ascii="Times New Roman" w:hAnsi="Times New Roman" w:cs="Times New Roman"/>
+          <w:sz w:val="28"/>
+          <w:szCs w:val="28"/>
+        </w:rPr>
+      </w:pPr>
+    </w:p>
+    <w:p>
+      <w:pPr>
+        <w:ind w:left="0" w:firstLine="0"/>
+        <w:rPr>
+          <w:rFonts w:ascii="Times New Roman" w:hAnsi="Times New Roman" w:cs="Times New Roman"/>
+          <w:sz w:val="28"/>
+          <w:szCs w:val="28"/>
+        </w:rPr>
+      </w:pPr>
+    </w:p>
+    <w:p>
+      <w:pPr>
+        <w:ind w:left="0" w:firstLine="0"/>
+        <w:rPr>
+          <w:rFonts w:ascii="Times New Roman" w:hAnsi="Times New Roman" w:cs="Times New Roman"/>
+          <w:sz w:val="28"/>
+          <w:szCs w:val="28"/>
+        </w:rPr>
+      </w:pPr>
+    </w:p>
+    <w:p>
+      <w:pPr>
+        <w:ind w:left="0" w:firstLine="0"/>
+        <w:rPr>
+          <w:rFonts w:ascii="Times New Roman" w:hAnsi="Times New Roman" w:cs="Times New Roman"/>
+          <w:sz w:val="28"/>
+          <w:szCs w:val="28"/>
+        </w:rPr>
+      </w:pPr>
+    </w:p>
+    <w:p>
+      <w:pPr>
+        <w:ind w:left="0" w:firstLine="0"/>
+        <w:rPr>
+          <w:rFonts w:ascii="Times New Roman" w:hAnsi="Times New Roman" w:cs="Times New Roman"/>
+          <w:sz w:val="28"/>
+          <w:szCs w:val="28"/>
+        </w:rPr>
+      </w:pPr>
+    </w:p>
+    <w:p>
+      <w:pPr>
+        <w:ind w:left="0" w:firstLine="0"/>
+        <w:rPr>
+          <w:rFonts w:ascii="Times New Roman" w:hAnsi="Times New Roman" w:cs="Times New Roman"/>
+          <w:sz w:val="28"/>
+          <w:szCs w:val="28"/>
+        </w:rPr>
+      </w:pPr>
+    </w:p>
+    <w:p>
+      <w:pPr>
+        <w:ind w:left="0" w:firstLine="0"/>
+        <w:rPr>
+          <w:rFonts w:ascii="Times New Roman" w:hAnsi="Times New Roman" w:cs="Times New Roman"/>
+          <w:sz w:val="28"/>
+          <w:szCs w:val="28"/>
+        </w:rPr>
+      </w:pPr>
+    </w:p>
+    <w:p>
+      <w:pPr>
+        <w:ind w:left="0" w:firstLine="0"/>
+        <w:rPr>
+          <w:rFonts w:ascii="Times New Roman" w:hAnsi="Times New Roman" w:cs="Times New Roman"/>
+          <w:sz w:val="28"/>
+          <w:szCs w:val="28"/>
+        </w:rPr>
+      </w:pPr>
+      <w:r>
+        <w:rPr>
+          <w:rFonts w:ascii="Times New Roman" w:hAnsi="Times New Roman" w:cs="Times New Roman"/>
+          <w:sz w:val="28"/>
+          <w:szCs w:val="28"/>
+        </w:rPr>
+        <w:lastRenderedPageBreak/>
         <w:t>Appendix A – Task Network Diagram</w:t>
       </w:r>
     </w:p>
@@ -6321,70 +6717,70 @@
           <w:sz w:val="28"/>
           <w:szCs w:val="28"/>
         </w:rPr>
+        <w:t>Appen</w:t>
+      </w:r>
+      <w:r>
+        <w:rPr>
+          <w:rFonts w:ascii="Times New Roman" w:hAnsi="Times New Roman" w:cs="Times New Roman"/>
+          <w:sz w:val="28"/>
+          <w:szCs w:val="28"/>
+        </w:rPr>
+        <w:t>dix C</w:t>
+      </w:r>
+      <w:r>
+        <w:rPr>
+          <w:rFonts w:ascii="Times New Roman" w:hAnsi="Times New Roman" w:cs="Times New Roman"/>
+          <w:sz w:val="28"/>
+          <w:szCs w:val="28"/>
+        </w:rPr>
+        <w:t xml:space="preserve"> – Network Diagram</w:t>
+      </w:r>
+      <w:r>
+        <w:rPr>
+          <w:rFonts w:ascii="Times New Roman" w:hAnsi="Times New Roman" w:cs="Times New Roman"/>
+          <w:sz w:val="28"/>
+          <w:szCs w:val="28"/>
+        </w:rPr>
+        <w:t xml:space="preserve"> (1 of 2)</w:t>
+      </w:r>
+    </w:p>
+    <w:p>
+      <w:pPr>
+        <w:ind w:left="0" w:firstLine="0"/>
+        <w:rPr>
+          <w:rFonts w:ascii="Times New Roman" w:hAnsi="Times New Roman" w:cs="Times New Roman"/>
+          <w:sz w:val="28"/>
+          <w:szCs w:val="28"/>
+        </w:rPr>
+      </w:pPr>
+    </w:p>
+    <w:p>
+      <w:pPr>
+        <w:ind w:left="0" w:firstLine="0"/>
+        <w:rPr>
+          <w:rFonts w:ascii="Times New Roman" w:hAnsi="Times New Roman" w:cs="Times New Roman"/>
+          <w:sz w:val="28"/>
+          <w:szCs w:val="28"/>
+        </w:rPr>
+      </w:pPr>
+    </w:p>
+    <w:p>
+      <w:pPr>
+        <w:ind w:left="0" w:firstLine="0"/>
+        <w:rPr>
+          <w:rFonts w:ascii="Times New Roman" w:hAnsi="Times New Roman" w:cs="Times New Roman"/>
+          <w:sz w:val="28"/>
+          <w:szCs w:val="28"/>
+        </w:rPr>
+      </w:pPr>
+      <w:r>
+        <w:rPr>
+          <w:rFonts w:ascii="Times New Roman" w:hAnsi="Times New Roman" w:cs="Times New Roman"/>
+          <w:noProof/>
+          <w:sz w:val="28"/>
+          <w:szCs w:val="28"/>
+        </w:rPr>
         <w:lastRenderedPageBreak/>
-        <w:t>Appen</w:t>
-      </w:r>
-      <w:r>
-        <w:rPr>
-          <w:rFonts w:ascii="Times New Roman" w:hAnsi="Times New Roman" w:cs="Times New Roman"/>
-          <w:sz w:val="28"/>
-          <w:szCs w:val="28"/>
-        </w:rPr>
-        <w:t>dix C</w:t>
-      </w:r>
-      <w:r>
-        <w:rPr>
-          <w:rFonts w:ascii="Times New Roman" w:hAnsi="Times New Roman" w:cs="Times New Roman"/>
-          <w:sz w:val="28"/>
-          <w:szCs w:val="28"/>
-        </w:rPr>
-        <w:t xml:space="preserve"> – Network Diagram</w:t>
-      </w:r>
-      <w:r>
-        <w:rPr>
-          <w:rFonts w:ascii="Times New Roman" w:hAnsi="Times New Roman" w:cs="Times New Roman"/>
-          <w:sz w:val="28"/>
-          <w:szCs w:val="28"/>
-        </w:rPr>
-        <w:t xml:space="preserve"> (1 of 2)</w:t>
-      </w:r>
-    </w:p>
-    <w:p>
-      <w:pPr>
-        <w:ind w:left="0" w:firstLine="0"/>
-        <w:rPr>
-          <w:rFonts w:ascii="Times New Roman" w:hAnsi="Times New Roman" w:cs="Times New Roman"/>
-          <w:sz w:val="28"/>
-          <w:szCs w:val="28"/>
-        </w:rPr>
-      </w:pPr>
-    </w:p>
-    <w:p>
-      <w:pPr>
-        <w:ind w:left="0" w:firstLine="0"/>
-        <w:rPr>
-          <w:rFonts w:ascii="Times New Roman" w:hAnsi="Times New Roman" w:cs="Times New Roman"/>
-          <w:sz w:val="28"/>
-          <w:szCs w:val="28"/>
-        </w:rPr>
-      </w:pPr>
-    </w:p>
-    <w:p>
-      <w:pPr>
-        <w:ind w:left="0" w:firstLine="0"/>
-        <w:rPr>
-          <w:rFonts w:ascii="Times New Roman" w:hAnsi="Times New Roman" w:cs="Times New Roman"/>
-          <w:sz w:val="28"/>
-          <w:szCs w:val="28"/>
-        </w:rPr>
-      </w:pPr>
-      <w:r>
-        <w:rPr>
-          <w:rFonts w:ascii="Times New Roman" w:hAnsi="Times New Roman" w:cs="Times New Roman"/>
-          <w:noProof/>
-          <w:sz w:val="28"/>
-          <w:szCs w:val="28"/>
-        </w:rPr>
         <w:drawing>
           <wp:inline distT="0" distB="0" distL="0" distR="0">
             <wp:extent cx="5829300" cy="4517902"/>
@@ -6577,52 +6973,52 @@
           <w:sz w:val="28"/>
           <w:szCs w:val="28"/>
         </w:rPr>
+        <w:t>Appendix C</w:t>
+      </w:r>
+      <w:r>
+        <w:rPr>
+          <w:rFonts w:ascii="Times New Roman" w:hAnsi="Times New Roman" w:cs="Times New Roman"/>
+          <w:sz w:val="28"/>
+          <w:szCs w:val="28"/>
+        </w:rPr>
+        <w:t xml:space="preserve"> – Network Diagram</w:t>
+      </w:r>
+      <w:r>
+        <w:rPr>
+          <w:rFonts w:ascii="Times New Roman" w:hAnsi="Times New Roman" w:cs="Times New Roman"/>
+          <w:sz w:val="28"/>
+          <w:szCs w:val="28"/>
+        </w:rPr>
+        <w:t xml:space="preserve"> (2 of 2)</w:t>
+      </w:r>
+    </w:p>
+    <w:p>
+      <w:pPr>
+        <w:ind w:left="0" w:firstLine="0"/>
+        <w:rPr>
+          <w:rFonts w:ascii="Times New Roman" w:hAnsi="Times New Roman" w:cs="Times New Roman"/>
+          <w:sz w:val="28"/>
+          <w:szCs w:val="28"/>
+        </w:rPr>
+      </w:pPr>
+    </w:p>
+    <w:p>
+      <w:pPr>
+        <w:ind w:left="0" w:firstLine="0"/>
+        <w:rPr>
+          <w:rFonts w:ascii="Times New Roman" w:hAnsi="Times New Roman" w:cs="Times New Roman"/>
+          <w:sz w:val="28"/>
+          <w:szCs w:val="28"/>
+        </w:rPr>
+      </w:pPr>
+      <w:r>
+        <w:rPr>
+          <w:rFonts w:ascii="Times New Roman" w:hAnsi="Times New Roman" w:cs="Times New Roman"/>
+          <w:noProof/>
+          <w:sz w:val="28"/>
+          <w:szCs w:val="28"/>
+        </w:rPr>
         <w:lastRenderedPageBreak/>
-        <w:t>Appendix C</w:t>
-      </w:r>
-      <w:r>
-        <w:rPr>
-          <w:rFonts w:ascii="Times New Roman" w:hAnsi="Times New Roman" w:cs="Times New Roman"/>
-          <w:sz w:val="28"/>
-          <w:szCs w:val="28"/>
-        </w:rPr>
-        <w:t xml:space="preserve"> – Network Diagram</w:t>
-      </w:r>
-      <w:r>
-        <w:rPr>
-          <w:rFonts w:ascii="Times New Roman" w:hAnsi="Times New Roman" w:cs="Times New Roman"/>
-          <w:sz w:val="28"/>
-          <w:szCs w:val="28"/>
-        </w:rPr>
-        <w:t xml:space="preserve"> (2 of 2)</w:t>
-      </w:r>
-    </w:p>
-    <w:p>
-      <w:pPr>
-        <w:ind w:left="0" w:firstLine="0"/>
-        <w:rPr>
-          <w:rFonts w:ascii="Times New Roman" w:hAnsi="Times New Roman" w:cs="Times New Roman"/>
-          <w:sz w:val="28"/>
-          <w:szCs w:val="28"/>
-        </w:rPr>
-      </w:pPr>
-    </w:p>
-    <w:p>
-      <w:pPr>
-        <w:ind w:left="0" w:firstLine="0"/>
-        <w:rPr>
-          <w:rFonts w:ascii="Times New Roman" w:hAnsi="Times New Roman" w:cs="Times New Roman"/>
-          <w:sz w:val="28"/>
-          <w:szCs w:val="28"/>
-        </w:rPr>
-      </w:pPr>
-      <w:r>
-        <w:rPr>
-          <w:rFonts w:ascii="Times New Roman" w:hAnsi="Times New Roman" w:cs="Times New Roman"/>
-          <w:noProof/>
-          <w:sz w:val="28"/>
-          <w:szCs w:val="28"/>
-        </w:rPr>
         <w:drawing>
           <wp:inline distT="0" distB="0" distL="0" distR="0">
             <wp:extent cx="5816339" cy="4507606"/>
@@ -6735,7 +7131,7 @@
             <w:rPr>
               <w:noProof/>
             </w:rPr>
-            <w:t>8</w:t>
+            <w:t>1</w:t>
           </w:r>
         </w:fldSimple>
       </w:p>
@@ -6899,7 +7295,7 @@
               <w:rFonts w:ascii="Calibri" w:hAnsi="Calibri"/>
               <w:noProof/>
             </w:rPr>
-            <w:t>8</w:t>
+            <w:t>1</w:t>
           </w:r>
           <w:r>
             <w:rPr>

</xml_diff>

<commit_message>
last minute changes i made before printing and turning in docs
</commit_message>
<xml_diff>
--- a/A Team Documents/Planning 2015 First Draft.docx
+++ b/A Team Documents/Planning 2015 First Draft.docx
@@ -182,7 +182,7 @@
           <w:sz w:val="32"/>
           <w:szCs w:val="32"/>
         </w:rPr>
-        <w:t xml:space="preserve"> </w:t>
+        <w:t>Document</w:t>
       </w:r>
       <w:r>
         <w:rPr>
@@ -191,7 +191,7 @@
           <w:sz w:val="32"/>
           <w:szCs w:val="32"/>
         </w:rPr>
-        <w:t>Document</w:t>
+        <w:t>for Version 2.0 (</w:t>
       </w:r>
       <w:r>
         <w:rPr>
@@ -200,7 +200,7 @@
           <w:sz w:val="32"/>
           <w:szCs w:val="32"/>
         </w:rPr>
-        <w:t xml:space="preserve"> </w:t>
+        <w:t>First</w:t>
       </w:r>
       <w:r>
         <w:rPr>
@@ -209,17 +209,58 @@
           <w:sz w:val="32"/>
           <w:szCs w:val="32"/>
         </w:rPr>
-        <w:t>for Version 2.0 (</w:t>
-      </w:r>
-      <w:r>
+        <w:t xml:space="preserve"> Draft) </w:t>
+      </w:r>
+    </w:p>
+    <w:p>
+      <w:pPr>
+        <w:ind w:left="504"/>
+        <w:contextualSpacing/>
+        <w:rPr>
+          <w:rFonts w:ascii="Times New Roman" w:hAnsi="Times New Roman" w:cs="Times New Roman"/>
+          <w:sz w:val="32"/>
+          <w:szCs w:val="32"/>
+        </w:rPr>
+      </w:pPr>
+      <w:r>
+        <w:rPr>
+          <w:rFonts w:ascii="Times New Roman" w:hAnsi="Times New Roman" w:cs="Times New Roman"/>
+          <w:sz w:val="32"/>
+          <w:szCs w:val="32"/>
+        </w:rPr>
+        <w:t>February 18</w:t>
+      </w:r>
+      <w:r>
+        <w:rPr>
+          <w:rFonts w:ascii="Times New Roman" w:hAnsi="Times New Roman" w:cs="Times New Roman"/>
+          <w:sz w:val="32"/>
+          <w:szCs w:val="32"/>
+        </w:rPr>
+        <w:t>, 2014</w:t>
+      </w:r>
+    </w:p>
+    <w:p>
+      <w:pPr>
+        <w:ind w:left="504"/>
+        <w:contextualSpacing/>
+        <w:rPr>
+          <w:rFonts w:ascii="Times New Roman" w:hAnsi="Times New Roman" w:cs="Times New Roman"/>
+          <w:sz w:val="32"/>
+          <w:szCs w:val="32"/>
+        </w:rPr>
+      </w:pPr>
+    </w:p>
+    <w:p>
+      <w:pPr>
+        <w:ind w:left="504"/>
+        <w:contextualSpacing/>
         <w:rPr>
           <w:rFonts w:ascii="Times New Roman" w:hAnsi="Times New Roman" w:cs="Times New Roman"/>
           <w:b/>
           <w:sz w:val="32"/>
           <w:szCs w:val="32"/>
         </w:rPr>
-        <w:t>First</w:t>
-      </w:r>
+      </w:pPr>
       <w:r>
         <w:rPr>
           <w:rFonts w:ascii="Times New Roman" w:hAnsi="Times New Roman" w:cs="Times New Roman"/>
@@ -227,7 +268,7 @@
           <w:sz w:val="32"/>
           <w:szCs w:val="32"/>
         </w:rPr>
-        <w:t xml:space="preserve"> Draft) </w:t>
+        <w:t xml:space="preserve">Authored By: </w:t>
       </w:r>
     </w:p>
     <w:p>
@@ -246,7 +287,7 @@
           <w:sz w:val="32"/>
           <w:szCs w:val="32"/>
         </w:rPr>
-        <w:t>February 16</w:t>
+        <w:t>Sanan</w:t>
       </w:r>
       <w:r>
         <w:rPr>
@@ -254,58 +295,15 @@
           <w:sz w:val="32"/>
           <w:szCs w:val="32"/>
         </w:rPr>
-        <w:t>, 2014</w:t>
-      </w:r>
-    </w:p>
-    <w:p>
-      <w:pPr>
-        <w:ind w:left="504"/>
-        <w:contextualSpacing/>
+        <w:t xml:space="preserve"> </w:t>
+      </w:r>
+      <w:r>
         <w:rPr>
           <w:rFonts w:ascii="Times New Roman" w:hAnsi="Times New Roman" w:cs="Times New Roman"/>
           <w:sz w:val="32"/>
           <w:szCs w:val="32"/>
         </w:rPr>
-      </w:pPr>
-    </w:p>
-    <w:p>
-      <w:pPr>
-        <w:ind w:left="504"/>
-        <w:contextualSpacing/>
-        <w:rPr>
-          <w:rFonts w:ascii="Times New Roman" w:hAnsi="Times New Roman" w:cs="Times New Roman"/>
-          <w:b/>
-          <w:sz w:val="32"/>
-          <w:szCs w:val="32"/>
-        </w:rPr>
-      </w:pPr>
-      <w:r>
-        <w:rPr>
-          <w:rFonts w:ascii="Times New Roman" w:hAnsi="Times New Roman" w:cs="Times New Roman"/>
-          <w:b/>
-          <w:sz w:val="32"/>
-          <w:szCs w:val="32"/>
-        </w:rPr>
-        <w:t xml:space="preserve">Authored By: </w:t>
-      </w:r>
-    </w:p>
-    <w:p>
-      <w:pPr>
-        <w:ind w:left="504"/>
-        <w:contextualSpacing/>
-        <w:rPr>
-          <w:rFonts w:ascii="Times New Roman" w:hAnsi="Times New Roman" w:cs="Times New Roman"/>
-          <w:sz w:val="32"/>
-          <w:szCs w:val="32"/>
-        </w:rPr>
-      </w:pPr>
-      <w:r>
-        <w:rPr>
-          <w:rFonts w:ascii="Times New Roman" w:hAnsi="Times New Roman" w:cs="Times New Roman"/>
-          <w:sz w:val="32"/>
-          <w:szCs w:val="32"/>
-        </w:rPr>
-        <w:t>Sanan Aamir</w:t>
+        <w:t>Aamir</w:t>
       </w:r>
     </w:p>
     <w:p>
@@ -531,14 +529,6 @@
           <w:sz w:val="28"/>
           <w:szCs w:val="28"/>
         </w:rPr>
-        <w:t xml:space="preserve"> </w:t>
-      </w:r>
-      <w:r>
-        <w:rPr>
-          <w:rFonts w:ascii="Times New Roman" w:hAnsi="Times New Roman" w:cs="Times New Roman"/>
-          <w:sz w:val="28"/>
-          <w:szCs w:val="28"/>
-        </w:rPr>
         <w:t>Purpose</w:t>
       </w:r>
       <w:r>
@@ -576,14 +566,6 @@
           <w:szCs w:val="28"/>
         </w:rPr>
       </w:pPr>
-      <w:r>
-        <w:rPr>
-          <w:rFonts w:ascii="Times New Roman" w:hAnsi="Times New Roman" w:cs="Times New Roman"/>
-          <w:sz w:val="28"/>
-          <w:szCs w:val="28"/>
-        </w:rPr>
-        <w:t xml:space="preserve"> </w:t>
-      </w:r>
       <w:r>
         <w:rPr>
           <w:rFonts w:ascii="Times New Roman" w:hAnsi="Times New Roman" w:cs="Times New Roman"/>
@@ -941,13 +923,6 @@
           <w:sz w:val="28"/>
           <w:szCs w:val="28"/>
         </w:rPr>
-        <w:t xml:space="preserve"> </w:t>
-      </w:r>
-      <w:r>
-        <w:rPr>
-          <w:sz w:val="28"/>
-          <w:szCs w:val="28"/>
-        </w:rPr>
         <w:t>People</w:t>
       </w:r>
       <w:r>
@@ -1025,21 +1000,7 @@
           <w:sz w:val="28"/>
           <w:szCs w:val="28"/>
         </w:rPr>
-        <w:t>Risk</w:t>
-      </w:r>
-      <w:r>
-        <w:rPr>
-          <w:sz w:val="28"/>
-          <w:szCs w:val="28"/>
-        </w:rPr>
-        <w:t xml:space="preserve"> </w:t>
-      </w:r>
-      <w:r>
-        <w:rPr>
-          <w:sz w:val="28"/>
-          <w:szCs w:val="28"/>
-        </w:rPr>
-        <w:t>Management</w:t>
+        <w:t>RiskManagement</w:t>
       </w:r>
       <w:r>
         <w:rPr>
@@ -1078,13 +1039,6 @@
           <w:sz w:val="28"/>
           <w:szCs w:val="28"/>
         </w:rPr>
-        <w:t xml:space="preserve"> </w:t>
-      </w:r>
-      <w:r>
-        <w:rPr>
-          <w:sz w:val="28"/>
-          <w:szCs w:val="28"/>
-        </w:rPr>
         <w:t>Likely Risks</w:t>
       </w:r>
       <w:r>
@@ -1443,14 +1397,6 @@
           <w:szCs w:val="28"/>
         </w:rPr>
         <w:t>Tracking and Control Mechanics</w:t>
-      </w:r>
-      <w:r>
-        <w:rPr>
-          <w:rFonts w:ascii="Times New Roman" w:hAnsi="Times New Roman" w:cs="Times New Roman"/>
-          <w:sz w:val="28"/>
-          <w:szCs w:val="28"/>
-        </w:rPr>
-        <w:t xml:space="preserve"> </w:t>
       </w:r>
       <w:r>
         <w:rPr>
@@ -2970,7 +2916,15 @@
           <w:sz w:val="28"/>
           <w:szCs w:val="28"/>
         </w:rPr>
-        <w:t xml:space="preserve"> Aamir</w:t>
+        <w:t xml:space="preserve"> </w:t>
+      </w:r>
+      <w:r>
+        <w:rPr>
+          <w:rFonts w:ascii="Times New Roman" w:hAnsi="Times New Roman" w:cs="Times New Roman"/>
+          <w:sz w:val="28"/>
+          <w:szCs w:val="28"/>
+        </w:rPr>
+        <w:t>Aamir</w:t>
       </w:r>
       <w:r>
         <w:rPr>
@@ -3057,7 +3011,23 @@
           <w:sz w:val="28"/>
           <w:szCs w:val="28"/>
         </w:rPr>
-        <w:t>Communication will be achieved through a variety of pathways. Weekly meet-ups at the library for the entire team are planned to ensure adequate and correct work is being done. Email, Github, and texting are the main secondary avenues for communication. Additionally, quick meetings in class will ensure focus and reminders of tasks to be done.</w:t>
+        <w:t>Communication will be achieved through a variety of pathways. Weekly meet-ups at the library for the entire team are planned to ensure adequate and correct work is being done. Email, Github, and texting are the main secondary avenues for communication. Additionally, quick meetings in cla</w:t>
+      </w:r>
+      <w:r>
+        <w:rPr>
+          <w:rFonts w:ascii="Times New Roman" w:hAnsi="Times New Roman" w:cs="Times New Roman"/>
+          <w:sz w:val="28"/>
+          <w:szCs w:val="28"/>
+        </w:rPr>
+        <w:t>ss will ensure focus and serve to remind members of impending tasks to be completed</w:t>
+      </w:r>
+      <w:r>
+        <w:rPr>
+          <w:rFonts w:ascii="Times New Roman" w:hAnsi="Times New Roman" w:cs="Times New Roman"/>
+          <w:sz w:val="28"/>
+          <w:szCs w:val="28"/>
+        </w:rPr>
+        <w:t>.</w:t>
       </w:r>
     </w:p>
     <w:p>
@@ -3176,14 +3146,6 @@
           <w:sz w:val="28"/>
           <w:szCs w:val="28"/>
         </w:rPr>
-        <w:t xml:space="preserve"> </w:t>
-      </w:r>
-      <w:r>
-        <w:rPr>
-          <w:rFonts w:ascii="Times New Roman" w:hAnsi="Times New Roman" w:cs="Times New Roman"/>
-          <w:sz w:val="28"/>
-          <w:szCs w:val="28"/>
-        </w:rPr>
         <w:t xml:space="preserve">given to Dr. Stringfellow and the Software Engineering class </w:t>
       </w:r>
       <w:r>
@@ -3201,14 +3163,6 @@
           <w:szCs w:val="28"/>
         </w:rPr>
         <w:t>.</w:t>
-      </w:r>
-      <w:r>
-        <w:rPr>
-          <w:rFonts w:ascii="Times New Roman" w:hAnsi="Times New Roman" w:cs="Times New Roman"/>
-          <w:sz w:val="28"/>
-          <w:szCs w:val="28"/>
-        </w:rPr>
-        <w:t xml:space="preserve"> </w:t>
       </w:r>
     </w:p>
     <w:p>
@@ -3369,7 +3323,39 @@
           <w:sz w:val="28"/>
           <w:szCs w:val="28"/>
         </w:rPr>
-        <w:t>perform the supervising role while</w:t>
+        <w:t>perform the supervising role whilegiving</w:t>
+      </w:r>
+      <w:r>
+        <w:rPr>
+          <w:rFonts w:ascii="Times New Roman" w:hAnsi="Times New Roman" w:cs="Times New Roman"/>
+          <w:sz w:val="28"/>
+          <w:szCs w:val="28"/>
+        </w:rPr>
+        <w:t xml:space="preserve">final say for split </w:t>
+      </w:r>
+      <w:r>
+        <w:rPr>
+          <w:rFonts w:ascii="Times New Roman" w:hAnsi="Times New Roman" w:cs="Times New Roman"/>
+          <w:sz w:val="28"/>
+          <w:szCs w:val="28"/>
+        </w:rPr>
+        <w:t>decisions. In addition, he and Ro</w:t>
+      </w:r>
+      <w:r>
+        <w:rPr>
+          <w:rFonts w:ascii="Times New Roman" w:hAnsi="Times New Roman" w:cs="Times New Roman"/>
+          <w:sz w:val="28"/>
+          <w:szCs w:val="28"/>
+        </w:rPr>
+        <w:t>m</w:t>
+      </w:r>
+      <w:r>
+        <w:rPr>
+          <w:rFonts w:ascii="Times New Roman" w:hAnsi="Times New Roman" w:cs="Times New Roman"/>
+          <w:sz w:val="28"/>
+          <w:szCs w:val="28"/>
+        </w:rPr>
+        <w:t>ando</w:t>
       </w:r>
       <w:r>
         <w:rPr>
@@ -3378,54 +3364,6 @@
           <w:szCs w:val="28"/>
         </w:rPr>
         <w:t xml:space="preserve"> </w:t>
-      </w:r>
-      <w:r>
-        <w:rPr>
-          <w:rFonts w:ascii="Times New Roman" w:hAnsi="Times New Roman" w:cs="Times New Roman"/>
-          <w:sz w:val="28"/>
-          <w:szCs w:val="28"/>
-        </w:rPr>
-        <w:t>giving</w:t>
-      </w:r>
-      <w:r>
-        <w:rPr>
-          <w:rFonts w:ascii="Times New Roman" w:hAnsi="Times New Roman" w:cs="Times New Roman"/>
-          <w:sz w:val="28"/>
-          <w:szCs w:val="28"/>
-        </w:rPr>
-        <w:t xml:space="preserve"> </w:t>
-      </w:r>
-      <w:r>
-        <w:rPr>
-          <w:rFonts w:ascii="Times New Roman" w:hAnsi="Times New Roman" w:cs="Times New Roman"/>
-          <w:sz w:val="28"/>
-          <w:szCs w:val="28"/>
-        </w:rPr>
-        <w:t xml:space="preserve">final say for split </w:t>
-      </w:r>
-      <w:r>
-        <w:rPr>
-          <w:rFonts w:ascii="Times New Roman" w:hAnsi="Times New Roman" w:cs="Times New Roman"/>
-          <w:sz w:val="28"/>
-          <w:szCs w:val="28"/>
-        </w:rPr>
-        <w:t>decisions. In addition, he and Ro</w:t>
-      </w:r>
-      <w:r>
-        <w:rPr>
-          <w:rFonts w:ascii="Times New Roman" w:hAnsi="Times New Roman" w:cs="Times New Roman"/>
-          <w:sz w:val="28"/>
-          <w:szCs w:val="28"/>
-        </w:rPr>
-        <w:t>m</w:t>
-      </w:r>
-      <w:r>
-        <w:rPr>
-          <w:rFonts w:ascii="Times New Roman" w:hAnsi="Times New Roman" w:cs="Times New Roman"/>
-          <w:sz w:val="28"/>
-          <w:szCs w:val="28"/>
-        </w:rPr>
-        <w:t xml:space="preserve">ando </w:t>
       </w:r>
       <w:r>
         <w:rPr>
@@ -3498,7 +3436,98 @@
           <w:sz w:val="28"/>
           <w:szCs w:val="28"/>
         </w:rPr>
-        <w:t>t</w:t>
+        <w:t xml:space="preserve">tmeasurements for </w:t>
+      </w:r>
+      <w:r>
+        <w:rPr>
+          <w:rFonts w:ascii="Times New Roman" w:hAnsi="Times New Roman" w:cs="Times New Roman"/>
+          <w:sz w:val="28"/>
+          <w:szCs w:val="28"/>
+        </w:rPr>
+        <w:t>velocity and acceleration</w:t>
+      </w:r>
+      <w:r>
+        <w:rPr>
+          <w:rFonts w:ascii="Times New Roman" w:hAnsi="Times New Roman" w:cs="Times New Roman"/>
+          <w:sz w:val="28"/>
+          <w:szCs w:val="28"/>
+        </w:rPr>
+        <w:t>,and fine-tune</w:t>
+      </w:r>
+      <w:r>
+        <w:rPr>
+          <w:rFonts w:ascii="Times New Roman" w:hAnsi="Times New Roman" w:cs="Times New Roman"/>
+          <w:sz w:val="28"/>
+          <w:szCs w:val="28"/>
+        </w:rPr>
+        <w:t xml:space="preserve"> resulting locations of the needle and surface. Hieu is responsible for diagrams, testing and any additional needs as they come up.</w:t>
+      </w:r>
+    </w:p>
+    <w:p>
+      <w:pPr>
+        <w:spacing w:line="288" w:lineRule="auto"/>
+        <w:ind w:left="0" w:firstLine="0"/>
+        <w:contextualSpacing/>
+        <w:rPr>
+          <w:rFonts w:ascii="Times New Roman" w:hAnsi="Times New Roman" w:cs="Times New Roman"/>
+          <w:sz w:val="28"/>
+          <w:szCs w:val="28"/>
+        </w:rPr>
+      </w:pPr>
+    </w:p>
+    <w:p>
+      <w:pPr>
+        <w:spacing w:line="288" w:lineRule="auto"/>
+        <w:ind w:left="0" w:firstLine="0"/>
+        <w:contextualSpacing/>
+        <w:rPr>
+          <w:rFonts w:ascii="Times New Roman" w:hAnsi="Times New Roman" w:cs="Times New Roman"/>
+          <w:sz w:val="28"/>
+          <w:szCs w:val="28"/>
+          <w:u w:val="single"/>
+        </w:rPr>
+      </w:pPr>
+      <w:r>
+        <w:rPr>
+          <w:rFonts w:ascii="Times New Roman" w:hAnsi="Times New Roman" w:cs="Times New Roman"/>
+          <w:sz w:val="28"/>
+          <w:szCs w:val="28"/>
+          <w:u w:val="single"/>
+        </w:rPr>
+        <w:t>3.2. Hardware and Software</w:t>
+      </w:r>
+    </w:p>
+    <w:p>
+      <w:pPr>
+        <w:spacing w:line="288" w:lineRule="auto"/>
+        <w:ind w:left="0" w:firstLine="0"/>
+        <w:contextualSpacing/>
+        <w:rPr>
+          <w:rFonts w:ascii="Times New Roman" w:hAnsi="Times New Roman" w:cs="Times New Roman"/>
+          <w:sz w:val="28"/>
+          <w:szCs w:val="28"/>
+          <w:u w:val="single"/>
+        </w:rPr>
+      </w:pPr>
+    </w:p>
+    <w:p>
+      <w:pPr>
+        <w:spacing w:line="288" w:lineRule="auto"/>
+        <w:ind w:left="0" w:firstLine="0"/>
+        <w:contextualSpacing/>
+        <w:rPr>
+          <w:rFonts w:ascii="Times New Roman" w:hAnsi="Times New Roman" w:cs="Times New Roman"/>
+          <w:sz w:val="28"/>
+          <w:szCs w:val="28"/>
+        </w:rPr>
+      </w:pPr>
+      <w:r>
+        <w:rPr>
+          <w:rFonts w:ascii="Times New Roman" w:hAnsi="Times New Roman" w:cs="Times New Roman"/>
+          <w:sz w:val="28"/>
+          <w:szCs w:val="28"/>
+        </w:rPr>
+        <w:t>Hardware use involves our personal laptops or desktops where documentation and code will be written. The</w:t>
       </w:r>
       <w:r>
         <w:rPr>
@@ -3514,114 +3543,15 @@
           <w:sz w:val="28"/>
           <w:szCs w:val="28"/>
         </w:rPr>
-        <w:t xml:space="preserve">measurements for </w:t>
-      </w:r>
-      <w:r>
-        <w:rPr>
-          <w:rFonts w:ascii="Times New Roman" w:hAnsi="Times New Roman" w:cs="Times New Roman"/>
-          <w:sz w:val="28"/>
-          <w:szCs w:val="28"/>
-        </w:rPr>
-        <w:t>velocity and acceleration</w:t>
-      </w:r>
-      <w:r>
-        <w:rPr>
-          <w:rFonts w:ascii="Times New Roman" w:hAnsi="Times New Roman" w:cs="Times New Roman"/>
-          <w:sz w:val="28"/>
-          <w:szCs w:val="28"/>
-        </w:rPr>
-        <w:t>,</w:t>
-      </w:r>
-      <w:r>
-        <w:rPr>
-          <w:rFonts w:ascii="Times New Roman" w:hAnsi="Times New Roman" w:cs="Times New Roman"/>
-          <w:sz w:val="28"/>
-          <w:szCs w:val="28"/>
-        </w:rPr>
-        <w:t xml:space="preserve"> </w:t>
-      </w:r>
-      <w:r>
-        <w:rPr>
-          <w:rFonts w:ascii="Times New Roman" w:hAnsi="Times New Roman" w:cs="Times New Roman"/>
-          <w:sz w:val="28"/>
-          <w:szCs w:val="28"/>
-        </w:rPr>
-        <w:t>and fine-tune</w:t>
-      </w:r>
-      <w:r>
-        <w:rPr>
-          <w:rFonts w:ascii="Times New Roman" w:hAnsi="Times New Roman" w:cs="Times New Roman"/>
-          <w:sz w:val="28"/>
-          <w:szCs w:val="28"/>
-        </w:rPr>
-        <w:t xml:space="preserve"> resulting locations of the needle and surface. Hieu is responsible for diagrams, testing and any additional needs as they come up.</w:t>
-      </w:r>
-    </w:p>
-    <w:p>
-      <w:pPr>
-        <w:spacing w:line="288" w:lineRule="auto"/>
-        <w:ind w:left="0" w:firstLine="0"/>
-        <w:contextualSpacing/>
-        <w:rPr>
-          <w:rFonts w:ascii="Times New Roman" w:hAnsi="Times New Roman" w:cs="Times New Roman"/>
-          <w:sz w:val="28"/>
-          <w:szCs w:val="28"/>
-        </w:rPr>
-      </w:pPr>
-    </w:p>
-    <w:p>
-      <w:pPr>
-        <w:spacing w:line="288" w:lineRule="auto"/>
-        <w:ind w:left="0" w:firstLine="0"/>
-        <w:contextualSpacing/>
-        <w:rPr>
-          <w:rFonts w:ascii="Times New Roman" w:hAnsi="Times New Roman" w:cs="Times New Roman"/>
-          <w:sz w:val="28"/>
-          <w:szCs w:val="28"/>
-          <w:u w:val="single"/>
-        </w:rPr>
-      </w:pPr>
-      <w:r>
-        <w:rPr>
-          <w:rFonts w:ascii="Times New Roman" w:hAnsi="Times New Roman" w:cs="Times New Roman"/>
-          <w:sz w:val="28"/>
-          <w:szCs w:val="28"/>
-          <w:u w:val="single"/>
-        </w:rPr>
-        <w:t>3.2. Hardware and Software</w:t>
-      </w:r>
-    </w:p>
-    <w:p>
-      <w:pPr>
-        <w:spacing w:line="288" w:lineRule="auto"/>
-        <w:ind w:left="0" w:firstLine="0"/>
-        <w:contextualSpacing/>
-        <w:rPr>
-          <w:rFonts w:ascii="Times New Roman" w:hAnsi="Times New Roman" w:cs="Times New Roman"/>
-          <w:sz w:val="28"/>
-          <w:szCs w:val="28"/>
-          <w:u w:val="single"/>
-        </w:rPr>
-      </w:pPr>
-    </w:p>
-    <w:p>
-      <w:pPr>
-        <w:spacing w:line="288" w:lineRule="auto"/>
-        <w:ind w:left="0" w:firstLine="0"/>
-        <w:contextualSpacing/>
-        <w:rPr>
-          <w:rFonts w:ascii="Times New Roman" w:hAnsi="Times New Roman" w:cs="Times New Roman"/>
-          <w:sz w:val="28"/>
-          <w:szCs w:val="28"/>
-        </w:rPr>
-      </w:pPr>
-      <w:r>
-        <w:rPr>
-          <w:rFonts w:ascii="Times New Roman" w:hAnsi="Times New Roman" w:cs="Times New Roman"/>
-          <w:sz w:val="28"/>
-          <w:szCs w:val="28"/>
-        </w:rPr>
-        <w:t>Hardware use involves our personal laptops or desktops where documentation and code will be written. The experiment’s set-u</w:t>
+        <w:t>Leidenfrost</w:t>
+      </w:r>
+      <w:r>
+        <w:rPr>
+          <w:rFonts w:ascii="Times New Roman" w:hAnsi="Times New Roman" w:cs="Times New Roman"/>
+          <w:sz w:val="28"/>
+          <w:szCs w:val="28"/>
+        </w:rPr>
+        <w:t xml:space="preserve"> experiment’s set-u</w:t>
       </w:r>
       <w:r>
         <w:rPr>
@@ -3942,18 +3872,6 @@
         </w:rPr>
         <w:t>unforeseen emergencies involving health, family, etc.</w:t>
       </w:r>
-    </w:p>
-    <w:p>
-      <w:pPr>
-        <w:ind w:left="0" w:firstLine="0"/>
-        <w:contextualSpacing/>
-        <w:rPr>
-          <w:rFonts w:ascii="Times New Roman" w:hAnsi="Times New Roman" w:cs="Times New Roman"/>
-          <w:sz w:val="28"/>
-          <w:szCs w:val="28"/>
-          <w:u w:val="single"/>
-        </w:rPr>
-      </w:pPr>
     </w:p>
     <w:p>
       <w:pPr>
@@ -4871,14 +4789,6 @@
           <w:sz w:val="28"/>
           <w:szCs w:val="28"/>
         </w:rPr>
-        <w:t xml:space="preserve"> </w:t>
-      </w:r>
-      <w:r>
-        <w:rPr>
-          <w:rFonts w:ascii="Times New Roman" w:hAnsi="Times New Roman" w:cs="Times New Roman"/>
-          <w:sz w:val="28"/>
-          <w:szCs w:val="28"/>
-        </w:rPr>
         <w:t xml:space="preserve">below </w:t>
       </w:r>
       <w:r>
@@ -4928,14 +4838,6 @@
           <w:szCs w:val="28"/>
         </w:rPr>
         <w:t xml:space="preserve"> (team members)</w:t>
-      </w:r>
-      <w:r>
-        <w:rPr>
-          <w:rFonts w:ascii="Times New Roman" w:hAnsi="Times New Roman" w:cs="Times New Roman"/>
-          <w:sz w:val="28"/>
-          <w:szCs w:val="28"/>
-        </w:rPr>
-        <w:t xml:space="preserve"> </w:t>
       </w:r>
       <w:r>
         <w:rPr>
@@ -5509,7 +5411,23 @@
           <w:sz w:val="28"/>
           <w:szCs w:val="28"/>
         </w:rPr>
-        <w:t>any task on the path take longer than prescribed, deployment would be delayed.</w:t>
+        <w:t xml:space="preserve">any task on the path </w:t>
+      </w:r>
+      <w:r>
+        <w:rPr>
+          <w:rFonts w:ascii="Times New Roman" w:hAnsi="Times New Roman" w:cs="Times New Roman"/>
+          <w:sz w:val="28"/>
+          <w:szCs w:val="28"/>
+        </w:rPr>
+        <w:t xml:space="preserve">should </w:t>
+      </w:r>
+      <w:r>
+        <w:rPr>
+          <w:rFonts w:ascii="Times New Roman" w:hAnsi="Times New Roman" w:cs="Times New Roman"/>
+          <w:sz w:val="28"/>
+          <w:szCs w:val="28"/>
+        </w:rPr>
+        <w:t>take longer than prescribed, deployment would be delayed.</w:t>
       </w:r>
       <w:r>
         <w:rPr>
@@ -5591,7 +5509,15 @@
           <w:sz w:val="28"/>
           <w:szCs w:val="28"/>
         </w:rPr>
-        <w:t xml:space="preserve">The objective grading sheet organizes the division of labor between the team members in terms of </w:t>
+        <w:t xml:space="preserve">The objective grading sheet organizes </w:t>
+      </w:r>
+      <w:r>
+        <w:rPr>
+          <w:rFonts w:ascii="Times New Roman" w:hAnsi="Times New Roman" w:cs="Times New Roman"/>
+          <w:sz w:val="28"/>
+          <w:szCs w:val="28"/>
+        </w:rPr>
+        <w:t xml:space="preserve">the team members’ objective assessment of </w:t>
       </w:r>
       <w:r>
         <w:rPr>
@@ -5624,6 +5550,14 @@
           <w:szCs w:val="28"/>
         </w:rPr>
         <w:t xml:space="preserve"> aspects of the project</w:t>
+      </w:r>
+      <w:r>
+        <w:rPr>
+          <w:rFonts w:ascii="Times New Roman" w:hAnsi="Times New Roman" w:cs="Times New Roman"/>
+          <w:sz w:val="28"/>
+          <w:szCs w:val="28"/>
+        </w:rPr>
+        <w:t xml:space="preserve"> to date</w:t>
       </w:r>
       <w:r>
         <w:rPr>
@@ -6711,12 +6645,95 @@
           <w:szCs w:val="28"/>
         </w:rPr>
       </w:pPr>
-      <w:r>
-        <w:rPr>
-          <w:rFonts w:ascii="Times New Roman" w:hAnsi="Times New Roman" w:cs="Times New Roman"/>
-          <w:sz w:val="28"/>
-          <w:szCs w:val="28"/>
-        </w:rPr>
+    </w:p>
+    <w:p>
+      <w:pPr>
+        <w:ind w:left="0" w:firstLine="0"/>
+        <w:rPr>
+          <w:rFonts w:ascii="Times New Roman" w:hAnsi="Times New Roman" w:cs="Times New Roman"/>
+          <w:sz w:val="28"/>
+          <w:szCs w:val="28"/>
+        </w:rPr>
+      </w:pPr>
+    </w:p>
+    <w:p>
+      <w:pPr>
+        <w:ind w:left="0" w:firstLine="0"/>
+        <w:rPr>
+          <w:rFonts w:ascii="Times New Roman" w:hAnsi="Times New Roman" w:cs="Times New Roman"/>
+          <w:sz w:val="28"/>
+          <w:szCs w:val="28"/>
+        </w:rPr>
+      </w:pPr>
+    </w:p>
+    <w:p>
+      <w:pPr>
+        <w:ind w:left="0" w:firstLine="0"/>
+        <w:rPr>
+          <w:rFonts w:ascii="Times New Roman" w:hAnsi="Times New Roman" w:cs="Times New Roman"/>
+          <w:sz w:val="28"/>
+          <w:szCs w:val="28"/>
+        </w:rPr>
+      </w:pPr>
+    </w:p>
+    <w:p>
+      <w:pPr>
+        <w:ind w:left="0" w:firstLine="0"/>
+        <w:rPr>
+          <w:rFonts w:ascii="Times New Roman" w:hAnsi="Times New Roman" w:cs="Times New Roman"/>
+          <w:sz w:val="28"/>
+          <w:szCs w:val="28"/>
+        </w:rPr>
+      </w:pPr>
+    </w:p>
+    <w:p>
+      <w:pPr>
+        <w:ind w:left="0" w:firstLine="0"/>
+        <w:rPr>
+          <w:rFonts w:ascii="Times New Roman" w:hAnsi="Times New Roman" w:cs="Times New Roman"/>
+          <w:sz w:val="28"/>
+          <w:szCs w:val="28"/>
+        </w:rPr>
+      </w:pPr>
+    </w:p>
+    <w:p>
+      <w:pPr>
+        <w:ind w:left="0" w:firstLine="0"/>
+        <w:rPr>
+          <w:rFonts w:ascii="Times New Roman" w:hAnsi="Times New Roman" w:cs="Times New Roman"/>
+          <w:sz w:val="28"/>
+          <w:szCs w:val="28"/>
+        </w:rPr>
+      </w:pPr>
+    </w:p>
+    <w:p>
+      <w:pPr>
+        <w:ind w:left="0" w:firstLine="0"/>
+        <w:rPr>
+          <w:rFonts w:ascii="Times New Roman" w:hAnsi="Times New Roman" w:cs="Times New Roman"/>
+          <w:sz w:val="28"/>
+          <w:szCs w:val="28"/>
+        </w:rPr>
+      </w:pPr>
+    </w:p>
+    <w:p>
+      <w:pPr>
+        <w:ind w:left="0" w:firstLine="0"/>
+        <w:rPr>
+          <w:rFonts w:ascii="Times New Roman" w:hAnsi="Times New Roman" w:cs="Times New Roman"/>
+          <w:sz w:val="28"/>
+          <w:szCs w:val="28"/>
+        </w:rPr>
+      </w:pPr>
+      <w:bookmarkStart w:id="0" w:name="_GoBack"/>
+      <w:bookmarkEnd w:id="0"/>
+      <w:r>
+        <w:rPr>
+          <w:rFonts w:ascii="Times New Roman" w:hAnsi="Times New Roman" w:cs="Times New Roman"/>
+          <w:sz w:val="28"/>
+          <w:szCs w:val="28"/>
+        </w:rPr>
+        <w:lastRenderedPageBreak/>
         <w:t>Appen</w:t>
       </w:r>
       <w:r>
@@ -6780,7 +6797,6 @@
           <w:sz w:val="28"/>
           <w:szCs w:val="28"/>
         </w:rPr>
-        <w:lastRenderedPageBreak/>
         <w:drawing>
           <wp:inline distT="0" distB="0" distL="0" distR="0">
             <wp:extent cx="5829300" cy="4517902"/>
@@ -6973,6 +6989,7 @@
           <w:sz w:val="28"/>
           <w:szCs w:val="28"/>
         </w:rPr>
+        <w:lastRenderedPageBreak/>
         <w:t>Appendix C</w:t>
       </w:r>
       <w:r>
@@ -7018,7 +7035,6 @@
           <w:sz w:val="28"/>
           <w:szCs w:val="28"/>
         </w:rPr>
-        <w:lastRenderedPageBreak/>
         <w:drawing>
           <wp:inline distT="0" distB="0" distL="0" distR="0">
             <wp:extent cx="5816339" cy="4507606"/>
@@ -7126,14 +7142,27 @@
           <w:pStyle w:val="Footer"/>
           <w:jc w:val="center"/>
         </w:pPr>
-        <w:fldSimple w:instr=" PAGE   \* MERGEFORMAT ">
-          <w:r>
-            <w:rPr>
-              <w:noProof/>
-            </w:rPr>
-            <w:t>1</w:t>
-          </w:r>
-        </w:fldSimple>
+        <w:r>
+          <w:fldChar w:fldCharType="begin"/>
+        </w:r>
+        <w:r>
+          <w:instrText xml:space="preserve"> PAGE   \* MERGEFORMAT </w:instrText>
+        </w:r>
+        <w:r>
+          <w:fldChar w:fldCharType="separate"/>
+        </w:r>
+        <w:r>
+          <w:rPr>
+            <w:noProof/>
+          </w:rPr>
+          <w:t>12</w:t>
+        </w:r>
+        <w:r>
+          <w:rPr>
+            <w:noProof/>
+          </w:rPr>
+          <w:fldChar w:fldCharType="end"/>
+        </w:r>
       </w:p>
     </w:sdtContent>
   </w:sdt>
@@ -7295,7 +7324,7 @@
               <w:rFonts w:ascii="Calibri" w:hAnsi="Calibri"/>
               <w:noProof/>
             </w:rPr>
-            <w:t>1</w:t>
+            <w:t>12</w:t>
           </w:r>
           <w:r>
             <w:rPr>
@@ -9030,8 +9059,11 @@
     <w:semiHidden/>
     <w:rsid w:val="00160F81"/>
     <w:rPr>
+      <w:rFonts w:ascii="Times New Roman" w:eastAsia="Times New Roman" w:hAnsi="Times New Roman" w:cs="Times New Roman"/>
       <w:b/>
       <w:bCs/>
+      <w:sz w:val="20"/>
+      <w:szCs w:val="20"/>
     </w:rPr>
   </w:style>
 </w:styles>
@@ -9325,7 +9357,7 @@
 </file>
 
 <file path=customXml/itemProps1.xml><?xml version="1.0" encoding="utf-8"?>
-<ds:datastoreItem xmlns:ds="http://schemas.openxmlformats.org/officeDocument/2006/customXml" ds:itemID="{540F703E-DC59-4A3D-9694-E73392840C52}">
+<ds:datastoreItem xmlns:ds="http://schemas.openxmlformats.org/officeDocument/2006/customXml" ds:itemID="{CA370BE1-4D08-4ACE-902F-E32625C9C77C}">
   <ds:schemaRefs>
     <ds:schemaRef ds:uri="http://schemas.openxmlformats.org/officeDocument/2006/bibliography"/>
   </ds:schemaRefs>

</xml_diff>

<commit_message>
add diagram and fix planning
</commit_message>
<xml_diff>
--- a/A Team Documents/Planning 2015 First Draft.docx
+++ b/A Team Documents/Planning 2015 First Draft.docx
@@ -1,6 +1,6 @@
 
 <file path=word/document.xml><?xml version="1.0" encoding="utf-8"?>
-<w:document xmlns:ve="http://schemas.openxmlformats.org/markup-compatibility/2006" xmlns:o="urn:schemas-microsoft-com:office:office" xmlns:r="http://schemas.openxmlformats.org/officeDocument/2006/relationships" xmlns:m="http://schemas.openxmlformats.org/officeDocument/2006/math" xmlns:v="urn:schemas-microsoft-com:vml" xmlns:wp="http://schemas.openxmlformats.org/drawingml/2006/wordprocessingDrawing" xmlns:w10="urn:schemas-microsoft-com:office:word" xmlns:w="http://schemas.openxmlformats.org/wordprocessingml/2006/main" xmlns:wne="http://schemas.microsoft.com/office/word/2006/wordml">
+<w:document xmlns:wpc="http://schemas.microsoft.com/office/word/2010/wordprocessingCanvas" xmlns:mo="http://schemas.microsoft.com/office/mac/office/2008/main" xmlns:mc="http://schemas.openxmlformats.org/markup-compatibility/2006" xmlns:mv="urn:schemas-microsoft-com:mac:vml" xmlns:o="urn:schemas-microsoft-com:office:office" xmlns:r="http://schemas.openxmlformats.org/officeDocument/2006/relationships" xmlns:m="http://schemas.openxmlformats.org/officeDocument/2006/math" xmlns:v="urn:schemas-microsoft-com:vml" xmlns:wp14="http://schemas.microsoft.com/office/word/2010/wordprocessingDrawing" xmlns:wp="http://schemas.openxmlformats.org/drawingml/2006/wordprocessingDrawing" xmlns:w10="urn:schemas-microsoft-com:office:word" xmlns:w="http://schemas.openxmlformats.org/wordprocessingml/2006/main" xmlns:w14="http://schemas.microsoft.com/office/word/2010/wordml" xmlns:wpg="http://schemas.microsoft.com/office/word/2010/wordprocessingGroup" xmlns:wpi="http://schemas.microsoft.com/office/word/2010/wordprocessingInk" xmlns:wne="http://schemas.microsoft.com/office/word/2006/wordml" xmlns:wps="http://schemas.microsoft.com/office/word/2010/wordprocessingShape" mc:Ignorable="w14 wp14">
   <w:body>
     <w:p>
       <w:pPr>
@@ -25,7 +25,7 @@
           <w:noProof/>
         </w:rPr>
         <w:drawing>
-          <wp:inline distT="0" distB="0" distL="0" distR="0">
+          <wp:inline distT="0" distB="0" distL="0" distR="0" wp14:anchorId="2B1CFA57" wp14:editId="11BC9CF2">
             <wp:extent cx="3096290" cy="3096290"/>
             <wp:effectExtent l="19050" t="0" r="8860" b="0"/>
             <wp:docPr id="5" name="Picture 1" descr="C:\Users\Anne\Desktop\teAmLogo.png"/>
@@ -42,7 +42,7 @@
                     </pic:cNvPicPr>
                   </pic:nvPicPr>
                   <pic:blipFill>
-                    <a:blip r:embed="rId8" cstate="print"/>
+                    <a:blip r:embed="rId9" cstate="print"/>
                     <a:srcRect/>
                     <a:stretch>
                       <a:fillRect/>
@@ -133,6 +133,7 @@
           <w:szCs w:val="56"/>
         </w:rPr>
       </w:pPr>
+      <w:proofErr w:type="spellStart"/>
       <w:r>
         <w:rPr>
           <w:rFonts w:ascii="Times New Roman" w:hAnsi="Times New Roman" w:cs="Times New Roman"/>
@@ -140,7 +141,17 @@
           <w:sz w:val="56"/>
           <w:szCs w:val="56"/>
         </w:rPr>
-        <w:t>Leidenfrost-Ratchet Systems</w:t>
+        <w:t>Leidenfrost</w:t>
+      </w:r>
+      <w:proofErr w:type="spellEnd"/>
+      <w:r>
+        <w:rPr>
+          <w:rFonts w:ascii="Times New Roman" w:hAnsi="Times New Roman" w:cs="Times New Roman"/>
+          <w:b/>
+          <w:sz w:val="56"/>
+          <w:szCs w:val="56"/>
+        </w:rPr>
+        <w:t>-Ratchet Systems</w:t>
       </w:r>
     </w:p>
     <w:p>
@@ -166,6 +177,7 @@
           <w:szCs w:val="32"/>
         </w:rPr>
       </w:pPr>
+      <w:proofErr w:type="spellStart"/>
       <w:r>
         <w:rPr>
           <w:rFonts w:ascii="Times New Roman" w:hAnsi="Times New Roman" w:cs="Times New Roman"/>
@@ -191,8 +203,9 @@
           <w:sz w:val="32"/>
           <w:szCs w:val="32"/>
         </w:rPr>
-        <w:t>for Version 2.0 (</w:t>
-      </w:r>
+        <w:t>for</w:t>
+      </w:r>
+      <w:proofErr w:type="spellEnd"/>
       <w:r>
         <w:rPr>
           <w:rFonts w:ascii="Times New Roman" w:hAnsi="Times New Roman" w:cs="Times New Roman"/>
@@ -200,7 +213,7 @@
           <w:sz w:val="32"/>
           <w:szCs w:val="32"/>
         </w:rPr>
-        <w:t>First</w:t>
+        <w:t xml:space="preserve"> Version 2.0 (</w:t>
       </w:r>
       <w:r>
         <w:rPr>
@@ -209,139 +222,143 @@
           <w:sz w:val="32"/>
           <w:szCs w:val="32"/>
         </w:rPr>
-        <w:t xml:space="preserve"> Draft) </w:t>
-      </w:r>
-    </w:p>
-    <w:p>
-      <w:pPr>
-        <w:ind w:left="504"/>
-        <w:contextualSpacing/>
-        <w:rPr>
-          <w:rFonts w:ascii="Times New Roman" w:hAnsi="Times New Roman" w:cs="Times New Roman"/>
-          <w:sz w:val="32"/>
-          <w:szCs w:val="32"/>
-        </w:rPr>
-      </w:pPr>
-      <w:r>
-        <w:rPr>
-          <w:rFonts w:ascii="Times New Roman" w:hAnsi="Times New Roman" w:cs="Times New Roman"/>
-          <w:sz w:val="32"/>
-          <w:szCs w:val="32"/>
-        </w:rPr>
-        <w:t>February 18</w:t>
-      </w:r>
-      <w:r>
-        <w:rPr>
-          <w:rFonts w:ascii="Times New Roman" w:hAnsi="Times New Roman" w:cs="Times New Roman"/>
-          <w:sz w:val="32"/>
-          <w:szCs w:val="32"/>
-        </w:rPr>
-        <w:t>, 2014</w:t>
-      </w:r>
-    </w:p>
-    <w:p>
-      <w:pPr>
-        <w:ind w:left="504"/>
-        <w:contextualSpacing/>
-        <w:rPr>
-          <w:rFonts w:ascii="Times New Roman" w:hAnsi="Times New Roman" w:cs="Times New Roman"/>
-          <w:sz w:val="32"/>
-          <w:szCs w:val="32"/>
-        </w:rPr>
-      </w:pPr>
-    </w:p>
-    <w:p>
-      <w:pPr>
-        <w:ind w:left="504"/>
-        <w:contextualSpacing/>
+        <w:t>First</w:t>
+      </w:r>
+      <w:r>
         <w:rPr>
           <w:rFonts w:ascii="Times New Roman" w:hAnsi="Times New Roman" w:cs="Times New Roman"/>
           <w:b/>
           <w:sz w:val="32"/>
           <w:szCs w:val="32"/>
         </w:rPr>
-      </w:pPr>
-      <w:r>
+        <w:t xml:space="preserve"> Draft) </w:t>
+      </w:r>
+    </w:p>
+    <w:p>
+      <w:pPr>
+        <w:ind w:left="504"/>
+        <w:contextualSpacing/>
+        <w:rPr>
+          <w:rFonts w:ascii="Times New Roman" w:hAnsi="Times New Roman" w:cs="Times New Roman"/>
+          <w:sz w:val="32"/>
+          <w:szCs w:val="32"/>
+        </w:rPr>
+      </w:pPr>
+      <w:r>
+        <w:rPr>
+          <w:rFonts w:ascii="Times New Roman" w:hAnsi="Times New Roman" w:cs="Times New Roman"/>
+          <w:sz w:val="32"/>
+          <w:szCs w:val="32"/>
+        </w:rPr>
+        <w:t>February 18</w:t>
+      </w:r>
+      <w:r>
+        <w:rPr>
+          <w:rFonts w:ascii="Times New Roman" w:hAnsi="Times New Roman" w:cs="Times New Roman"/>
+          <w:sz w:val="32"/>
+          <w:szCs w:val="32"/>
+        </w:rPr>
+        <w:t>, 2014</w:t>
+      </w:r>
+    </w:p>
+    <w:p>
+      <w:pPr>
+        <w:ind w:left="504"/>
+        <w:contextualSpacing/>
+        <w:rPr>
+          <w:rFonts w:ascii="Times New Roman" w:hAnsi="Times New Roman" w:cs="Times New Roman"/>
+          <w:sz w:val="32"/>
+          <w:szCs w:val="32"/>
+        </w:rPr>
+      </w:pPr>
+    </w:p>
+    <w:p>
+      <w:pPr>
+        <w:ind w:left="504"/>
+        <w:contextualSpacing/>
         <w:rPr>
           <w:rFonts w:ascii="Times New Roman" w:hAnsi="Times New Roman" w:cs="Times New Roman"/>
           <w:b/>
           <w:sz w:val="32"/>
           <w:szCs w:val="32"/>
         </w:rPr>
-        <w:t xml:space="preserve">Authored By: </w:t>
-      </w:r>
-    </w:p>
-    <w:p>
-      <w:pPr>
-        <w:ind w:left="504"/>
-        <w:contextualSpacing/>
-        <w:rPr>
-          <w:rFonts w:ascii="Times New Roman" w:hAnsi="Times New Roman" w:cs="Times New Roman"/>
+      </w:pPr>
+      <w:r>
+        <w:rPr>
+          <w:rFonts w:ascii="Times New Roman" w:hAnsi="Times New Roman" w:cs="Times New Roman"/>
+          <w:b/>
           <w:sz w:val="32"/>
           <w:szCs w:val="32"/>
         </w:rPr>
-      </w:pPr>
-      <w:r>
+        <w:t xml:space="preserve">Authored By: </w:t>
+      </w:r>
+    </w:p>
+    <w:p>
+      <w:pPr>
+        <w:ind w:left="504"/>
+        <w:contextualSpacing/>
         <w:rPr>
           <w:rFonts w:ascii="Times New Roman" w:hAnsi="Times New Roman" w:cs="Times New Roman"/>
           <w:sz w:val="32"/>
           <w:szCs w:val="32"/>
         </w:rPr>
-        <w:t>Sanan</w:t>
-      </w:r>
+      </w:pPr>
+      <w:proofErr w:type="spellStart"/>
       <w:r>
         <w:rPr>
           <w:rFonts w:ascii="Times New Roman" w:hAnsi="Times New Roman" w:cs="Times New Roman"/>
           <w:sz w:val="32"/>
           <w:szCs w:val="32"/>
         </w:rPr>
-        <w:t xml:space="preserve"> </w:t>
-      </w:r>
+        <w:t>Sanan</w:t>
+      </w:r>
+      <w:proofErr w:type="spellEnd"/>
       <w:r>
         <w:rPr>
           <w:rFonts w:ascii="Times New Roman" w:hAnsi="Times New Roman" w:cs="Times New Roman"/>
           <w:sz w:val="32"/>
           <w:szCs w:val="32"/>
         </w:rPr>
-        <w:t>Aamir</w:t>
-      </w:r>
-    </w:p>
-    <w:p>
-      <w:pPr>
-        <w:ind w:left="504"/>
-        <w:contextualSpacing/>
+        <w:t xml:space="preserve"> </w:t>
+      </w:r>
+      <w:proofErr w:type="spellStart"/>
+      <w:r>
         <w:rPr>
           <w:rFonts w:ascii="Times New Roman" w:hAnsi="Times New Roman" w:cs="Times New Roman"/>
           <w:sz w:val="32"/>
           <w:szCs w:val="32"/>
         </w:rPr>
-      </w:pPr>
-      <w:r>
+        <w:t>Aamir</w:t>
+      </w:r>
+      <w:proofErr w:type="spellEnd"/>
+    </w:p>
+    <w:p>
+      <w:pPr>
+        <w:ind w:left="504"/>
+        <w:contextualSpacing/>
         <w:rPr>
           <w:rFonts w:ascii="Times New Roman" w:hAnsi="Times New Roman" w:cs="Times New Roman"/>
           <w:sz w:val="32"/>
           <w:szCs w:val="32"/>
         </w:rPr>
-        <w:t>Romando Garcia</w:t>
-      </w:r>
-    </w:p>
-    <w:p>
-      <w:pPr>
-        <w:ind w:left="504"/>
-        <w:contextualSpacing/>
+      </w:pPr>
+      <w:proofErr w:type="spellStart"/>
+      <w:r>
         <w:rPr>
           <w:rFonts w:ascii="Times New Roman" w:hAnsi="Times New Roman" w:cs="Times New Roman"/>
           <w:sz w:val="32"/>
           <w:szCs w:val="32"/>
         </w:rPr>
-      </w:pPr>
+        <w:t>Romando</w:t>
+      </w:r>
+      <w:proofErr w:type="spellEnd"/>
       <w:r>
         <w:rPr>
           <w:rFonts w:ascii="Times New Roman" w:hAnsi="Times New Roman" w:cs="Times New Roman"/>
           <w:sz w:val="32"/>
           <w:szCs w:val="32"/>
         </w:rPr>
-        <w:t>Anne Lam</w:t>
+        <w:t xml:space="preserve"> Garcia</w:t>
       </w:r>
     </w:p>
     <w:p>
@@ -360,7 +377,7 @@
           <w:sz w:val="32"/>
           <w:szCs w:val="32"/>
         </w:rPr>
-        <w:t>James Rowe</w:t>
+        <w:t>Anne Lam</w:t>
       </w:r>
     </w:p>
     <w:p>
@@ -379,7 +396,36 @@
           <w:sz w:val="32"/>
           <w:szCs w:val="32"/>
         </w:rPr>
-        <w:t>Hieu Tran</w:t>
+        <w:t>James Rowe</w:t>
+      </w:r>
+    </w:p>
+    <w:p>
+      <w:pPr>
+        <w:ind w:left="504"/>
+        <w:contextualSpacing/>
+        <w:rPr>
+          <w:rFonts w:ascii="Times New Roman" w:hAnsi="Times New Roman" w:cs="Times New Roman"/>
+          <w:sz w:val="32"/>
+          <w:szCs w:val="32"/>
+        </w:rPr>
+      </w:pPr>
+      <w:proofErr w:type="spellStart"/>
+      <w:r>
+        <w:rPr>
+          <w:rFonts w:ascii="Times New Roman" w:hAnsi="Times New Roman" w:cs="Times New Roman"/>
+          <w:sz w:val="32"/>
+          <w:szCs w:val="32"/>
+        </w:rPr>
+        <w:t>Hieu</w:t>
+      </w:r>
+      <w:proofErr w:type="spellEnd"/>
+      <w:r>
+        <w:rPr>
+          <w:rFonts w:ascii="Times New Roman" w:hAnsi="Times New Roman" w:cs="Times New Roman"/>
+          <w:sz w:val="32"/>
+          <w:szCs w:val="32"/>
+        </w:rPr>
+        <w:t xml:space="preserve"> Tran</w:t>
       </w:r>
     </w:p>
     <w:p>
@@ -911,6 +957,7 @@
           <w:szCs w:val="28"/>
         </w:rPr>
       </w:pPr>
+      <w:proofErr w:type="gramStart"/>
       <w:r>
         <w:rPr>
           <w:sz w:val="28"/>
@@ -925,6 +972,7 @@
         </w:rPr>
         <w:t>People</w:t>
       </w:r>
+      <w:proofErr w:type="gramEnd"/>
       <w:r>
         <w:rPr>
           <w:sz w:val="28"/>
@@ -995,6 +1043,7 @@
           <w:szCs w:val="28"/>
         </w:rPr>
       </w:pPr>
+      <w:proofErr w:type="spellStart"/>
       <w:r>
         <w:rPr>
           <w:sz w:val="28"/>
@@ -1002,6 +1051,7 @@
         </w:rPr>
         <w:t>RiskManagement</w:t>
       </w:r>
+      <w:proofErr w:type="spellEnd"/>
       <w:r>
         <w:rPr>
           <w:sz w:val="28"/>
@@ -1027,6 +1077,7 @@
           <w:szCs w:val="28"/>
         </w:rPr>
       </w:pPr>
+      <w:proofErr w:type="gramStart"/>
       <w:r>
         <w:rPr>
           <w:sz w:val="28"/>
@@ -1039,7 +1090,15 @@
           <w:sz w:val="28"/>
           <w:szCs w:val="28"/>
         </w:rPr>
-        <w:t>Likely Risks</w:t>
+        <w:t>Likely</w:t>
+      </w:r>
+      <w:proofErr w:type="gramEnd"/>
+      <w:r>
+        <w:rPr>
+          <w:sz w:val="28"/>
+          <w:szCs w:val="28"/>
+        </w:rPr>
+        <w:t xml:space="preserve"> Risks</w:t>
       </w:r>
       <w:r>
         <w:rPr>
@@ -2159,7 +2218,25 @@
           <w:sz w:val="28"/>
           <w:szCs w:val="28"/>
         </w:rPr>
-        <w:t xml:space="preserve"> if camera position is constant, determine location once using first image in sequence</w:t>
+        <w:t xml:space="preserve"> </w:t>
+      </w:r>
+      <w:proofErr w:type="gramStart"/>
+      <w:r>
+        <w:rPr>
+          <w:rFonts w:ascii="Times New Roman" w:hAnsi="Times New Roman" w:cs="Times New Roman"/>
+          <w:sz w:val="28"/>
+          <w:szCs w:val="28"/>
+        </w:rPr>
+        <w:t>if</w:t>
+      </w:r>
+      <w:proofErr w:type="gramEnd"/>
+      <w:r>
+        <w:rPr>
+          <w:rFonts w:ascii="Times New Roman" w:hAnsi="Times New Roman" w:cs="Times New Roman"/>
+          <w:sz w:val="28"/>
+          <w:szCs w:val="28"/>
+        </w:rPr>
+        <w:t xml:space="preserve"> camera position is constant, determine location once using first image in sequence</w:t>
       </w:r>
     </w:p>
     <w:p>
@@ -2181,7 +2258,25 @@
           <w:sz w:val="28"/>
           <w:szCs w:val="28"/>
         </w:rPr>
-        <w:t xml:space="preserve"> if camera position is altered, determine location for each image in sequence</w:t>
+        <w:t xml:space="preserve"> </w:t>
+      </w:r>
+      <w:proofErr w:type="gramStart"/>
+      <w:r>
+        <w:rPr>
+          <w:rFonts w:ascii="Times New Roman" w:hAnsi="Times New Roman" w:cs="Times New Roman"/>
+          <w:sz w:val="28"/>
+          <w:szCs w:val="28"/>
+        </w:rPr>
+        <w:t>if</w:t>
+      </w:r>
+      <w:proofErr w:type="gramEnd"/>
+      <w:r>
+        <w:rPr>
+          <w:rFonts w:ascii="Times New Roman" w:hAnsi="Times New Roman" w:cs="Times New Roman"/>
+          <w:sz w:val="28"/>
+          <w:szCs w:val="28"/>
+        </w:rPr>
+        <w:t xml:space="preserve"> camera position is altered, determine location for each image in sequence</w:t>
       </w:r>
     </w:p>
     <w:p>
@@ -2589,7 +2684,17 @@
           <w:sz w:val="28"/>
           <w:szCs w:val="28"/>
         </w:rPr>
-        <w:t xml:space="preserve">. This decision was made due to its simple use and easy to understand style. Also, the requirements are well established and unlikely to be significantly changed. </w:t>
+        <w:t xml:space="preserve">. </w:t>
+      </w:r>
+      <w:bookmarkStart w:id="0" w:name="_GoBack"/>
+      <w:bookmarkEnd w:id="0"/>
+      <w:r>
+        <w:rPr>
+          <w:rFonts w:ascii="Times New Roman" w:hAnsi="Times New Roman" w:cs="Times New Roman"/>
+          <w:sz w:val="28"/>
+          <w:szCs w:val="28"/>
+        </w:rPr>
+        <w:t xml:space="preserve">This decision was made due to its simple use and easy to understand style. Also, the requirements are well established and unlikely to be significantly changed. </w:t>
       </w:r>
     </w:p>
     <w:p>
@@ -2619,7 +2724,7 @@
           <w:noProof/>
         </w:rPr>
         <w:drawing>
-          <wp:inline distT="0" distB="0" distL="0" distR="0">
+          <wp:inline distT="0" distB="0" distL="0" distR="0" wp14:anchorId="79F67817" wp14:editId="7F6A07A2">
             <wp:extent cx="5943600" cy="3224413"/>
             <wp:effectExtent l="19050" t="0" r="0" b="0"/>
             <wp:docPr id="1" name="Picture 1" descr="http://www.ascezen.com/wp-content/uploads/2013/11/The_Waterfall_Model_software_engineering_ascezen1.jpg"/>
@@ -2636,7 +2741,7 @@
                     </pic:cNvPicPr>
                   </pic:nvPicPr>
                   <pic:blipFill>
-                    <a:blip r:embed="rId9"/>
+                    <a:blip r:embed="rId10"/>
                     <a:srcRect/>
                     <a:stretch>
                       <a:fillRect/>
@@ -2681,7 +2786,15 @@
           <w:sz w:val="28"/>
           <w:szCs w:val="28"/>
         </w:rPr>
-        <w:t>Figure 2 displays t</w:t>
+        <w:t>Figure 1</w:t>
+      </w:r>
+      <w:r>
+        <w:rPr>
+          <w:rFonts w:ascii="Times New Roman" w:hAnsi="Times New Roman" w:cs="Times New Roman"/>
+          <w:sz w:val="28"/>
+          <w:szCs w:val="28"/>
+        </w:rPr>
+        <w:t xml:space="preserve"> displays t</w:t>
       </w:r>
       <w:r>
         <w:rPr>
@@ -2812,7 +2925,25 @@
           <w:sz w:val="28"/>
           <w:szCs w:val="28"/>
         </w:rPr>
-        <w:t xml:space="preserve">The team includes James Rowe as project leader, but executive decision making will not </w:t>
+        <w:t xml:space="preserve">The team includes James Rowe as project leader, but executive </w:t>
+      </w:r>
+      <w:proofErr w:type="gramStart"/>
+      <w:r>
+        <w:rPr>
+          <w:rFonts w:ascii="Times New Roman" w:hAnsi="Times New Roman" w:cs="Times New Roman"/>
+          <w:sz w:val="28"/>
+          <w:szCs w:val="28"/>
+        </w:rPr>
+        <w:t>decision making</w:t>
+      </w:r>
+      <w:proofErr w:type="gramEnd"/>
+      <w:r>
+        <w:rPr>
+          <w:rFonts w:ascii="Times New Roman" w:hAnsi="Times New Roman" w:cs="Times New Roman"/>
+          <w:sz w:val="28"/>
+          <w:szCs w:val="28"/>
+        </w:rPr>
+        <w:t xml:space="preserve"> will not </w:t>
       </w:r>
       <w:r>
         <w:rPr>
@@ -2868,7 +2999,16 @@
           <w:sz w:val="28"/>
           <w:szCs w:val="28"/>
         </w:rPr>
-        <w:t xml:space="preserve"> of features. James/Rom</w:t>
+        <w:t xml:space="preserve"> of features. James/</w:t>
+      </w:r>
+      <w:proofErr w:type="spellStart"/>
+      <w:r>
+        <w:rPr>
+          <w:rFonts w:ascii="Times New Roman" w:hAnsi="Times New Roman" w:cs="Times New Roman"/>
+          <w:sz w:val="28"/>
+          <w:szCs w:val="28"/>
+        </w:rPr>
+        <w:t>Rom</w:t>
       </w:r>
       <w:r>
         <w:rPr>
@@ -2878,6 +3018,7 @@
         </w:rPr>
         <w:t>ando</w:t>
       </w:r>
+      <w:proofErr w:type="spellEnd"/>
       <w:r>
         <w:rPr>
           <w:rFonts w:ascii="Times New Roman" w:hAnsi="Times New Roman" w:cs="Times New Roman"/>
@@ -2908,8 +3049,18 @@
           <w:sz w:val="28"/>
           <w:szCs w:val="28"/>
         </w:rPr>
-        <w:t>/Sanan</w:t>
-      </w:r>
+        <w:t>/</w:t>
+      </w:r>
+      <w:proofErr w:type="spellStart"/>
+      <w:r>
+        <w:rPr>
+          <w:rFonts w:ascii="Times New Roman" w:hAnsi="Times New Roman" w:cs="Times New Roman"/>
+          <w:sz w:val="28"/>
+          <w:szCs w:val="28"/>
+        </w:rPr>
+        <w:t>Sanan</w:t>
+      </w:r>
+      <w:proofErr w:type="spellEnd"/>
       <w:r>
         <w:rPr>
           <w:rFonts w:ascii="Times New Roman" w:hAnsi="Times New Roman" w:cs="Times New Roman"/>
@@ -2918,6 +3069,7 @@
         </w:rPr>
         <w:t xml:space="preserve"> </w:t>
       </w:r>
+      <w:proofErr w:type="spellStart"/>
       <w:r>
         <w:rPr>
           <w:rFonts w:ascii="Times New Roman" w:hAnsi="Times New Roman" w:cs="Times New Roman"/>
@@ -2926,14 +3078,25 @@
         </w:rPr>
         <w:t>Aamir</w:t>
       </w:r>
-      <w:r>
-        <w:rPr>
-          <w:rFonts w:ascii="Times New Roman" w:hAnsi="Times New Roman" w:cs="Times New Roman"/>
-          <w:sz w:val="28"/>
-          <w:szCs w:val="28"/>
-        </w:rPr>
-        <w:t xml:space="preserve"> comprise the partners and Hieu</w:t>
-      </w:r>
+      <w:proofErr w:type="spellEnd"/>
+      <w:r>
+        <w:rPr>
+          <w:rFonts w:ascii="Times New Roman" w:hAnsi="Times New Roman" w:cs="Times New Roman"/>
+          <w:sz w:val="28"/>
+          <w:szCs w:val="28"/>
+        </w:rPr>
+        <w:t xml:space="preserve"> comprise the partners and </w:t>
+      </w:r>
+      <w:proofErr w:type="spellStart"/>
+      <w:r>
+        <w:rPr>
+          <w:rFonts w:ascii="Times New Roman" w:hAnsi="Times New Roman" w:cs="Times New Roman"/>
+          <w:sz w:val="28"/>
+          <w:szCs w:val="28"/>
+        </w:rPr>
+        <w:t>Hieu</w:t>
+      </w:r>
+      <w:proofErr w:type="spellEnd"/>
       <w:r>
         <w:rPr>
           <w:rFonts w:ascii="Times New Roman" w:hAnsi="Times New Roman" w:cs="Times New Roman"/>
@@ -3011,7 +3174,25 @@
           <w:sz w:val="28"/>
           <w:szCs w:val="28"/>
         </w:rPr>
-        <w:t>Communication will be achieved through a variety of pathways. Weekly meet-ups at the library for the entire team are planned to ensure adequate and correct work is being done. Email, Github, and texting are the main secondary avenues for communication. Additionally, quick meetings in cla</w:t>
+        <w:t xml:space="preserve">Communication will be achieved through a variety of pathways. Weekly meet-ups at the library for the entire team are planned to ensure adequate and correct work is being done. Email, </w:t>
+      </w:r>
+      <w:proofErr w:type="spellStart"/>
+      <w:r>
+        <w:rPr>
+          <w:rFonts w:ascii="Times New Roman" w:hAnsi="Times New Roman" w:cs="Times New Roman"/>
+          <w:sz w:val="28"/>
+          <w:szCs w:val="28"/>
+        </w:rPr>
+        <w:t>Github</w:t>
+      </w:r>
+      <w:proofErr w:type="spellEnd"/>
+      <w:r>
+        <w:rPr>
+          <w:rFonts w:ascii="Times New Roman" w:hAnsi="Times New Roman" w:cs="Times New Roman"/>
+          <w:sz w:val="28"/>
+          <w:szCs w:val="28"/>
+        </w:rPr>
+        <w:t>, and texting are the main secondary avenues for communication. Additionally, quick meetings in cla</w:t>
       </w:r>
       <w:r>
         <w:rPr>
@@ -3114,7 +3295,25 @@
           <w:sz w:val="28"/>
           <w:szCs w:val="28"/>
         </w:rPr>
-        <w:t xml:space="preserve"> or through Github issue tracking. Additionally, </w:t>
+        <w:t xml:space="preserve"> or through </w:t>
+      </w:r>
+      <w:proofErr w:type="spellStart"/>
+      <w:r>
+        <w:rPr>
+          <w:rFonts w:ascii="Times New Roman" w:hAnsi="Times New Roman" w:cs="Times New Roman"/>
+          <w:sz w:val="28"/>
+          <w:szCs w:val="28"/>
+        </w:rPr>
+        <w:t>Github</w:t>
+      </w:r>
+      <w:proofErr w:type="spellEnd"/>
+      <w:r>
+        <w:rPr>
+          <w:rFonts w:ascii="Times New Roman" w:hAnsi="Times New Roman" w:cs="Times New Roman"/>
+          <w:sz w:val="28"/>
+          <w:szCs w:val="28"/>
+        </w:rPr>
+        <w:t xml:space="preserve"> issue tracking. Additionally, </w:t>
       </w:r>
       <w:r>
         <w:rPr>
@@ -3138,15 +3337,51 @@
           <w:sz w:val="28"/>
           <w:szCs w:val="28"/>
         </w:rPr>
-        <w:t>/presentations</w:t>
-      </w:r>
-      <w:r>
-        <w:rPr>
-          <w:rFonts w:ascii="Times New Roman" w:hAnsi="Times New Roman" w:cs="Times New Roman"/>
-          <w:sz w:val="28"/>
-          <w:szCs w:val="28"/>
-        </w:rPr>
-        <w:t xml:space="preserve">given to Dr. Stringfellow and the Software Engineering class </w:t>
+        <w:t>/</w:t>
+      </w:r>
+      <w:proofErr w:type="spellStart"/>
+      <w:r>
+        <w:rPr>
+          <w:rFonts w:ascii="Times New Roman" w:hAnsi="Times New Roman" w:cs="Times New Roman"/>
+          <w:sz w:val="28"/>
+          <w:szCs w:val="28"/>
+        </w:rPr>
+        <w:t>presentations</w:t>
+      </w:r>
+      <w:r>
+        <w:rPr>
+          <w:rFonts w:ascii="Times New Roman" w:hAnsi="Times New Roman" w:cs="Times New Roman"/>
+          <w:sz w:val="28"/>
+          <w:szCs w:val="28"/>
+        </w:rPr>
+        <w:t>given</w:t>
+      </w:r>
+      <w:proofErr w:type="spellEnd"/>
+      <w:r>
+        <w:rPr>
+          <w:rFonts w:ascii="Times New Roman" w:hAnsi="Times New Roman" w:cs="Times New Roman"/>
+          <w:sz w:val="28"/>
+          <w:szCs w:val="28"/>
+        </w:rPr>
+        <w:t xml:space="preserve"> to Dr. </w:t>
+      </w:r>
+      <w:proofErr w:type="spellStart"/>
+      <w:r>
+        <w:rPr>
+          <w:rFonts w:ascii="Times New Roman" w:hAnsi="Times New Roman" w:cs="Times New Roman"/>
+          <w:sz w:val="28"/>
+          <w:szCs w:val="28"/>
+        </w:rPr>
+        <w:t>Stringfellow</w:t>
+      </w:r>
+      <w:proofErr w:type="spellEnd"/>
+      <w:r>
+        <w:rPr>
+          <w:rFonts w:ascii="Times New Roman" w:hAnsi="Times New Roman" w:cs="Times New Roman"/>
+          <w:sz w:val="28"/>
+          <w:szCs w:val="28"/>
+        </w:rPr>
+        <w:t xml:space="preserve"> and the Software Engineering class </w:t>
       </w:r>
       <w:r>
         <w:rPr>
@@ -3323,23 +3558,50 @@
           <w:sz w:val="28"/>
           <w:szCs w:val="28"/>
         </w:rPr>
-        <w:t>perform the supervising role whilegiving</w:t>
-      </w:r>
-      <w:r>
-        <w:rPr>
-          <w:rFonts w:ascii="Times New Roman" w:hAnsi="Times New Roman" w:cs="Times New Roman"/>
-          <w:sz w:val="28"/>
-          <w:szCs w:val="28"/>
-        </w:rPr>
-        <w:t xml:space="preserve">final say for split </w:t>
-      </w:r>
-      <w:r>
-        <w:rPr>
-          <w:rFonts w:ascii="Times New Roman" w:hAnsi="Times New Roman" w:cs="Times New Roman"/>
-          <w:sz w:val="28"/>
-          <w:szCs w:val="28"/>
-        </w:rPr>
-        <w:t>decisions. In addition, he and Ro</w:t>
+        <w:t xml:space="preserve">perform the supervising role </w:t>
+      </w:r>
+      <w:proofErr w:type="spellStart"/>
+      <w:r>
+        <w:rPr>
+          <w:rFonts w:ascii="Times New Roman" w:hAnsi="Times New Roman" w:cs="Times New Roman"/>
+          <w:sz w:val="28"/>
+          <w:szCs w:val="28"/>
+        </w:rPr>
+        <w:t>whilegiving</w:t>
+      </w:r>
+      <w:r>
+        <w:rPr>
+          <w:rFonts w:ascii="Times New Roman" w:hAnsi="Times New Roman" w:cs="Times New Roman"/>
+          <w:sz w:val="28"/>
+          <w:szCs w:val="28"/>
+        </w:rPr>
+        <w:t>final</w:t>
+      </w:r>
+      <w:proofErr w:type="spellEnd"/>
+      <w:r>
+        <w:rPr>
+          <w:rFonts w:ascii="Times New Roman" w:hAnsi="Times New Roman" w:cs="Times New Roman"/>
+          <w:sz w:val="28"/>
+          <w:szCs w:val="28"/>
+        </w:rPr>
+        <w:t xml:space="preserve"> say for split </w:t>
+      </w:r>
+      <w:r>
+        <w:rPr>
+          <w:rFonts w:ascii="Times New Roman" w:hAnsi="Times New Roman" w:cs="Times New Roman"/>
+          <w:sz w:val="28"/>
+          <w:szCs w:val="28"/>
+        </w:rPr>
+        <w:t xml:space="preserve">decisions. In addition, he and </w:t>
+      </w:r>
+      <w:proofErr w:type="spellStart"/>
+      <w:r>
+        <w:rPr>
+          <w:rFonts w:ascii="Times New Roman" w:hAnsi="Times New Roman" w:cs="Times New Roman"/>
+          <w:sz w:val="28"/>
+          <w:szCs w:val="28"/>
+        </w:rPr>
+        <w:t>Ro</w:t>
       </w:r>
       <w:r>
         <w:rPr>
@@ -3357,6 +3619,7 @@
         </w:rPr>
         <w:t>ando</w:t>
       </w:r>
+      <w:proofErr w:type="spellEnd"/>
       <w:r>
         <w:rPr>
           <w:rFonts w:ascii="Times New Roman" w:hAnsi="Times New Roman" w:cs="Times New Roman"/>
@@ -3396,15 +3659,51 @@
           <w:sz w:val="28"/>
           <w:szCs w:val="28"/>
         </w:rPr>
-        <w:t>h assistance from Hieu, while the rest of the team reviews the documents</w:t>
-      </w:r>
-      <w:r>
-        <w:rPr>
-          <w:rFonts w:ascii="Times New Roman" w:hAnsi="Times New Roman" w:cs="Times New Roman"/>
-          <w:sz w:val="28"/>
-          <w:szCs w:val="28"/>
-        </w:rPr>
-        <w:t xml:space="preserve">. Anne and Sanan will implement </w:t>
+        <w:t xml:space="preserve">h assistance from </w:t>
+      </w:r>
+      <w:proofErr w:type="spellStart"/>
+      <w:r>
+        <w:rPr>
+          <w:rFonts w:ascii="Times New Roman" w:hAnsi="Times New Roman" w:cs="Times New Roman"/>
+          <w:sz w:val="28"/>
+          <w:szCs w:val="28"/>
+        </w:rPr>
+        <w:t>Hieu</w:t>
+      </w:r>
+      <w:proofErr w:type="spellEnd"/>
+      <w:r>
+        <w:rPr>
+          <w:rFonts w:ascii="Times New Roman" w:hAnsi="Times New Roman" w:cs="Times New Roman"/>
+          <w:sz w:val="28"/>
+          <w:szCs w:val="28"/>
+        </w:rPr>
+        <w:t>, while the rest of the team reviews the documents</w:t>
+      </w:r>
+      <w:r>
+        <w:rPr>
+          <w:rFonts w:ascii="Times New Roman" w:hAnsi="Times New Roman" w:cs="Times New Roman"/>
+          <w:sz w:val="28"/>
+          <w:szCs w:val="28"/>
+        </w:rPr>
+        <w:t xml:space="preserve">. Anne and </w:t>
+      </w:r>
+      <w:proofErr w:type="spellStart"/>
+      <w:r>
+        <w:rPr>
+          <w:rFonts w:ascii="Times New Roman" w:hAnsi="Times New Roman" w:cs="Times New Roman"/>
+          <w:sz w:val="28"/>
+          <w:szCs w:val="28"/>
+        </w:rPr>
+        <w:t>Sanan</w:t>
+      </w:r>
+      <w:proofErr w:type="spellEnd"/>
+      <w:r>
+        <w:rPr>
+          <w:rFonts w:ascii="Times New Roman" w:hAnsi="Times New Roman" w:cs="Times New Roman"/>
+          <w:sz w:val="28"/>
+          <w:szCs w:val="28"/>
+        </w:rPr>
+        <w:t xml:space="preserve"> will implement </w:t>
       </w:r>
       <w:r>
         <w:rPr>
@@ -3422,6 +3721,7 @@
         </w:rPr>
         <w:t xml:space="preserve"> conversion of pixels to real world units, calculate drop volume and </w:t>
       </w:r>
+      <w:proofErr w:type="spellStart"/>
       <w:r>
         <w:rPr>
           <w:rFonts w:ascii="Times New Roman" w:hAnsi="Times New Roman" w:cs="Times New Roman"/>
@@ -3436,31 +3736,78 @@
           <w:sz w:val="28"/>
           <w:szCs w:val="28"/>
         </w:rPr>
-        <w:t xml:space="preserve">tmeasurements for </w:t>
-      </w:r>
-      <w:r>
-        <w:rPr>
-          <w:rFonts w:ascii="Times New Roman" w:hAnsi="Times New Roman" w:cs="Times New Roman"/>
-          <w:sz w:val="28"/>
-          <w:szCs w:val="28"/>
-        </w:rPr>
-        <w:t>velocity and acceleration</w:t>
-      </w:r>
-      <w:r>
-        <w:rPr>
-          <w:rFonts w:ascii="Times New Roman" w:hAnsi="Times New Roman" w:cs="Times New Roman"/>
-          <w:sz w:val="28"/>
-          <w:szCs w:val="28"/>
-        </w:rPr>
-        <w:t>,and fine-tune</w:t>
-      </w:r>
-      <w:r>
-        <w:rPr>
-          <w:rFonts w:ascii="Times New Roman" w:hAnsi="Times New Roman" w:cs="Times New Roman"/>
-          <w:sz w:val="28"/>
-          <w:szCs w:val="28"/>
-        </w:rPr>
-        <w:t xml:space="preserve"> resulting locations of the needle and surface. Hieu is responsible for diagrams, testing and any additional needs as they come up.</w:t>
+        <w:t>tmeasurements</w:t>
+      </w:r>
+      <w:proofErr w:type="spellEnd"/>
+      <w:r>
+        <w:rPr>
+          <w:rFonts w:ascii="Times New Roman" w:hAnsi="Times New Roman" w:cs="Times New Roman"/>
+          <w:sz w:val="28"/>
+          <w:szCs w:val="28"/>
+        </w:rPr>
+        <w:t xml:space="preserve"> for </w:t>
+      </w:r>
+      <w:r>
+        <w:rPr>
+          <w:rFonts w:ascii="Times New Roman" w:hAnsi="Times New Roman" w:cs="Times New Roman"/>
+          <w:sz w:val="28"/>
+          <w:szCs w:val="28"/>
+        </w:rPr>
+        <w:t xml:space="preserve">velocity and </w:t>
+      </w:r>
+      <w:proofErr w:type="spellStart"/>
+      <w:r>
+        <w:rPr>
+          <w:rFonts w:ascii="Times New Roman" w:hAnsi="Times New Roman" w:cs="Times New Roman"/>
+          <w:sz w:val="28"/>
+          <w:szCs w:val="28"/>
+        </w:rPr>
+        <w:t>acceleration</w:t>
+      </w:r>
+      <w:proofErr w:type="gramStart"/>
+      <w:r>
+        <w:rPr>
+          <w:rFonts w:ascii="Times New Roman" w:hAnsi="Times New Roman" w:cs="Times New Roman"/>
+          <w:sz w:val="28"/>
+          <w:szCs w:val="28"/>
+        </w:rPr>
+        <w:t>,and</w:t>
+      </w:r>
+      <w:proofErr w:type="spellEnd"/>
+      <w:proofErr w:type="gramEnd"/>
+      <w:r>
+        <w:rPr>
+          <w:rFonts w:ascii="Times New Roman" w:hAnsi="Times New Roman" w:cs="Times New Roman"/>
+          <w:sz w:val="28"/>
+          <w:szCs w:val="28"/>
+        </w:rPr>
+        <w:t xml:space="preserve"> fine-tune</w:t>
+      </w:r>
+      <w:r>
+        <w:rPr>
+          <w:rFonts w:ascii="Times New Roman" w:hAnsi="Times New Roman" w:cs="Times New Roman"/>
+          <w:sz w:val="28"/>
+          <w:szCs w:val="28"/>
+        </w:rPr>
+        <w:t xml:space="preserve"> resulting locations of the needle and surface. </w:t>
+      </w:r>
+      <w:proofErr w:type="spellStart"/>
+      <w:r>
+        <w:rPr>
+          <w:rFonts w:ascii="Times New Roman" w:hAnsi="Times New Roman" w:cs="Times New Roman"/>
+          <w:sz w:val="28"/>
+          <w:szCs w:val="28"/>
+        </w:rPr>
+        <w:t>Hieu</w:t>
+      </w:r>
+      <w:proofErr w:type="spellEnd"/>
+      <w:r>
+        <w:rPr>
+          <w:rFonts w:ascii="Times New Roman" w:hAnsi="Times New Roman" w:cs="Times New Roman"/>
+          <w:sz w:val="28"/>
+          <w:szCs w:val="28"/>
+        </w:rPr>
+        <w:t xml:space="preserve"> is responsible for diagrams, testing and any additional needs as they come up.</w:t>
       </w:r>
     </w:p>
     <w:p>
@@ -3537,6 +3884,7 @@
         </w:rPr>
         <w:t xml:space="preserve"> </w:t>
       </w:r>
+      <w:proofErr w:type="spellStart"/>
       <w:r>
         <w:rPr>
           <w:rFonts w:ascii="Times New Roman" w:hAnsi="Times New Roman" w:cs="Times New Roman"/>
@@ -3545,6 +3893,7 @@
         </w:rPr>
         <w:t>Leidenfrost</w:t>
       </w:r>
+      <w:proofErr w:type="spellEnd"/>
       <w:r>
         <w:rPr>
           <w:rFonts w:ascii="Times New Roman" w:hAnsi="Times New Roman" w:cs="Times New Roman"/>
@@ -3567,7 +3916,25 @@
           <w:sz w:val="28"/>
           <w:szCs w:val="28"/>
         </w:rPr>
-        <w:t xml:space="preserve"> not included as the experiment has been completed and put away for the time-being. </w:t>
+        <w:t xml:space="preserve"> not included as the experiment has been completed and put away for the </w:t>
+      </w:r>
+      <w:proofErr w:type="gramStart"/>
+      <w:r>
+        <w:rPr>
+          <w:rFonts w:ascii="Times New Roman" w:hAnsi="Times New Roman" w:cs="Times New Roman"/>
+          <w:sz w:val="28"/>
+          <w:szCs w:val="28"/>
+        </w:rPr>
+        <w:t>time-being</w:t>
+      </w:r>
+      <w:proofErr w:type="gramEnd"/>
+      <w:r>
+        <w:rPr>
+          <w:rFonts w:ascii="Times New Roman" w:hAnsi="Times New Roman" w:cs="Times New Roman"/>
+          <w:sz w:val="28"/>
+          <w:szCs w:val="28"/>
+        </w:rPr>
+        <w:t xml:space="preserve">. </w:t>
       </w:r>
     </w:p>
     <w:p>
@@ -3599,7 +3966,25 @@
           <w:sz w:val="28"/>
           <w:szCs w:val="28"/>
         </w:rPr>
-        <w:t xml:space="preserve">Visual Studio, Git, </w:t>
+        <w:t xml:space="preserve">Visual Studio, </w:t>
+      </w:r>
+      <w:proofErr w:type="spellStart"/>
+      <w:r>
+        <w:rPr>
+          <w:rFonts w:ascii="Times New Roman" w:hAnsi="Times New Roman" w:cs="Times New Roman"/>
+          <w:sz w:val="28"/>
+          <w:szCs w:val="28"/>
+        </w:rPr>
+        <w:t>Git</w:t>
+      </w:r>
+      <w:proofErr w:type="spellEnd"/>
+      <w:r>
+        <w:rPr>
+          <w:rFonts w:ascii="Times New Roman" w:hAnsi="Times New Roman" w:cs="Times New Roman"/>
+          <w:sz w:val="28"/>
+          <w:szCs w:val="28"/>
+        </w:rPr>
+        <w:t xml:space="preserve">, </w:t>
       </w:r>
       <w:r>
         <w:rPr>
@@ -3776,13 +4161,23 @@
           <w:szCs w:val="28"/>
         </w:rPr>
       </w:pPr>
-      <w:r>
-        <w:rPr>
-          <w:rFonts w:ascii="Times New Roman" w:hAnsi="Times New Roman" w:cs="Times New Roman"/>
-          <w:sz w:val="28"/>
-          <w:szCs w:val="28"/>
-        </w:rPr>
-        <w:t>division of focus because of other responsibilities</w:t>
+      <w:proofErr w:type="gramStart"/>
+      <w:r>
+        <w:rPr>
+          <w:rFonts w:ascii="Times New Roman" w:hAnsi="Times New Roman" w:cs="Times New Roman"/>
+          <w:sz w:val="28"/>
+          <w:szCs w:val="28"/>
+        </w:rPr>
+        <w:t>division</w:t>
+      </w:r>
+      <w:proofErr w:type="gramEnd"/>
+      <w:r>
+        <w:rPr>
+          <w:rFonts w:ascii="Times New Roman" w:hAnsi="Times New Roman" w:cs="Times New Roman"/>
+          <w:sz w:val="28"/>
+          <w:szCs w:val="28"/>
+        </w:rPr>
+        <w:t xml:space="preserve"> of focus because of other responsibilities</w:t>
       </w:r>
     </w:p>
     <w:p>
@@ -3798,13 +4193,23 @@
           <w:szCs w:val="28"/>
         </w:rPr>
       </w:pPr>
-      <w:r>
-        <w:rPr>
-          <w:rFonts w:ascii="Times New Roman" w:hAnsi="Times New Roman" w:cs="Times New Roman"/>
-          <w:sz w:val="28"/>
-          <w:szCs w:val="28"/>
-        </w:rPr>
-        <w:t>poor communication between team members</w:t>
+      <w:proofErr w:type="gramStart"/>
+      <w:r>
+        <w:rPr>
+          <w:rFonts w:ascii="Times New Roman" w:hAnsi="Times New Roman" w:cs="Times New Roman"/>
+          <w:sz w:val="28"/>
+          <w:szCs w:val="28"/>
+        </w:rPr>
+        <w:t>poor</w:t>
+      </w:r>
+      <w:proofErr w:type="gramEnd"/>
+      <w:r>
+        <w:rPr>
+          <w:rFonts w:ascii="Times New Roman" w:hAnsi="Times New Roman" w:cs="Times New Roman"/>
+          <w:sz w:val="28"/>
+          <w:szCs w:val="28"/>
+        </w:rPr>
+        <w:t xml:space="preserve"> communication between team members</w:t>
       </w:r>
     </w:p>
     <w:p>
@@ -3820,13 +4225,23 @@
           <w:szCs w:val="28"/>
         </w:rPr>
       </w:pPr>
-      <w:r>
-        <w:rPr>
-          <w:rFonts w:ascii="Times New Roman" w:hAnsi="Times New Roman" w:cs="Times New Roman"/>
-          <w:sz w:val="28"/>
-          <w:szCs w:val="28"/>
-        </w:rPr>
-        <w:t>poor time management of specific tasks</w:t>
+      <w:proofErr w:type="gramStart"/>
+      <w:r>
+        <w:rPr>
+          <w:rFonts w:ascii="Times New Roman" w:hAnsi="Times New Roman" w:cs="Times New Roman"/>
+          <w:sz w:val="28"/>
+          <w:szCs w:val="28"/>
+        </w:rPr>
+        <w:t>poor</w:t>
+      </w:r>
+      <w:proofErr w:type="gramEnd"/>
+      <w:r>
+        <w:rPr>
+          <w:rFonts w:ascii="Times New Roman" w:hAnsi="Times New Roman" w:cs="Times New Roman"/>
+          <w:sz w:val="28"/>
+          <w:szCs w:val="28"/>
+        </w:rPr>
+        <w:t xml:space="preserve"> time management of specific tasks</w:t>
       </w:r>
     </w:p>
     <w:p>
@@ -3842,13 +4257,23 @@
           <w:szCs w:val="28"/>
         </w:rPr>
       </w:pPr>
-      <w:r>
-        <w:rPr>
-          <w:rFonts w:ascii="Times New Roman" w:hAnsi="Times New Roman" w:cs="Times New Roman"/>
-          <w:sz w:val="28"/>
-          <w:szCs w:val="28"/>
-        </w:rPr>
-        <w:t>scheduling conflicts between team members and possibly the client</w:t>
+      <w:proofErr w:type="gramStart"/>
+      <w:r>
+        <w:rPr>
+          <w:rFonts w:ascii="Times New Roman" w:hAnsi="Times New Roman" w:cs="Times New Roman"/>
+          <w:sz w:val="28"/>
+          <w:szCs w:val="28"/>
+        </w:rPr>
+        <w:t>scheduling</w:t>
+      </w:r>
+      <w:proofErr w:type="gramEnd"/>
+      <w:r>
+        <w:rPr>
+          <w:rFonts w:ascii="Times New Roman" w:hAnsi="Times New Roman" w:cs="Times New Roman"/>
+          <w:sz w:val="28"/>
+          <w:szCs w:val="28"/>
+        </w:rPr>
+        <w:t xml:space="preserve"> conflicts between team members and possibly the client</w:t>
       </w:r>
     </w:p>
     <w:p>
@@ -3864,13 +4289,23 @@
           <w:szCs w:val="28"/>
         </w:rPr>
       </w:pPr>
-      <w:r>
-        <w:rPr>
-          <w:rFonts w:ascii="Times New Roman" w:hAnsi="Times New Roman" w:cs="Times New Roman"/>
-          <w:sz w:val="28"/>
-          <w:szCs w:val="28"/>
-        </w:rPr>
-        <w:t>unforeseen emergencies involving health, family, etc.</w:t>
+      <w:proofErr w:type="gramStart"/>
+      <w:r>
+        <w:rPr>
+          <w:rFonts w:ascii="Times New Roman" w:hAnsi="Times New Roman" w:cs="Times New Roman"/>
+          <w:sz w:val="28"/>
+          <w:szCs w:val="28"/>
+        </w:rPr>
+        <w:t>unforeseen</w:t>
+      </w:r>
+      <w:proofErr w:type="gramEnd"/>
+      <w:r>
+        <w:rPr>
+          <w:rFonts w:ascii="Times New Roman" w:hAnsi="Times New Roman" w:cs="Times New Roman"/>
+          <w:sz w:val="28"/>
+          <w:szCs w:val="28"/>
+        </w:rPr>
+        <w:t xml:space="preserve"> emergencies involving health, family, etc.</w:t>
       </w:r>
     </w:p>
     <w:p>
@@ -4045,6 +4480,7 @@
         </w:rPr>
         <w:t xml:space="preserve">. </w:t>
       </w:r>
+      <w:proofErr w:type="gramStart"/>
       <w:r>
         <w:rPr>
           <w:rFonts w:ascii="Times New Roman" w:hAnsi="Times New Roman" w:cs="Times New Roman"/>
@@ -4053,6 +4489,7 @@
         </w:rPr>
         <w:t>Potential obstacles that may risk the successful completion of development.</w:t>
       </w:r>
+      <w:proofErr w:type="gramEnd"/>
     </w:p>
     <w:p>
       <w:pPr>
@@ -4070,7 +4507,7 @@
       <w:tblPr>
         <w:tblStyle w:val="TableGrid"/>
         <w:tblW w:w="0" w:type="auto"/>
-        <w:tblLook w:val="04A0"/>
+        <w:tblLook w:val="04A0" w:firstRow="1" w:lastRow="0" w:firstColumn="1" w:lastColumn="0" w:noHBand="0" w:noVBand="1"/>
       </w:tblPr>
       <w:tblGrid>
         <w:gridCol w:w="3708"/>
@@ -4176,6 +4613,7 @@
                 <w:szCs w:val="26"/>
               </w:rPr>
             </w:pPr>
+            <w:proofErr w:type="gramStart"/>
             <w:r>
               <w:rPr>
                 <w:rFonts w:ascii="Times New Roman" w:hAnsi="Times New Roman" w:cs="Times New Roman"/>
@@ -4185,6 +4623,7 @@
               </w:rPr>
               <w:t>Mitigation  Techniques</w:t>
             </w:r>
+            <w:proofErr w:type="gramEnd"/>
           </w:p>
         </w:tc>
       </w:tr>
@@ -4781,15 +5220,33 @@
           <w:sz w:val="28"/>
           <w:szCs w:val="28"/>
         </w:rPr>
-        <w:t>The task list</w:t>
-      </w:r>
-      <w:r>
-        <w:rPr>
-          <w:rFonts w:ascii="Times New Roman" w:hAnsi="Times New Roman" w:cs="Times New Roman"/>
-          <w:sz w:val="28"/>
-          <w:szCs w:val="28"/>
-        </w:rPr>
-        <w:t xml:space="preserve">below </w:t>
+        <w:t xml:space="preserve">The task </w:t>
+      </w:r>
+      <w:proofErr w:type="spellStart"/>
+      <w:r>
+        <w:rPr>
+          <w:rFonts w:ascii="Times New Roman" w:hAnsi="Times New Roman" w:cs="Times New Roman"/>
+          <w:sz w:val="28"/>
+          <w:szCs w:val="28"/>
+        </w:rPr>
+        <w:t>list</w:t>
+      </w:r>
+      <w:r>
+        <w:rPr>
+          <w:rFonts w:ascii="Times New Roman" w:hAnsi="Times New Roman" w:cs="Times New Roman"/>
+          <w:sz w:val="28"/>
+          <w:szCs w:val="28"/>
+        </w:rPr>
+        <w:t>below</w:t>
+      </w:r>
+      <w:proofErr w:type="spellEnd"/>
+      <w:r>
+        <w:rPr>
+          <w:rFonts w:ascii="Times New Roman" w:hAnsi="Times New Roman" w:cs="Times New Roman"/>
+          <w:sz w:val="28"/>
+          <w:szCs w:val="28"/>
+        </w:rPr>
+        <w:t xml:space="preserve"> </w:t>
       </w:r>
       <w:r>
         <w:rPr>
@@ -4837,7 +5294,16 @@
           <w:sz w:val="28"/>
           <w:szCs w:val="28"/>
         </w:rPr>
-        <w:t xml:space="preserve"> (team members)</w:t>
+        <w:t xml:space="preserve"> (team </w:t>
+      </w:r>
+      <w:proofErr w:type="gramStart"/>
+      <w:r>
+        <w:rPr>
+          <w:rFonts w:ascii="Times New Roman" w:hAnsi="Times New Roman" w:cs="Times New Roman"/>
+          <w:sz w:val="28"/>
+          <w:szCs w:val="28"/>
+        </w:rPr>
+        <w:t>members)</w:t>
       </w:r>
       <w:r>
         <w:rPr>
@@ -4847,6 +5313,7 @@
         </w:rPr>
         <w:t>who</w:t>
       </w:r>
+      <w:proofErr w:type="gramEnd"/>
       <w:r>
         <w:rPr>
           <w:rFonts w:ascii="Times New Roman" w:hAnsi="Times New Roman" w:cs="Times New Roman"/>
@@ -5395,7 +5862,16 @@
           <w:sz w:val="28"/>
           <w:szCs w:val="28"/>
         </w:rPr>
-        <w:t xml:space="preserve">The task network diagram illustrates the flow of the task schedule, detailing the pertinent dates and durations of each task.  Note the critical path here, which outlines the list of tasks from start to finish that influence the most time, and </w:t>
+        <w:t xml:space="preserve">The task network diagram illustrates the flow of the task schedule, detailing the pertinent dates and durations of each task.  </w:t>
+      </w:r>
+      <w:proofErr w:type="gramStart"/>
+      <w:r>
+        <w:rPr>
+          <w:rFonts w:ascii="Times New Roman" w:hAnsi="Times New Roman" w:cs="Times New Roman"/>
+          <w:sz w:val="28"/>
+          <w:szCs w:val="28"/>
+        </w:rPr>
+        <w:t xml:space="preserve">Note the critical path here, which outlines the list of tasks from start to finish that influence the most time, and </w:t>
       </w:r>
       <w:r>
         <w:rPr>
@@ -5427,7 +5903,34 @@
           <w:sz w:val="28"/>
           <w:szCs w:val="28"/>
         </w:rPr>
-        <w:t>take longer than prescribed, deployment would be delayed.</w:t>
+        <w:t>take longer than prescribed</w:t>
+      </w:r>
+      <w:proofErr w:type="gramEnd"/>
+      <w:r>
+        <w:rPr>
+          <w:rFonts w:ascii="Times New Roman" w:hAnsi="Times New Roman" w:cs="Times New Roman"/>
+          <w:sz w:val="28"/>
+          <w:szCs w:val="28"/>
+        </w:rPr>
+        <w:t xml:space="preserve">, </w:t>
+      </w:r>
+      <w:proofErr w:type="gramStart"/>
+      <w:r>
+        <w:rPr>
+          <w:rFonts w:ascii="Times New Roman" w:hAnsi="Times New Roman" w:cs="Times New Roman"/>
+          <w:sz w:val="28"/>
+          <w:szCs w:val="28"/>
+        </w:rPr>
+        <w:t>deployment would be delayed</w:t>
+      </w:r>
+      <w:proofErr w:type="gramEnd"/>
+      <w:r>
+        <w:rPr>
+          <w:rFonts w:ascii="Times New Roman" w:hAnsi="Times New Roman" w:cs="Times New Roman"/>
+          <w:sz w:val="28"/>
+          <w:szCs w:val="28"/>
+        </w:rPr>
+        <w:t>.</w:t>
       </w:r>
       <w:r>
         <w:rPr>
@@ -5825,7 +6328,7 @@
       <w:tblPr>
         <w:tblStyle w:val="TableGrid"/>
         <w:tblW w:w="0" w:type="auto"/>
-        <w:tblLook w:val="04A0"/>
+        <w:tblLook w:val="04A0" w:firstRow="1" w:lastRow="0" w:firstColumn="1" w:lastColumn="0" w:noHBand="0" w:noVBand="1"/>
       </w:tblPr>
       <w:tblGrid>
         <w:gridCol w:w="2718"/>
@@ -5964,6 +6467,7 @@
                 <w:szCs w:val="26"/>
               </w:rPr>
             </w:pPr>
+            <w:proofErr w:type="spellStart"/>
             <w:r>
               <w:rPr>
                 <w:rFonts w:ascii="Times New Roman" w:hAnsi="Times New Roman" w:cs="Times New Roman"/>
@@ -5971,7 +6475,17 @@
                 <w:sz w:val="26"/>
                 <w:szCs w:val="26"/>
               </w:rPr>
-              <w:t>Leidenfrost-Ratchet System</w:t>
+              <w:t>Leidenfrost</w:t>
+            </w:r>
+            <w:proofErr w:type="spellEnd"/>
+            <w:r>
+              <w:rPr>
+                <w:rFonts w:ascii="Times New Roman" w:hAnsi="Times New Roman" w:cs="Times New Roman"/>
+                <w:b/>
+                <w:sz w:val="26"/>
+                <w:szCs w:val="26"/>
+              </w:rPr>
+              <w:t>-Ratchet System</w:t>
             </w:r>
           </w:p>
         </w:tc>
@@ -5996,7 +6510,25 @@
                 <w:sz w:val="26"/>
                 <w:szCs w:val="26"/>
               </w:rPr>
-              <w:t>A system involving a ratchet surface heated to a fluid's Leidenfrost point will allow a droplet of that fluid to spontaneous accelerate along that surface, even if it means traveling up slope.</w:t>
+              <w:t xml:space="preserve">A system involving a ratchet surface heated to a fluid's </w:t>
+            </w:r>
+            <w:proofErr w:type="spellStart"/>
+            <w:r>
+              <w:rPr>
+                <w:rFonts w:ascii="Times New Roman" w:hAnsi="Times New Roman" w:cs="Times New Roman"/>
+                <w:sz w:val="26"/>
+                <w:szCs w:val="26"/>
+              </w:rPr>
+              <w:t>Leidenfrost</w:t>
+            </w:r>
+            <w:proofErr w:type="spellEnd"/>
+            <w:r>
+              <w:rPr>
+                <w:rFonts w:ascii="Times New Roman" w:hAnsi="Times New Roman" w:cs="Times New Roman"/>
+                <w:sz w:val="26"/>
+                <w:szCs w:val="26"/>
+              </w:rPr>
+              <w:t xml:space="preserve"> point will allow a droplet of that fluid to spontaneous accelerate along that surface, even if it means traveling up slope.</w:t>
             </w:r>
           </w:p>
         </w:tc>
@@ -6250,7 +6782,43 @@
           <w:sz w:val="28"/>
           <w:szCs w:val="28"/>
         </w:rPr>
-        <w:t>This document was completed with the guidance from the Plan Outline and Planning Powerpoints written by Catherine Stringfellow for the Software Engineering course at Midwestern State University.</w:t>
+        <w:t xml:space="preserve">This document was completed with the guidance from the Plan Outline and Planning </w:t>
+      </w:r>
+      <w:proofErr w:type="spellStart"/>
+      <w:r>
+        <w:rPr>
+          <w:rFonts w:ascii="Times New Roman" w:hAnsi="Times New Roman" w:cs="Times New Roman"/>
+          <w:sz w:val="28"/>
+          <w:szCs w:val="28"/>
+        </w:rPr>
+        <w:t>Powerpoints</w:t>
+      </w:r>
+      <w:proofErr w:type="spellEnd"/>
+      <w:r>
+        <w:rPr>
+          <w:rFonts w:ascii="Times New Roman" w:hAnsi="Times New Roman" w:cs="Times New Roman"/>
+          <w:sz w:val="28"/>
+          <w:szCs w:val="28"/>
+        </w:rPr>
+        <w:t xml:space="preserve"> written by Catherine </w:t>
+      </w:r>
+      <w:proofErr w:type="spellStart"/>
+      <w:r>
+        <w:rPr>
+          <w:rFonts w:ascii="Times New Roman" w:hAnsi="Times New Roman" w:cs="Times New Roman"/>
+          <w:sz w:val="28"/>
+          <w:szCs w:val="28"/>
+        </w:rPr>
+        <w:t>Stringfellow</w:t>
+      </w:r>
+      <w:proofErr w:type="spellEnd"/>
+      <w:r>
+        <w:rPr>
+          <w:rFonts w:ascii="Times New Roman" w:hAnsi="Times New Roman" w:cs="Times New Roman"/>
+          <w:sz w:val="28"/>
+          <w:szCs w:val="28"/>
+        </w:rPr>
+        <w:t xml:space="preserve"> for the Software Engineering course at Midwestern State University.</w:t>
       </w:r>
     </w:p>
     <w:p>
@@ -6489,7 +7057,7 @@
           <w:szCs w:val="28"/>
         </w:rPr>
         <w:drawing>
-          <wp:inline distT="0" distB="0" distL="0" distR="0">
+          <wp:inline distT="0" distB="0" distL="0" distR="0" wp14:anchorId="4B196486" wp14:editId="2832351C">
             <wp:extent cx="5943600" cy="3367267"/>
             <wp:effectExtent l="19050" t="0" r="0" b="0"/>
             <wp:docPr id="4" name="Picture 4"/>
@@ -6506,7 +7074,7 @@
                     </pic:cNvPicPr>
                   </pic:nvPicPr>
                   <pic:blipFill>
-                    <a:blip r:embed="rId10"/>
+                    <a:blip r:embed="rId11"/>
                     <a:srcRect/>
                     <a:stretch>
                       <a:fillRect/>
@@ -6590,7 +7158,7 @@
           <w:szCs w:val="28"/>
         </w:rPr>
         <w:drawing>
-          <wp:inline distT="0" distB="0" distL="0" distR="0">
+          <wp:inline distT="0" distB="0" distL="0" distR="0" wp14:anchorId="292C3124" wp14:editId="1F65EDE0">
             <wp:extent cx="5931902" cy="1775638"/>
             <wp:effectExtent l="19050" t="0" r="0" b="0"/>
             <wp:docPr id="3" name="Picture 7"/>
@@ -6607,7 +7175,7 @@
                     </pic:cNvPicPr>
                   </pic:nvPicPr>
                   <pic:blipFill>
-                    <a:blip r:embed="rId11"/>
+                    <a:blip r:embed="rId12"/>
                     <a:srcRect/>
                     <a:stretch>
                       <a:fillRect/>
@@ -6725,8 +7293,6 @@
           <w:szCs w:val="28"/>
         </w:rPr>
       </w:pPr>
-      <w:bookmarkStart w:id="0" w:name="_GoBack"/>
-      <w:bookmarkEnd w:id="0"/>
       <w:r>
         <w:rPr>
           <w:rFonts w:ascii="Times New Roman" w:hAnsi="Times New Roman" w:cs="Times New Roman"/>
@@ -6798,248 +7364,10 @@
           <w:szCs w:val="28"/>
         </w:rPr>
         <w:drawing>
-          <wp:inline distT="0" distB="0" distL="0" distR="0">
+          <wp:inline distT="0" distB="0" distL="0" distR="0" wp14:anchorId="24635BE8" wp14:editId="12C9893C">
             <wp:extent cx="5829300" cy="4517902"/>
             <wp:effectExtent l="0" t="0" r="0" b="0"/>
             <wp:docPr id="7" name="Picture 2"/>
-            <wp:cNvGraphicFramePr>
-              <a:graphicFrameLocks xmlns:a="http://schemas.openxmlformats.org/drawingml/2006/main" noChangeAspect="1"/>
-            </wp:cNvGraphicFramePr>
-            <a:graphic xmlns:a="http://schemas.openxmlformats.org/drawingml/2006/main">
-              <a:graphicData uri="http://schemas.openxmlformats.org/drawingml/2006/picture">
-                <pic:pic xmlns:pic="http://schemas.openxmlformats.org/drawingml/2006/picture">
-                  <pic:nvPicPr>
-                    <pic:cNvPr id="1" name=""/>
-                    <pic:cNvPicPr/>
-                  </pic:nvPicPr>
-                  <pic:blipFill>
-                    <a:blip r:embed="rId12"/>
-                    <a:stretch>
-                      <a:fillRect/>
-                    </a:stretch>
-                  </pic:blipFill>
-                  <pic:spPr>
-                    <a:xfrm>
-                      <a:off x="0" y="0"/>
-                      <a:ext cx="5830050" cy="4518483"/>
-                    </a:xfrm>
-                    <a:prstGeom prst="rect">
-                      <a:avLst/>
-                    </a:prstGeom>
-                  </pic:spPr>
-                </pic:pic>
-              </a:graphicData>
-            </a:graphic>
-          </wp:inline>
-        </w:drawing>
-      </w:r>
-    </w:p>
-    <w:p>
-      <w:pPr>
-        <w:ind w:left="0" w:firstLine="0"/>
-        <w:rPr>
-          <w:rFonts w:ascii="Times New Roman" w:hAnsi="Times New Roman" w:cs="Times New Roman"/>
-          <w:sz w:val="28"/>
-          <w:szCs w:val="28"/>
-        </w:rPr>
-      </w:pPr>
-    </w:p>
-    <w:p>
-      <w:pPr>
-        <w:ind w:left="0" w:firstLine="0"/>
-        <w:rPr>
-          <w:rFonts w:ascii="Times New Roman" w:hAnsi="Times New Roman" w:cs="Times New Roman"/>
-          <w:sz w:val="28"/>
-          <w:szCs w:val="28"/>
-        </w:rPr>
-      </w:pPr>
-    </w:p>
-    <w:p>
-      <w:pPr>
-        <w:ind w:left="0" w:firstLine="0"/>
-        <w:rPr>
-          <w:rFonts w:ascii="Times New Roman" w:hAnsi="Times New Roman" w:cs="Times New Roman"/>
-          <w:sz w:val="28"/>
-          <w:szCs w:val="28"/>
-        </w:rPr>
-      </w:pPr>
-    </w:p>
-    <w:p>
-      <w:pPr>
-        <w:ind w:left="0" w:firstLine="0"/>
-        <w:rPr>
-          <w:rFonts w:ascii="Times New Roman" w:hAnsi="Times New Roman" w:cs="Times New Roman"/>
-          <w:sz w:val="28"/>
-          <w:szCs w:val="28"/>
-        </w:rPr>
-      </w:pPr>
-    </w:p>
-    <w:p>
-      <w:pPr>
-        <w:ind w:left="0" w:firstLine="0"/>
-        <w:rPr>
-          <w:rFonts w:ascii="Times New Roman" w:hAnsi="Times New Roman" w:cs="Times New Roman"/>
-          <w:sz w:val="28"/>
-          <w:szCs w:val="28"/>
-        </w:rPr>
-      </w:pPr>
-    </w:p>
-    <w:p>
-      <w:pPr>
-        <w:ind w:left="0" w:firstLine="0"/>
-        <w:rPr>
-          <w:rFonts w:ascii="Times New Roman" w:hAnsi="Times New Roman" w:cs="Times New Roman"/>
-          <w:sz w:val="28"/>
-          <w:szCs w:val="28"/>
-        </w:rPr>
-      </w:pPr>
-    </w:p>
-    <w:p>
-      <w:pPr>
-        <w:ind w:left="0" w:firstLine="0"/>
-        <w:rPr>
-          <w:rFonts w:ascii="Times New Roman" w:hAnsi="Times New Roman" w:cs="Times New Roman"/>
-          <w:sz w:val="28"/>
-          <w:szCs w:val="28"/>
-        </w:rPr>
-      </w:pPr>
-    </w:p>
-    <w:p>
-      <w:pPr>
-        <w:ind w:left="0" w:firstLine="0"/>
-        <w:rPr>
-          <w:rFonts w:ascii="Times New Roman" w:hAnsi="Times New Roman" w:cs="Times New Roman"/>
-          <w:sz w:val="28"/>
-          <w:szCs w:val="28"/>
-        </w:rPr>
-      </w:pPr>
-    </w:p>
-    <w:p>
-      <w:pPr>
-        <w:ind w:left="0" w:firstLine="0"/>
-        <w:rPr>
-          <w:rFonts w:ascii="Times New Roman" w:hAnsi="Times New Roman" w:cs="Times New Roman"/>
-          <w:sz w:val="28"/>
-          <w:szCs w:val="28"/>
-        </w:rPr>
-      </w:pPr>
-    </w:p>
-    <w:p>
-      <w:pPr>
-        <w:ind w:left="0" w:firstLine="0"/>
-        <w:rPr>
-          <w:rFonts w:ascii="Times New Roman" w:hAnsi="Times New Roman" w:cs="Times New Roman"/>
-          <w:sz w:val="28"/>
-          <w:szCs w:val="28"/>
-        </w:rPr>
-      </w:pPr>
-    </w:p>
-    <w:p>
-      <w:pPr>
-        <w:ind w:left="0" w:firstLine="0"/>
-        <w:rPr>
-          <w:rFonts w:ascii="Times New Roman" w:hAnsi="Times New Roman" w:cs="Times New Roman"/>
-          <w:sz w:val="28"/>
-          <w:szCs w:val="28"/>
-        </w:rPr>
-      </w:pPr>
-    </w:p>
-    <w:p>
-      <w:pPr>
-        <w:ind w:left="0" w:firstLine="0"/>
-        <w:rPr>
-          <w:rFonts w:ascii="Times New Roman" w:hAnsi="Times New Roman" w:cs="Times New Roman"/>
-          <w:sz w:val="28"/>
-          <w:szCs w:val="28"/>
-        </w:rPr>
-      </w:pPr>
-    </w:p>
-    <w:p>
-      <w:pPr>
-        <w:ind w:left="0" w:firstLine="0"/>
-        <w:rPr>
-          <w:rFonts w:ascii="Times New Roman" w:hAnsi="Times New Roman" w:cs="Times New Roman"/>
-          <w:sz w:val="28"/>
-          <w:szCs w:val="28"/>
-        </w:rPr>
-      </w:pPr>
-    </w:p>
-    <w:p>
-      <w:pPr>
-        <w:ind w:left="0" w:firstLine="0"/>
-        <w:rPr>
-          <w:rFonts w:ascii="Times New Roman" w:hAnsi="Times New Roman" w:cs="Times New Roman"/>
-          <w:sz w:val="28"/>
-          <w:szCs w:val="28"/>
-        </w:rPr>
-      </w:pPr>
-    </w:p>
-    <w:p>
-      <w:pPr>
-        <w:ind w:left="0" w:firstLine="0"/>
-        <w:rPr>
-          <w:rFonts w:ascii="Times New Roman" w:hAnsi="Times New Roman" w:cs="Times New Roman"/>
-          <w:sz w:val="28"/>
-          <w:szCs w:val="28"/>
-        </w:rPr>
-      </w:pPr>
-      <w:r>
-        <w:rPr>
-          <w:rFonts w:ascii="Times New Roman" w:hAnsi="Times New Roman" w:cs="Times New Roman"/>
-          <w:sz w:val="28"/>
-          <w:szCs w:val="28"/>
-        </w:rPr>
-        <w:lastRenderedPageBreak/>
-        <w:t>Appendix C</w:t>
-      </w:r>
-      <w:r>
-        <w:rPr>
-          <w:rFonts w:ascii="Times New Roman" w:hAnsi="Times New Roman" w:cs="Times New Roman"/>
-          <w:sz w:val="28"/>
-          <w:szCs w:val="28"/>
-        </w:rPr>
-        <w:t xml:space="preserve"> – Network Diagram</w:t>
-      </w:r>
-      <w:r>
-        <w:rPr>
-          <w:rFonts w:ascii="Times New Roman" w:hAnsi="Times New Roman" w:cs="Times New Roman"/>
-          <w:sz w:val="28"/>
-          <w:szCs w:val="28"/>
-        </w:rPr>
-        <w:t xml:space="preserve"> (2 of 2)</w:t>
-      </w:r>
-    </w:p>
-    <w:p>
-      <w:pPr>
-        <w:ind w:left="0" w:firstLine="0"/>
-        <w:rPr>
-          <w:rFonts w:ascii="Times New Roman" w:hAnsi="Times New Roman" w:cs="Times New Roman"/>
-          <w:sz w:val="28"/>
-          <w:szCs w:val="28"/>
-        </w:rPr>
-      </w:pPr>
-    </w:p>
-    <w:p>
-      <w:pPr>
-        <w:ind w:left="0" w:firstLine="0"/>
-        <w:rPr>
-          <w:rFonts w:ascii="Times New Roman" w:hAnsi="Times New Roman" w:cs="Times New Roman"/>
-          <w:sz w:val="28"/>
-          <w:szCs w:val="28"/>
-        </w:rPr>
-      </w:pPr>
-      <w:r>
-        <w:rPr>
-          <w:rFonts w:ascii="Times New Roman" w:hAnsi="Times New Roman" w:cs="Times New Roman"/>
-          <w:noProof/>
-          <w:sz w:val="28"/>
-          <w:szCs w:val="28"/>
-        </w:rPr>
-        <w:drawing>
-          <wp:inline distT="0" distB="0" distL="0" distR="0">
-            <wp:extent cx="5816339" cy="4507606"/>
-            <wp:effectExtent l="0" t="0" r="0" b="0"/>
-            <wp:docPr id="8" name="Picture 4"/>
             <wp:cNvGraphicFramePr>
               <a:graphicFrameLocks xmlns:a="http://schemas.openxmlformats.org/drawingml/2006/main" noChangeAspect="1"/>
             </wp:cNvGraphicFramePr>
@@ -7059,6 +7387,244 @@
                   <pic:spPr>
                     <a:xfrm>
                       <a:off x="0" y="0"/>
+                      <a:ext cx="5830050" cy="4518483"/>
+                    </a:xfrm>
+                    <a:prstGeom prst="rect">
+                      <a:avLst/>
+                    </a:prstGeom>
+                  </pic:spPr>
+                </pic:pic>
+              </a:graphicData>
+            </a:graphic>
+          </wp:inline>
+        </w:drawing>
+      </w:r>
+    </w:p>
+    <w:p>
+      <w:pPr>
+        <w:ind w:left="0" w:firstLine="0"/>
+        <w:rPr>
+          <w:rFonts w:ascii="Times New Roman" w:hAnsi="Times New Roman" w:cs="Times New Roman"/>
+          <w:sz w:val="28"/>
+          <w:szCs w:val="28"/>
+        </w:rPr>
+      </w:pPr>
+    </w:p>
+    <w:p>
+      <w:pPr>
+        <w:ind w:left="0" w:firstLine="0"/>
+        <w:rPr>
+          <w:rFonts w:ascii="Times New Roman" w:hAnsi="Times New Roman" w:cs="Times New Roman"/>
+          <w:sz w:val="28"/>
+          <w:szCs w:val="28"/>
+        </w:rPr>
+      </w:pPr>
+    </w:p>
+    <w:p>
+      <w:pPr>
+        <w:ind w:left="0" w:firstLine="0"/>
+        <w:rPr>
+          <w:rFonts w:ascii="Times New Roman" w:hAnsi="Times New Roman" w:cs="Times New Roman"/>
+          <w:sz w:val="28"/>
+          <w:szCs w:val="28"/>
+        </w:rPr>
+      </w:pPr>
+    </w:p>
+    <w:p>
+      <w:pPr>
+        <w:ind w:left="0" w:firstLine="0"/>
+        <w:rPr>
+          <w:rFonts w:ascii="Times New Roman" w:hAnsi="Times New Roman" w:cs="Times New Roman"/>
+          <w:sz w:val="28"/>
+          <w:szCs w:val="28"/>
+        </w:rPr>
+      </w:pPr>
+    </w:p>
+    <w:p>
+      <w:pPr>
+        <w:ind w:left="0" w:firstLine="0"/>
+        <w:rPr>
+          <w:rFonts w:ascii="Times New Roman" w:hAnsi="Times New Roman" w:cs="Times New Roman"/>
+          <w:sz w:val="28"/>
+          <w:szCs w:val="28"/>
+        </w:rPr>
+      </w:pPr>
+    </w:p>
+    <w:p>
+      <w:pPr>
+        <w:ind w:left="0" w:firstLine="0"/>
+        <w:rPr>
+          <w:rFonts w:ascii="Times New Roman" w:hAnsi="Times New Roman" w:cs="Times New Roman"/>
+          <w:sz w:val="28"/>
+          <w:szCs w:val="28"/>
+        </w:rPr>
+      </w:pPr>
+    </w:p>
+    <w:p>
+      <w:pPr>
+        <w:ind w:left="0" w:firstLine="0"/>
+        <w:rPr>
+          <w:rFonts w:ascii="Times New Roman" w:hAnsi="Times New Roman" w:cs="Times New Roman"/>
+          <w:sz w:val="28"/>
+          <w:szCs w:val="28"/>
+        </w:rPr>
+      </w:pPr>
+    </w:p>
+    <w:p>
+      <w:pPr>
+        <w:ind w:left="0" w:firstLine="0"/>
+        <w:rPr>
+          <w:rFonts w:ascii="Times New Roman" w:hAnsi="Times New Roman" w:cs="Times New Roman"/>
+          <w:sz w:val="28"/>
+          <w:szCs w:val="28"/>
+        </w:rPr>
+      </w:pPr>
+    </w:p>
+    <w:p>
+      <w:pPr>
+        <w:ind w:left="0" w:firstLine="0"/>
+        <w:rPr>
+          <w:rFonts w:ascii="Times New Roman" w:hAnsi="Times New Roman" w:cs="Times New Roman"/>
+          <w:sz w:val="28"/>
+          <w:szCs w:val="28"/>
+        </w:rPr>
+      </w:pPr>
+    </w:p>
+    <w:p>
+      <w:pPr>
+        <w:ind w:left="0" w:firstLine="0"/>
+        <w:rPr>
+          <w:rFonts w:ascii="Times New Roman" w:hAnsi="Times New Roman" w:cs="Times New Roman"/>
+          <w:sz w:val="28"/>
+          <w:szCs w:val="28"/>
+        </w:rPr>
+      </w:pPr>
+    </w:p>
+    <w:p>
+      <w:pPr>
+        <w:ind w:left="0" w:firstLine="0"/>
+        <w:rPr>
+          <w:rFonts w:ascii="Times New Roman" w:hAnsi="Times New Roman" w:cs="Times New Roman"/>
+          <w:sz w:val="28"/>
+          <w:szCs w:val="28"/>
+        </w:rPr>
+      </w:pPr>
+    </w:p>
+    <w:p>
+      <w:pPr>
+        <w:ind w:left="0" w:firstLine="0"/>
+        <w:rPr>
+          <w:rFonts w:ascii="Times New Roman" w:hAnsi="Times New Roman" w:cs="Times New Roman"/>
+          <w:sz w:val="28"/>
+          <w:szCs w:val="28"/>
+        </w:rPr>
+      </w:pPr>
+    </w:p>
+    <w:p>
+      <w:pPr>
+        <w:ind w:left="0" w:firstLine="0"/>
+        <w:rPr>
+          <w:rFonts w:ascii="Times New Roman" w:hAnsi="Times New Roman" w:cs="Times New Roman"/>
+          <w:sz w:val="28"/>
+          <w:szCs w:val="28"/>
+        </w:rPr>
+      </w:pPr>
+    </w:p>
+    <w:p>
+      <w:pPr>
+        <w:ind w:left="0" w:firstLine="0"/>
+        <w:rPr>
+          <w:rFonts w:ascii="Times New Roman" w:hAnsi="Times New Roman" w:cs="Times New Roman"/>
+          <w:sz w:val="28"/>
+          <w:szCs w:val="28"/>
+        </w:rPr>
+      </w:pPr>
+    </w:p>
+    <w:p>
+      <w:pPr>
+        <w:ind w:left="0" w:firstLine="0"/>
+        <w:rPr>
+          <w:rFonts w:ascii="Times New Roman" w:hAnsi="Times New Roman" w:cs="Times New Roman"/>
+          <w:sz w:val="28"/>
+          <w:szCs w:val="28"/>
+        </w:rPr>
+      </w:pPr>
+      <w:r>
+        <w:rPr>
+          <w:rFonts w:ascii="Times New Roman" w:hAnsi="Times New Roman" w:cs="Times New Roman"/>
+          <w:sz w:val="28"/>
+          <w:szCs w:val="28"/>
+        </w:rPr>
+        <w:lastRenderedPageBreak/>
+        <w:t>Appendix C</w:t>
+      </w:r>
+      <w:r>
+        <w:rPr>
+          <w:rFonts w:ascii="Times New Roman" w:hAnsi="Times New Roman" w:cs="Times New Roman"/>
+          <w:sz w:val="28"/>
+          <w:szCs w:val="28"/>
+        </w:rPr>
+        <w:t xml:space="preserve"> – Network Diagram</w:t>
+      </w:r>
+      <w:r>
+        <w:rPr>
+          <w:rFonts w:ascii="Times New Roman" w:hAnsi="Times New Roman" w:cs="Times New Roman"/>
+          <w:sz w:val="28"/>
+          <w:szCs w:val="28"/>
+        </w:rPr>
+        <w:t xml:space="preserve"> (2 of 2)</w:t>
+      </w:r>
+    </w:p>
+    <w:p>
+      <w:pPr>
+        <w:ind w:left="0" w:firstLine="0"/>
+        <w:rPr>
+          <w:rFonts w:ascii="Times New Roman" w:hAnsi="Times New Roman" w:cs="Times New Roman"/>
+          <w:sz w:val="28"/>
+          <w:szCs w:val="28"/>
+        </w:rPr>
+      </w:pPr>
+    </w:p>
+    <w:p>
+      <w:pPr>
+        <w:ind w:left="0" w:firstLine="0"/>
+        <w:rPr>
+          <w:rFonts w:ascii="Times New Roman" w:hAnsi="Times New Roman" w:cs="Times New Roman"/>
+          <w:sz w:val="28"/>
+          <w:szCs w:val="28"/>
+        </w:rPr>
+      </w:pPr>
+      <w:r>
+        <w:rPr>
+          <w:rFonts w:ascii="Times New Roman" w:hAnsi="Times New Roman" w:cs="Times New Roman"/>
+          <w:noProof/>
+          <w:sz w:val="28"/>
+          <w:szCs w:val="28"/>
+        </w:rPr>
+        <w:drawing>
+          <wp:inline distT="0" distB="0" distL="0" distR="0" wp14:anchorId="58A26DE1" wp14:editId="6A5E3B95">
+            <wp:extent cx="5816339" cy="4507606"/>
+            <wp:effectExtent l="0" t="0" r="0" b="0"/>
+            <wp:docPr id="8" name="Picture 4"/>
+            <wp:cNvGraphicFramePr>
+              <a:graphicFrameLocks xmlns:a="http://schemas.openxmlformats.org/drawingml/2006/main" noChangeAspect="1"/>
+            </wp:cNvGraphicFramePr>
+            <a:graphic xmlns:a="http://schemas.openxmlformats.org/drawingml/2006/main">
+              <a:graphicData uri="http://schemas.openxmlformats.org/drawingml/2006/picture">
+                <pic:pic xmlns:pic="http://schemas.openxmlformats.org/drawingml/2006/picture">
+                  <pic:nvPicPr>
+                    <pic:cNvPr id="1" name=""/>
+                    <pic:cNvPicPr/>
+                  </pic:nvPicPr>
+                  <pic:blipFill>
+                    <a:blip r:embed="rId14"/>
+                    <a:stretch>
+                      <a:fillRect/>
+                    </a:stretch>
+                  </pic:blipFill>
+                  <pic:spPr>
+                    <a:xfrm>
+                      <a:off x="0" y="0"/>
                       <a:ext cx="5817676" cy="4508642"/>
                     </a:xfrm>
                     <a:prstGeom prst="rect">
@@ -7094,8 +7660,8 @@
       </w:pPr>
     </w:p>
     <w:sectPr>
-      <w:headerReference w:type="default" r:id="rId14"/>
-      <w:footerReference w:type="default" r:id="rId15"/>
+      <w:headerReference w:type="default" r:id="rId15"/>
+      <w:footerReference w:type="default" r:id="rId16"/>
       <w:pgSz w:w="12240" w:h="15840"/>
       <w:pgMar w:top="1440" w:right="1440" w:bottom="1440" w:left="1440" w:header="720" w:footer="720" w:gutter="0"/>
       <w:pgNumType w:start="0"/>
@@ -7108,15 +7674,15 @@
 </file>
 
 <file path=word/endnotes.xml><?xml version="1.0" encoding="utf-8"?>
-<w:endnotes xmlns:ve="http://schemas.openxmlformats.org/markup-compatibility/2006" xmlns:o="urn:schemas-microsoft-com:office:office" xmlns:r="http://schemas.openxmlformats.org/officeDocument/2006/relationships" xmlns:m="http://schemas.openxmlformats.org/officeDocument/2006/math" xmlns:v="urn:schemas-microsoft-com:vml" xmlns:wp="http://schemas.openxmlformats.org/drawingml/2006/wordprocessingDrawing" xmlns:w10="urn:schemas-microsoft-com:office:word" xmlns:w="http://schemas.openxmlformats.org/wordprocessingml/2006/main" xmlns:wne="http://schemas.microsoft.com/office/word/2006/wordml">
-  <w:endnote w:type="separator" w:id="0">
+<w:endnotes xmlns:wpc="http://schemas.microsoft.com/office/word/2010/wordprocessingCanvas" xmlns:mo="http://schemas.microsoft.com/office/mac/office/2008/main" xmlns:mc="http://schemas.openxmlformats.org/markup-compatibility/2006" xmlns:mv="urn:schemas-microsoft-com:mac:vml" xmlns:o="urn:schemas-microsoft-com:office:office" xmlns:r="http://schemas.openxmlformats.org/officeDocument/2006/relationships" xmlns:m="http://schemas.openxmlformats.org/officeDocument/2006/math" xmlns:v="urn:schemas-microsoft-com:vml" xmlns:wp14="http://schemas.microsoft.com/office/word/2010/wordprocessingDrawing" xmlns:wp="http://schemas.openxmlformats.org/drawingml/2006/wordprocessingDrawing" xmlns:w10="urn:schemas-microsoft-com:office:word" xmlns:w="http://schemas.openxmlformats.org/wordprocessingml/2006/main" xmlns:w14="http://schemas.microsoft.com/office/word/2010/wordml" xmlns:wpg="http://schemas.microsoft.com/office/word/2010/wordprocessingGroup" xmlns:wpi="http://schemas.microsoft.com/office/word/2010/wordprocessingInk" xmlns:wne="http://schemas.microsoft.com/office/word/2006/wordml" xmlns:wps="http://schemas.microsoft.com/office/word/2010/wordprocessingShape" mc:Ignorable="w14 wp14">
+  <w:endnote w:type="separator" w:id="-1">
     <w:p>
       <w:r>
         <w:separator/>
       </w:r>
     </w:p>
   </w:endnote>
-  <w:endnote w:type="continuationSeparator" w:id="1">
+  <w:endnote w:type="continuationSeparator" w:id="0">
     <w:p>
       <w:r>
         <w:continuationSeparator/>
@@ -7127,7 +7693,7 @@
 </file>
 
 <file path=word/footer1.xml><?xml version="1.0" encoding="utf-8"?>
-<w:ftr xmlns:ve="http://schemas.openxmlformats.org/markup-compatibility/2006" xmlns:o="urn:schemas-microsoft-com:office:office" xmlns:r="http://schemas.openxmlformats.org/officeDocument/2006/relationships" xmlns:m="http://schemas.openxmlformats.org/officeDocument/2006/math" xmlns:v="urn:schemas-microsoft-com:vml" xmlns:wp="http://schemas.openxmlformats.org/drawingml/2006/wordprocessingDrawing" xmlns:w10="urn:schemas-microsoft-com:office:word" xmlns:w="http://schemas.openxmlformats.org/wordprocessingml/2006/main" xmlns:wne="http://schemas.microsoft.com/office/word/2006/wordml">
+<w:ftr xmlns:wpc="http://schemas.microsoft.com/office/word/2010/wordprocessingCanvas" xmlns:mo="http://schemas.microsoft.com/office/mac/office/2008/main" xmlns:mc="http://schemas.openxmlformats.org/markup-compatibility/2006" xmlns:mv="urn:schemas-microsoft-com:mac:vml" xmlns:o="urn:schemas-microsoft-com:office:office" xmlns:r="http://schemas.openxmlformats.org/officeDocument/2006/relationships" xmlns:m="http://schemas.openxmlformats.org/officeDocument/2006/math" xmlns:v="urn:schemas-microsoft-com:vml" xmlns:wp14="http://schemas.microsoft.com/office/word/2010/wordprocessingDrawing" xmlns:wp="http://schemas.openxmlformats.org/drawingml/2006/wordprocessingDrawing" xmlns:w10="urn:schemas-microsoft-com:office:word" xmlns:w="http://schemas.openxmlformats.org/wordprocessingml/2006/main" xmlns:w14="http://schemas.microsoft.com/office/word/2010/wordml" xmlns:wpg="http://schemas.microsoft.com/office/word/2010/wordprocessingGroup" xmlns:wpi="http://schemas.microsoft.com/office/word/2010/wordprocessingInk" xmlns:wne="http://schemas.microsoft.com/office/word/2006/wordml" xmlns:wps="http://schemas.microsoft.com/office/word/2010/wordprocessingShape" mc:Ignorable="w14 wp14">
   <w:sdt>
     <w:sdtPr>
       <w:id w:val="6640167"/>
@@ -7155,7 +7721,7 @@
           <w:rPr>
             <w:noProof/>
           </w:rPr>
-          <w:t>12</w:t>
+          <w:t>6</w:t>
         </w:r>
         <w:r>
           <w:rPr>
@@ -7175,15 +7741,15 @@
 </file>
 
 <file path=word/footnotes.xml><?xml version="1.0" encoding="utf-8"?>
-<w:footnotes xmlns:ve="http://schemas.openxmlformats.org/markup-compatibility/2006" xmlns:o="urn:schemas-microsoft-com:office:office" xmlns:r="http://schemas.openxmlformats.org/officeDocument/2006/relationships" xmlns:m="http://schemas.openxmlformats.org/officeDocument/2006/math" xmlns:v="urn:schemas-microsoft-com:vml" xmlns:wp="http://schemas.openxmlformats.org/drawingml/2006/wordprocessingDrawing" xmlns:w10="urn:schemas-microsoft-com:office:word" xmlns:w="http://schemas.openxmlformats.org/wordprocessingml/2006/main" xmlns:wne="http://schemas.microsoft.com/office/word/2006/wordml">
-  <w:footnote w:type="separator" w:id="0">
+<w:footnotes xmlns:wpc="http://schemas.microsoft.com/office/word/2010/wordprocessingCanvas" xmlns:mo="http://schemas.microsoft.com/office/mac/office/2008/main" xmlns:mc="http://schemas.openxmlformats.org/markup-compatibility/2006" xmlns:mv="urn:schemas-microsoft-com:mac:vml" xmlns:o="urn:schemas-microsoft-com:office:office" xmlns:r="http://schemas.openxmlformats.org/officeDocument/2006/relationships" xmlns:m="http://schemas.openxmlformats.org/officeDocument/2006/math" xmlns:v="urn:schemas-microsoft-com:vml" xmlns:wp14="http://schemas.microsoft.com/office/word/2010/wordprocessingDrawing" xmlns:wp="http://schemas.openxmlformats.org/drawingml/2006/wordprocessingDrawing" xmlns:w10="urn:schemas-microsoft-com:office:word" xmlns:w="http://schemas.openxmlformats.org/wordprocessingml/2006/main" xmlns:w14="http://schemas.microsoft.com/office/word/2010/wordml" xmlns:wpg="http://schemas.microsoft.com/office/word/2010/wordprocessingGroup" xmlns:wpi="http://schemas.microsoft.com/office/word/2010/wordprocessingInk" xmlns:wne="http://schemas.microsoft.com/office/word/2006/wordml" xmlns:wps="http://schemas.microsoft.com/office/word/2010/wordprocessingShape" mc:Ignorable="w14 wp14">
+  <w:footnote w:type="separator" w:id="-1">
     <w:p>
       <w:r>
         <w:separator/>
       </w:r>
     </w:p>
   </w:footnote>
-  <w:footnote w:type="continuationSeparator" w:id="1">
+  <w:footnote w:type="continuationSeparator" w:id="0">
     <w:p>
       <w:r>
         <w:continuationSeparator/>
@@ -7194,12 +7760,12 @@
 </file>
 
 <file path=word/header1.xml><?xml version="1.0" encoding="utf-8"?>
-<w:hdr xmlns:ve="http://schemas.openxmlformats.org/markup-compatibility/2006" xmlns:o="urn:schemas-microsoft-com:office:office" xmlns:r="http://schemas.openxmlformats.org/officeDocument/2006/relationships" xmlns:m="http://schemas.openxmlformats.org/officeDocument/2006/math" xmlns:v="urn:schemas-microsoft-com:vml" xmlns:wp="http://schemas.openxmlformats.org/drawingml/2006/wordprocessingDrawing" xmlns:w10="urn:schemas-microsoft-com:office:word" xmlns:w="http://schemas.openxmlformats.org/wordprocessingml/2006/main" xmlns:wne="http://schemas.microsoft.com/office/word/2006/wordml">
+<w:hdr xmlns:wpc="http://schemas.microsoft.com/office/word/2010/wordprocessingCanvas" xmlns:mo="http://schemas.microsoft.com/office/mac/office/2008/main" xmlns:mc="http://schemas.openxmlformats.org/markup-compatibility/2006" xmlns:mv="urn:schemas-microsoft-com:mac:vml" xmlns:o="urn:schemas-microsoft-com:office:office" xmlns:r="http://schemas.openxmlformats.org/officeDocument/2006/relationships" xmlns:m="http://schemas.openxmlformats.org/officeDocument/2006/math" xmlns:v="urn:schemas-microsoft-com:vml" xmlns:wp14="http://schemas.microsoft.com/office/word/2010/wordprocessingDrawing" xmlns:wp="http://schemas.openxmlformats.org/drawingml/2006/wordprocessingDrawing" xmlns:w10="urn:schemas-microsoft-com:office:word" xmlns:w="http://schemas.openxmlformats.org/wordprocessingml/2006/main" xmlns:w14="http://schemas.microsoft.com/office/word/2010/wordml" xmlns:wpg="http://schemas.microsoft.com/office/word/2010/wordprocessingGroup" xmlns:wpi="http://schemas.microsoft.com/office/word/2010/wordprocessingInk" xmlns:wne="http://schemas.microsoft.com/office/word/2006/wordml" xmlns:wps="http://schemas.microsoft.com/office/word/2010/wordprocessingShape" mc:Ignorable="w14 wp14">
   <w:tbl>
     <w:tblPr>
       <w:tblW w:w="5000" w:type="pct"/>
       <w:tblInd w:w="1152" w:type="dxa"/>
-      <w:tblLook w:val="01E0"/>
+      <w:tblLook w:val="01E0" w:firstRow="1" w:lastRow="1" w:firstColumn="1" w:lastColumn="1" w:noHBand="0" w:noVBand="0"/>
     </w:tblPr>
     <w:tblGrid>
       <w:gridCol w:w="8424"/>
@@ -7324,7 +7890,7 @@
               <w:rFonts w:ascii="Calibri" w:hAnsi="Calibri"/>
               <w:noProof/>
             </w:rPr>
-            <w:t>12</w:t>
+            <w:t>6</w:t>
           </w:r>
           <w:r>
             <w:rPr>
@@ -7356,7 +7922,7 @@
 </file>
 
 <file path=word/numbering.xml><?xml version="1.0" encoding="utf-8"?>
-<w:numbering xmlns:ve="http://schemas.openxmlformats.org/markup-compatibility/2006" xmlns:o="urn:schemas-microsoft-com:office:office" xmlns:r="http://schemas.openxmlformats.org/officeDocument/2006/relationships" xmlns:m="http://schemas.openxmlformats.org/officeDocument/2006/math" xmlns:v="urn:schemas-microsoft-com:vml" xmlns:wp="http://schemas.openxmlformats.org/drawingml/2006/wordprocessingDrawing" xmlns:w10="urn:schemas-microsoft-com:office:word" xmlns:w="http://schemas.openxmlformats.org/wordprocessingml/2006/main" xmlns:wne="http://schemas.microsoft.com/office/word/2006/wordml">
+<w:numbering xmlns:wpc="http://schemas.microsoft.com/office/word/2010/wordprocessingCanvas" xmlns:mo="http://schemas.microsoft.com/office/mac/office/2008/main" xmlns:mc="http://schemas.openxmlformats.org/markup-compatibility/2006" xmlns:mv="urn:schemas-microsoft-com:mac:vml" xmlns:o="urn:schemas-microsoft-com:office:office" xmlns:r="http://schemas.openxmlformats.org/officeDocument/2006/relationships" xmlns:m="http://schemas.openxmlformats.org/officeDocument/2006/math" xmlns:v="urn:schemas-microsoft-com:vml" xmlns:wp14="http://schemas.microsoft.com/office/word/2010/wordprocessingDrawing" xmlns:wp="http://schemas.openxmlformats.org/drawingml/2006/wordprocessingDrawing" xmlns:w10="urn:schemas-microsoft-com:office:word" xmlns:w="http://schemas.openxmlformats.org/wordprocessingml/2006/main" xmlns:w14="http://schemas.microsoft.com/office/word/2010/wordml" xmlns:wpg="http://schemas.microsoft.com/office/word/2010/wordprocessingGroup" xmlns:wpi="http://schemas.microsoft.com/office/word/2010/wordprocessingInk" xmlns:wne="http://schemas.microsoft.com/office/word/2006/wordml" xmlns:wps="http://schemas.microsoft.com/office/word/2010/wordprocessingShape" mc:Ignorable="w14 wp14">
   <w:abstractNum w:abstractNumId="0">
     <w:nsid w:val="2346680B"/>
     <w:multiLevelType w:val="multilevel"/>
@@ -8691,7 +9257,7 @@
 </file>
 
 <file path=word/styles.xml><?xml version="1.0" encoding="utf-8"?>
-<w:styles xmlns:r="http://schemas.openxmlformats.org/officeDocument/2006/relationships" xmlns:w="http://schemas.openxmlformats.org/wordprocessingml/2006/main">
+<w:styles xmlns:mc="http://schemas.openxmlformats.org/markup-compatibility/2006" xmlns:r="http://schemas.openxmlformats.org/officeDocument/2006/relationships" xmlns:w="http://schemas.openxmlformats.org/wordprocessingml/2006/main" xmlns:w14="http://schemas.microsoft.com/office/word/2010/wordml" mc:Ignorable="w14">
   <w:docDefaults>
     <w:rPrDefault>
       <w:rPr>
@@ -8707,7 +9273,7 @@
       </w:pPr>
     </w:pPrDefault>
   </w:docDefaults>
-  <w:latentStyles w:defLockedState="0" w:defUIPriority="99" w:defSemiHidden="1" w:defUnhideWhenUsed="1" w:defQFormat="0" w:count="267">
+  <w:latentStyles w:defLockedState="0" w:defUIPriority="99" w:defSemiHidden="1" w:defUnhideWhenUsed="1" w:defQFormat="0" w:count="276">
     <w:lsdException w:name="Normal" w:semiHidden="0" w:uiPriority="0" w:unhideWhenUsed="0" w:qFormat="1"/>
     <w:lsdException w:name="heading 1" w:semiHidden="0" w:uiPriority="9" w:unhideWhenUsed="0" w:qFormat="1"/>
     <w:lsdException w:name="heading 2" w:uiPriority="9" w:qFormat="1"/>
@@ -8862,7 +9428,6 @@
     <w:uiPriority w:val="99"/>
     <w:semiHidden/>
     <w:unhideWhenUsed/>
-    <w:qFormat/>
     <w:tblPr>
       <w:tblInd w:w="0" w:type="dxa"/>
       <w:tblCellMar>
@@ -9065,6 +9630,192 @@
       <w:sz w:val="20"/>
       <w:szCs w:val="20"/>
     </w:rPr>
+  </w:style>
+</w:styles>
+</file>
+
+<file path=word/stylesWithEffects.xml><?xml version="1.0" encoding="utf-8"?>
+<w:styles xmlns:wpc="http://schemas.microsoft.com/office/word/2010/wordprocessingCanvas" xmlns:mo="http://schemas.microsoft.com/office/mac/office/2008/main" xmlns:mc="http://schemas.openxmlformats.org/markup-compatibility/2006" xmlns:mv="urn:schemas-microsoft-com:mac:vml" xmlns:o="urn:schemas-microsoft-com:office:office" xmlns:r="http://schemas.openxmlformats.org/officeDocument/2006/relationships" xmlns:m="http://schemas.openxmlformats.org/officeDocument/2006/math" xmlns:v="urn:schemas-microsoft-com:vml" xmlns:wp14="http://schemas.microsoft.com/office/word/2010/wordprocessingDrawing" xmlns:wp="http://schemas.openxmlformats.org/drawingml/2006/wordprocessingDrawing" xmlns:w10="urn:schemas-microsoft-com:office:word" xmlns:w="http://schemas.openxmlformats.org/wordprocessingml/2006/main" xmlns:w14="http://schemas.microsoft.com/office/word/2010/wordml" xmlns:wpg="http://schemas.microsoft.com/office/word/2010/wordprocessingGroup" xmlns:wpi="http://schemas.microsoft.com/office/word/2010/wordprocessingInk" xmlns:wne="http://schemas.microsoft.com/office/word/2006/wordml" xmlns:wps="http://schemas.microsoft.com/office/word/2010/wordprocessingShape" mc:Ignorable="w14 wp14">
+  <w:docDefaults>
+    <w:rPrDefault>
+      <w:rPr>
+        <w:rFonts w:asciiTheme="minorHAnsi" w:eastAsiaTheme="minorEastAsia" w:hAnsiTheme="minorHAnsi" w:cstheme="minorBidi"/>
+        <w:sz w:val="24"/>
+        <w:szCs w:val="24"/>
+        <w:lang w:val="en-US" w:eastAsia="ja-JP" w:bidi="ar-SA"/>
+      </w:rPr>
+    </w:rPrDefault>
+    <w:pPrDefault/>
+  </w:docDefaults>
+  <w:latentStyles w:defLockedState="0" w:defUIPriority="99" w:defSemiHidden="1" w:defUnhideWhenUsed="1" w:defQFormat="0" w:count="276">
+    <w:lsdException w:name="Normal" w:semiHidden="0" w:uiPriority="0" w:unhideWhenUsed="0" w:qFormat="1"/>
+    <w:lsdException w:name="heading 1" w:semiHidden="0" w:uiPriority="9" w:unhideWhenUsed="0" w:qFormat="1"/>
+    <w:lsdException w:name="heading 2" w:uiPriority="9" w:qFormat="1"/>
+    <w:lsdException w:name="heading 3" w:uiPriority="9" w:qFormat="1"/>
+    <w:lsdException w:name="heading 4" w:uiPriority="9" w:qFormat="1"/>
+    <w:lsdException w:name="heading 5" w:uiPriority="9" w:qFormat="1"/>
+    <w:lsdException w:name="heading 6" w:uiPriority="9" w:qFormat="1"/>
+    <w:lsdException w:name="heading 7" w:uiPriority="9" w:qFormat="1"/>
+    <w:lsdException w:name="heading 8" w:uiPriority="9" w:qFormat="1"/>
+    <w:lsdException w:name="heading 9" w:uiPriority="9" w:qFormat="1"/>
+    <w:lsdException w:name="toc 1" w:uiPriority="39"/>
+    <w:lsdException w:name="toc 2" w:uiPriority="39"/>
+    <w:lsdException w:name="toc 3" w:uiPriority="39"/>
+    <w:lsdException w:name="toc 4" w:uiPriority="39"/>
+    <w:lsdException w:name="toc 5" w:uiPriority="39"/>
+    <w:lsdException w:name="toc 6" w:uiPriority="39"/>
+    <w:lsdException w:name="toc 7" w:uiPriority="39"/>
+    <w:lsdException w:name="toc 8" w:uiPriority="39"/>
+    <w:lsdException w:name="toc 9" w:uiPriority="39"/>
+    <w:lsdException w:name="caption" w:uiPriority="35" w:qFormat="1"/>
+    <w:lsdException w:name="Title" w:semiHidden="0" w:uiPriority="10" w:unhideWhenUsed="0" w:qFormat="1"/>
+    <w:lsdException w:name="Default Paragraph Font" w:uiPriority="1"/>
+    <w:lsdException w:name="Subtitle" w:semiHidden="0" w:uiPriority="11" w:unhideWhenUsed="0" w:qFormat="1"/>
+    <w:lsdException w:name="Strong" w:semiHidden="0" w:uiPriority="22" w:unhideWhenUsed="0" w:qFormat="1"/>
+    <w:lsdException w:name="Emphasis" w:semiHidden="0" w:uiPriority="20" w:unhideWhenUsed="0" w:qFormat="1"/>
+    <w:lsdException w:name="Table Grid" w:semiHidden="0" w:uiPriority="59" w:unhideWhenUsed="0"/>
+    <w:lsdException w:name="Placeholder Text" w:unhideWhenUsed="0"/>
+    <w:lsdException w:name="No Spacing" w:semiHidden="0" w:uiPriority="1" w:unhideWhenUsed="0" w:qFormat="1"/>
+    <w:lsdException w:name="Light Shading" w:semiHidden="0" w:uiPriority="60" w:unhideWhenUsed="0"/>
+    <w:lsdException w:name="Light List" w:semiHidden="0" w:uiPriority="61" w:unhideWhenUsed="0"/>
+    <w:lsdException w:name="Light Grid" w:semiHidden="0" w:uiPriority="62" w:unhideWhenUsed="0"/>
+    <w:lsdException w:name="Medium Shading 1" w:semiHidden="0" w:uiPriority="63" w:unhideWhenUsed="0"/>
+    <w:lsdException w:name="Medium Shading 2" w:semiHidden="0" w:uiPriority="64" w:unhideWhenUsed="0"/>
+    <w:lsdException w:name="Medium List 1" w:semiHidden="0" w:uiPriority="65" w:unhideWhenUsed="0"/>
+    <w:lsdException w:name="Medium List 2" w:semiHidden="0" w:uiPriority="66" w:unhideWhenUsed="0"/>
+    <w:lsdException w:name="Medium Grid 1" w:semiHidden="0" w:uiPriority="67" w:unhideWhenUsed="0"/>
+    <w:lsdException w:name="Medium Grid 2" w:semiHidden="0" w:uiPriority="68" w:unhideWhenUsed="0"/>
+    <w:lsdException w:name="Medium Grid 3" w:semiHidden="0" w:uiPriority="69" w:unhideWhenUsed="0"/>
+    <w:lsdException w:name="Dark List" w:semiHidden="0" w:uiPriority="70" w:unhideWhenUsed="0"/>
+    <w:lsdException w:name="Colorful Shading" w:semiHidden="0" w:uiPriority="71" w:unhideWhenUsed="0"/>
+    <w:lsdException w:name="Colorful List" w:semiHidden="0" w:uiPriority="72" w:unhideWhenUsed="0"/>
+    <w:lsdException w:name="Colorful Grid" w:semiHidden="0" w:uiPriority="73" w:unhideWhenUsed="0"/>
+    <w:lsdException w:name="Light Shading Accent 1" w:semiHidden="0" w:uiPriority="60" w:unhideWhenUsed="0"/>
+    <w:lsdException w:name="Light List Accent 1" w:semiHidden="0" w:uiPriority="61" w:unhideWhenUsed="0"/>
+    <w:lsdException w:name="Light Grid Accent 1" w:semiHidden="0" w:uiPriority="62" w:unhideWhenUsed="0"/>
+    <w:lsdException w:name="Medium Shading 1 Accent 1" w:semiHidden="0" w:uiPriority="63" w:unhideWhenUsed="0"/>
+    <w:lsdException w:name="Medium Shading 2 Accent 1" w:semiHidden="0" w:uiPriority="64" w:unhideWhenUsed="0"/>
+    <w:lsdException w:name="Medium List 1 Accent 1" w:semiHidden="0" w:uiPriority="65" w:unhideWhenUsed="0"/>
+    <w:lsdException w:name="Revision" w:unhideWhenUsed="0"/>
+    <w:lsdException w:name="List Paragraph" w:semiHidden="0" w:uiPriority="34" w:unhideWhenUsed="0" w:qFormat="1"/>
+    <w:lsdException w:name="Quote" w:semiHidden="0" w:uiPriority="29" w:unhideWhenUsed="0" w:qFormat="1"/>
+    <w:lsdException w:name="Intense Quote" w:semiHidden="0" w:uiPriority="30" w:unhideWhenUsed="0" w:qFormat="1"/>
+    <w:lsdException w:name="Medium List 2 Accent 1" w:semiHidden="0" w:uiPriority="66" w:unhideWhenUsed="0"/>
+    <w:lsdException w:name="Medium Grid 1 Accent 1" w:semiHidden="0" w:uiPriority="67" w:unhideWhenUsed="0"/>
+    <w:lsdException w:name="Medium Grid 2 Accent 1" w:semiHidden="0" w:uiPriority="68" w:unhideWhenUsed="0"/>
+    <w:lsdException w:name="Medium Grid 3 Accent 1" w:semiHidden="0" w:uiPriority="69" w:unhideWhenUsed="0"/>
+    <w:lsdException w:name="Dark List Accent 1" w:semiHidden="0" w:uiPriority="70" w:unhideWhenUsed="0"/>
+    <w:lsdException w:name="Colorful Shading Accent 1" w:semiHidden="0" w:uiPriority="71" w:unhideWhenUsed="0"/>
+    <w:lsdException w:name="Colorful List Accent 1" w:semiHidden="0" w:uiPriority="72" w:unhideWhenUsed="0"/>
+    <w:lsdException w:name="Colorful Grid Accent 1" w:semiHidden="0" w:uiPriority="73" w:unhideWhenUsed="0"/>
+    <w:lsdException w:name="Light Shading Accent 2" w:semiHidden="0" w:uiPriority="60" w:unhideWhenUsed="0"/>
+    <w:lsdException w:name="Light List Accent 2" w:semiHidden="0" w:uiPriority="61" w:unhideWhenUsed="0"/>
+    <w:lsdException w:name="Light Grid Accent 2" w:semiHidden="0" w:uiPriority="62" w:unhideWhenUsed="0"/>
+    <w:lsdException w:name="Medium Shading 1 Accent 2" w:semiHidden="0" w:uiPriority="63" w:unhideWhenUsed="0"/>
+    <w:lsdException w:name="Medium Shading 2 Accent 2" w:semiHidden="0" w:uiPriority="64" w:unhideWhenUsed="0"/>
+    <w:lsdException w:name="Medium List 1 Accent 2" w:semiHidden="0" w:uiPriority="65" w:unhideWhenUsed="0"/>
+    <w:lsdException w:name="Medium List 2 Accent 2" w:semiHidden="0" w:uiPriority="66" w:unhideWhenUsed="0"/>
+    <w:lsdException w:name="Medium Grid 1 Accent 2" w:semiHidden="0" w:uiPriority="67" w:unhideWhenUsed="0"/>
+    <w:lsdException w:name="Medium Grid 2 Accent 2" w:semiHidden="0" w:uiPriority="68" w:unhideWhenUsed="0"/>
+    <w:lsdException w:name="Medium Grid 3 Accent 2" w:semiHidden="0" w:uiPriority="69" w:unhideWhenUsed="0"/>
+    <w:lsdException w:name="Dark List Accent 2" w:semiHidden="0" w:uiPriority="70" w:unhideWhenUsed="0"/>
+    <w:lsdException w:name="Colorful Shading Accent 2" w:semiHidden="0" w:uiPriority="71" w:unhideWhenUsed="0"/>
+    <w:lsdException w:name="Colorful List Accent 2" w:semiHidden="0" w:uiPriority="72" w:unhideWhenUsed="0"/>
+    <w:lsdException w:name="Colorful Grid Accent 2" w:semiHidden="0" w:uiPriority="73" w:unhideWhenUsed="0"/>
+    <w:lsdException w:name="Light Shading Accent 3" w:semiHidden="0" w:uiPriority="60" w:unhideWhenUsed="0"/>
+    <w:lsdException w:name="Light List Accent 3" w:semiHidden="0" w:uiPriority="61" w:unhideWhenUsed="0"/>
+    <w:lsdException w:name="Light Grid Accent 3" w:semiHidden="0" w:uiPriority="62" w:unhideWhenUsed="0"/>
+    <w:lsdException w:name="Medium Shading 1 Accent 3" w:semiHidden="0" w:uiPriority="63" w:unhideWhenUsed="0"/>
+    <w:lsdException w:name="Medium Shading 2 Accent 3" w:semiHidden="0" w:uiPriority="64" w:unhideWhenUsed="0"/>
+    <w:lsdException w:name="Medium List 1 Accent 3" w:semiHidden="0" w:uiPriority="65" w:unhideWhenUsed="0"/>
+    <w:lsdException w:name="Medium List 2 Accent 3" w:semiHidden="0" w:uiPriority="66" w:unhideWhenUsed="0"/>
+    <w:lsdException w:name="Medium Grid 1 Accent 3" w:semiHidden="0" w:uiPriority="67" w:unhideWhenUsed="0"/>
+    <w:lsdException w:name="Medium Grid 2 Accent 3" w:semiHidden="0" w:uiPriority="68" w:unhideWhenUsed="0"/>
+    <w:lsdException w:name="Medium Grid 3 Accent 3" w:semiHidden="0" w:uiPriority="69" w:unhideWhenUsed="0"/>
+    <w:lsdException w:name="Dark List Accent 3" w:semiHidden="0" w:uiPriority="70" w:unhideWhenUsed="0"/>
+    <w:lsdException w:name="Colorful Shading Accent 3" w:semiHidden="0" w:uiPriority="71" w:unhideWhenUsed="0"/>
+    <w:lsdException w:name="Colorful List Accent 3" w:semiHidden="0" w:uiPriority="72" w:unhideWhenUsed="0"/>
+    <w:lsdException w:name="Colorful Grid Accent 3" w:semiHidden="0" w:uiPriority="73" w:unhideWhenUsed="0"/>
+    <w:lsdException w:name="Light Shading Accent 4" w:semiHidden="0" w:uiPriority="60" w:unhideWhenUsed="0"/>
+    <w:lsdException w:name="Light List Accent 4" w:semiHidden="0" w:uiPriority="61" w:unhideWhenUsed="0"/>
+    <w:lsdException w:name="Light Grid Accent 4" w:semiHidden="0" w:uiPriority="62" w:unhideWhenUsed="0"/>
+    <w:lsdException w:name="Medium Shading 1 Accent 4" w:semiHidden="0" w:uiPriority="63" w:unhideWhenUsed="0"/>
+    <w:lsdException w:name="Medium Shading 2 Accent 4" w:semiHidden="0" w:uiPriority="64" w:unhideWhenUsed="0"/>
+    <w:lsdException w:name="Medium List 1 Accent 4" w:semiHidden="0" w:uiPriority="65" w:unhideWhenUsed="0"/>
+    <w:lsdException w:name="Medium List 2 Accent 4" w:semiHidden="0" w:uiPriority="66" w:unhideWhenUsed="0"/>
+    <w:lsdException w:name="Medium Grid 1 Accent 4" w:semiHidden="0" w:uiPriority="67" w:unhideWhenUsed="0"/>
+    <w:lsdException w:name="Medium Grid 2 Accent 4" w:semiHidden="0" w:uiPriority="68" w:unhideWhenUsed="0"/>
+    <w:lsdException w:name="Medium Grid 3 Accent 4" w:semiHidden="0" w:uiPriority="69" w:unhideWhenUsed="0"/>
+    <w:lsdException w:name="Dark List Accent 4" w:semiHidden="0" w:uiPriority="70" w:unhideWhenUsed="0"/>
+    <w:lsdException w:name="Colorful Shading Accent 4" w:semiHidden="0" w:uiPriority="71" w:unhideWhenUsed="0"/>
+    <w:lsdException w:name="Colorful List Accent 4" w:semiHidden="0" w:uiPriority="72" w:unhideWhenUsed="0"/>
+    <w:lsdException w:name="Colorful Grid Accent 4" w:semiHidden="0" w:uiPriority="73" w:unhideWhenUsed="0"/>
+    <w:lsdException w:name="Light Shading Accent 5" w:semiHidden="0" w:uiPriority="60" w:unhideWhenUsed="0"/>
+    <w:lsdException w:name="Light List Accent 5" w:semiHidden="0" w:uiPriority="61" w:unhideWhenUsed="0"/>
+    <w:lsdException w:name="Light Grid Accent 5" w:semiHidden="0" w:uiPriority="62" w:unhideWhenUsed="0"/>
+    <w:lsdException w:name="Medium Shading 1 Accent 5" w:semiHidden="0" w:uiPriority="63" w:unhideWhenUsed="0"/>
+    <w:lsdException w:name="Medium Shading 2 Accent 5" w:semiHidden="0" w:uiPriority="64" w:unhideWhenUsed="0"/>
+    <w:lsdException w:name="Medium List 1 Accent 5" w:semiHidden="0" w:uiPriority="65" w:unhideWhenUsed="0"/>
+    <w:lsdException w:name="Medium List 2 Accent 5" w:semiHidden="0" w:uiPriority="66" w:unhideWhenUsed="0"/>
+    <w:lsdException w:name="Medium Grid 1 Accent 5" w:semiHidden="0" w:uiPriority="67" w:unhideWhenUsed="0"/>
+    <w:lsdException w:name="Medium Grid 2 Accent 5" w:semiHidden="0" w:uiPriority="68" w:unhideWhenUsed="0"/>
+    <w:lsdException w:name="Medium Grid 3 Accent 5" w:semiHidden="0" w:uiPriority="69" w:unhideWhenUsed="0"/>
+    <w:lsdException w:name="Dark List Accent 5" w:semiHidden="0" w:uiPriority="70" w:unhideWhenUsed="0"/>
+    <w:lsdException w:name="Colorful Shading Accent 5" w:semiHidden="0" w:uiPriority="71" w:unhideWhenUsed="0"/>
+    <w:lsdException w:name="Colorful List Accent 5" w:semiHidden="0" w:uiPriority="72" w:unhideWhenUsed="0"/>
+    <w:lsdException w:name="Colorful Grid Accent 5" w:semiHidden="0" w:uiPriority="73" w:unhideWhenUsed="0"/>
+    <w:lsdException w:name="Light Shading Accent 6" w:semiHidden="0" w:uiPriority="60" w:unhideWhenUsed="0"/>
+    <w:lsdException w:name="Light List Accent 6" w:semiHidden="0" w:uiPriority="61" w:unhideWhenUsed="0"/>
+    <w:lsdException w:name="Light Grid Accent 6" w:semiHidden="0" w:uiPriority="62" w:unhideWhenUsed="0"/>
+    <w:lsdException w:name="Medium Shading 1 Accent 6" w:semiHidden="0" w:uiPriority="63" w:unhideWhenUsed="0"/>
+    <w:lsdException w:name="Medium Shading 2 Accent 6" w:semiHidden="0" w:uiPriority="64" w:unhideWhenUsed="0"/>
+    <w:lsdException w:name="Medium List 1 Accent 6" w:semiHidden="0" w:uiPriority="65" w:unhideWhenUsed="0"/>
+    <w:lsdException w:name="Medium List 2 Accent 6" w:semiHidden="0" w:uiPriority="66" w:unhideWhenUsed="0"/>
+    <w:lsdException w:name="Medium Grid 1 Accent 6" w:semiHidden="0" w:uiPriority="67" w:unhideWhenUsed="0"/>
+    <w:lsdException w:name="Medium Grid 2 Accent 6" w:semiHidden="0" w:uiPriority="68" w:unhideWhenUsed="0"/>
+    <w:lsdException w:name="Medium Grid 3 Accent 6" w:semiHidden="0" w:uiPriority="69" w:unhideWhenUsed="0"/>
+    <w:lsdException w:name="Dark List Accent 6" w:semiHidden="0" w:uiPriority="70" w:unhideWhenUsed="0"/>
+    <w:lsdException w:name="Colorful Shading Accent 6" w:semiHidden="0" w:uiPriority="71" w:unhideWhenUsed="0"/>
+    <w:lsdException w:name="Colorful List Accent 6" w:semiHidden="0" w:uiPriority="72" w:unhideWhenUsed="0"/>
+    <w:lsdException w:name="Colorful Grid Accent 6" w:semiHidden="0" w:uiPriority="73" w:unhideWhenUsed="0"/>
+    <w:lsdException w:name="Subtle Emphasis" w:semiHidden="0" w:uiPriority="19" w:unhideWhenUsed="0" w:qFormat="1"/>
+    <w:lsdException w:name="Intense Emphasis" w:semiHidden="0" w:uiPriority="21" w:unhideWhenUsed="0" w:qFormat="1"/>
+    <w:lsdException w:name="Subtle Reference" w:semiHidden="0" w:uiPriority="31" w:unhideWhenUsed="0" w:qFormat="1"/>
+    <w:lsdException w:name="Intense Reference" w:semiHidden="0" w:uiPriority="32" w:unhideWhenUsed="0" w:qFormat="1"/>
+    <w:lsdException w:name="Book Title" w:semiHidden="0" w:uiPriority="33" w:unhideWhenUsed="0" w:qFormat="1"/>
+    <w:lsdException w:name="Bibliography" w:uiPriority="37"/>
+    <w:lsdException w:name="TOC Heading" w:uiPriority="39" w:qFormat="1"/>
+  </w:latentStyles>
+  <w:style w:type="paragraph" w:default="1" w:styleId="Normal">
+    <w:name w:val="Normal"/>
+    <w:qFormat/>
+  </w:style>
+  <w:style w:type="character" w:default="1" w:styleId="DefaultParagraphFont">
+    <w:name w:val="Default Paragraph Font"/>
+    <w:uiPriority w:val="1"/>
+    <w:semiHidden/>
+    <w:unhideWhenUsed/>
+  </w:style>
+  <w:style w:type="table" w:default="1" w:styleId="TableNormal">
+    <w:name w:val="Normal Table"/>
+    <w:uiPriority w:val="99"/>
+    <w:semiHidden/>
+    <w:unhideWhenUsed/>
+    <w:tblPr>
+      <w:tblInd w:w="0" w:type="dxa"/>
+      <w:tblCellMar>
+        <w:top w:w="0" w:type="dxa"/>
+        <w:left w:w="108" w:type="dxa"/>
+        <w:bottom w:w="0" w:type="dxa"/>
+        <w:right w:w="108" w:type="dxa"/>
+      </w:tblCellMar>
+    </w:tblPr>
+  </w:style>
+  <w:style w:type="numbering" w:default="1" w:styleId="NoList">
+    <w:name w:val="No List"/>
+    <w:uiPriority w:val="99"/>
+    <w:semiHidden/>
+    <w:unhideWhenUsed/>
   </w:style>
 </w:styles>
 </file>
@@ -9357,7 +10108,7 @@
 </file>
 
 <file path=customXml/itemProps1.xml><?xml version="1.0" encoding="utf-8"?>
-<ds:datastoreItem xmlns:ds="http://schemas.openxmlformats.org/officeDocument/2006/customXml" ds:itemID="{CA370BE1-4D08-4ACE-902F-E32625C9C77C}">
+<ds:datastoreItem xmlns:ds="http://schemas.openxmlformats.org/officeDocument/2006/customXml" ds:itemID="{B849892F-AA90-1941-9302-C216254A4E41}">
   <ds:schemaRefs>
     <ds:schemaRef ds:uri="http://schemas.openxmlformats.org/officeDocument/2006/bibliography"/>
   </ds:schemaRefs>

</xml_diff>